<commit_message>
Added basic calculations for some of the K-Means features
</commit_message>
<xml_diff>
--- a/Plan.docx
+++ b/Plan.docx
@@ -63,6 +63,163 @@
         <w:spacing w:line="240" w:lineRule="auto"/>
       </w:pPr>
       <w:r>
+        <w:t>Features for K-Means Clustering:</w:t>
+      </w:r>
+    </w:p>
+    <w:p>
+      <w:pPr>
+        <w:pStyle w:val="ListParagraph"/>
+        <w:numPr>
+          <w:ilvl w:val="0"/>
+          <w:numId w:val="12"/>
+        </w:numPr>
+        <w:spacing w:line="240" w:lineRule="auto"/>
+      </w:pPr>
+      <w:r>
+        <w:t>Mean Return Function (90 Days) Function</w:t>
+      </w:r>
+    </w:p>
+    <w:p>
+      <w:pPr>
+        <w:pStyle w:val="ListParagraph"/>
+        <w:numPr>
+          <w:ilvl w:val="0"/>
+          <w:numId w:val="12"/>
+        </w:numPr>
+        <w:spacing w:line="240" w:lineRule="auto"/>
+      </w:pPr>
+      <w:r>
+        <w:t>Return Volatility Function</w:t>
+      </w:r>
+    </w:p>
+    <w:p>
+      <w:pPr>
+        <w:pStyle w:val="ListParagraph"/>
+        <w:numPr>
+          <w:ilvl w:val="0"/>
+          <w:numId w:val="12"/>
+        </w:numPr>
+        <w:spacing w:line="240" w:lineRule="auto"/>
+      </w:pPr>
+      <w:r>
+        <w:t>Skewness of returns Function</w:t>
+      </w:r>
+    </w:p>
+    <w:p>
+      <w:pPr>
+        <w:pStyle w:val="ListParagraph"/>
+        <w:numPr>
+          <w:ilvl w:val="0"/>
+          <w:numId w:val="12"/>
+        </w:numPr>
+        <w:spacing w:line="240" w:lineRule="auto"/>
+      </w:pPr>
+      <w:r>
+        <w:t>Autocorrelation of returns Function</w:t>
+      </w:r>
+    </w:p>
+    <w:p>
+      <w:pPr>
+        <w:pStyle w:val="ListParagraph"/>
+        <w:numPr>
+          <w:ilvl w:val="0"/>
+          <w:numId w:val="12"/>
+        </w:numPr>
+        <w:spacing w:line="240" w:lineRule="auto"/>
+      </w:pPr>
+      <w:r>
+        <w:t>Augmented Dickey-Fuller (ADF) test p-value Function</w:t>
+      </w:r>
+    </w:p>
+    <w:p>
+      <w:pPr>
+        <w:pStyle w:val="ListParagraph"/>
+        <w:numPr>
+          <w:ilvl w:val="0"/>
+          <w:numId w:val="12"/>
+        </w:numPr>
+        <w:spacing w:line="240" w:lineRule="auto"/>
+      </w:pPr>
+      <w:r>
+        <w:t>ARCH test p-value Function</w:t>
+      </w:r>
+    </w:p>
+    <w:p>
+      <w:pPr>
+        <w:pStyle w:val="ListParagraph"/>
+        <w:numPr>
+          <w:ilvl w:val="0"/>
+          <w:numId w:val="12"/>
+        </w:numPr>
+        <w:spacing w:line="240" w:lineRule="auto"/>
+      </w:pPr>
+      <w:r>
+        <w:t>Average daily trading volume Function</w:t>
+      </w:r>
+    </w:p>
+    <w:p>
+      <w:pPr>
+        <w:pStyle w:val="ListParagraph"/>
+        <w:numPr>
+          <w:ilvl w:val="0"/>
+          <w:numId w:val="12"/>
+        </w:numPr>
+        <w:spacing w:line="240" w:lineRule="auto"/>
+      </w:pPr>
+      <w:r>
+        <w:t>Volume volatility Function</w:t>
+      </w:r>
+    </w:p>
+    <w:p>
+      <w:pPr>
+        <w:pStyle w:val="ListParagraph"/>
+        <w:numPr>
+          <w:ilvl w:val="0"/>
+          <w:numId w:val="12"/>
+        </w:numPr>
+        <w:spacing w:line="240" w:lineRule="auto"/>
+      </w:pPr>
+      <w:r>
+        <w:t>Max drawdown (rolling over period) Function</w:t>
+      </w:r>
+    </w:p>
+    <w:p>
+      <w:pPr>
+        <w:pStyle w:val="ListParagraph"/>
+        <w:numPr>
+          <w:ilvl w:val="0"/>
+          <w:numId w:val="12"/>
+        </w:numPr>
+        <w:spacing w:line="240" w:lineRule="auto"/>
+      </w:pPr>
+      <w:r>
+        <w:t>Average RSI (Relative Strength Index) Function</w:t>
+      </w:r>
+    </w:p>
+    <w:p>
+      <w:pPr>
+        <w:pStyle w:val="ListParagraph"/>
+        <w:numPr>
+          <w:ilvl w:val="0"/>
+          <w:numId w:val="12"/>
+        </w:numPr>
+        <w:spacing w:line="240" w:lineRule="auto"/>
+      </w:pPr>
+      <w:r>
+        <w:t xml:space="preserve">Average Bollinger Bands </w:t>
+      </w:r>
+      <w:r>
+        <w:t>Width</w:t>
+      </w:r>
+      <w:r>
+        <w:t xml:space="preserve"> Function</w:t>
+      </w:r>
+    </w:p>
+    <w:p>
+      <w:pPr>
+        <w:spacing w:line="240" w:lineRule="auto"/>
+      </w:pPr>
+      <w:r>
         <w:rPr>
           <w:b/>
           <w:bCs/>
@@ -311,6 +468,7 @@
         <w:spacing w:line="240" w:lineRule="auto"/>
       </w:pPr>
       <w:r>
+        <w:lastRenderedPageBreak/>
         <w:t>Low-vol vs high-vol regimes</w:t>
       </w:r>
     </w:p>
@@ -407,7 +565,6 @@
           <w:b/>
           <w:bCs/>
         </w:rPr>
-        <w:lastRenderedPageBreak/>
         <w:t>5. Trading Logic</w:t>
       </w:r>
     </w:p>
@@ -1814,6 +1971,119 @@
     </w:lvl>
   </w:abstractNum>
   <w:abstractNum w:abstractNumId="9" w15:restartNumberingAfterBreak="0">
+    <w:nsid w:val="651638E1"/>
+    <w:multiLevelType w:val="hybridMultilevel"/>
+    <w:tmpl w:val="8A14A168"/>
+    <w:lvl w:ilvl="0" w:tplc="08090001">
+      <w:start w:val="1"/>
+      <w:numFmt w:val="bullet"/>
+      <w:lvlText w:val=""/>
+      <w:lvlJc w:val="left"/>
+      <w:pPr>
+        <w:ind w:left="720" w:hanging="360"/>
+      </w:pPr>
+      <w:rPr>
+        <w:rFonts w:ascii="Symbol" w:hAnsi="Symbol" w:hint="default"/>
+      </w:rPr>
+    </w:lvl>
+    <w:lvl w:ilvl="1" w:tplc="08090003" w:tentative="1">
+      <w:start w:val="1"/>
+      <w:numFmt w:val="bullet"/>
+      <w:lvlText w:val="o"/>
+      <w:lvlJc w:val="left"/>
+      <w:pPr>
+        <w:ind w:left="1440" w:hanging="360"/>
+      </w:pPr>
+      <w:rPr>
+        <w:rFonts w:ascii="Courier New" w:hAnsi="Courier New" w:cs="Courier New" w:hint="default"/>
+      </w:rPr>
+    </w:lvl>
+    <w:lvl w:ilvl="2" w:tplc="08090005" w:tentative="1">
+      <w:start w:val="1"/>
+      <w:numFmt w:val="bullet"/>
+      <w:lvlText w:val=""/>
+      <w:lvlJc w:val="left"/>
+      <w:pPr>
+        <w:ind w:left="2160" w:hanging="360"/>
+      </w:pPr>
+      <w:rPr>
+        <w:rFonts w:ascii="Wingdings" w:hAnsi="Wingdings" w:hint="default"/>
+      </w:rPr>
+    </w:lvl>
+    <w:lvl w:ilvl="3" w:tplc="08090001" w:tentative="1">
+      <w:start w:val="1"/>
+      <w:numFmt w:val="bullet"/>
+      <w:lvlText w:val=""/>
+      <w:lvlJc w:val="left"/>
+      <w:pPr>
+        <w:ind w:left="2880" w:hanging="360"/>
+      </w:pPr>
+      <w:rPr>
+        <w:rFonts w:ascii="Symbol" w:hAnsi="Symbol" w:hint="default"/>
+      </w:rPr>
+    </w:lvl>
+    <w:lvl w:ilvl="4" w:tplc="08090003" w:tentative="1">
+      <w:start w:val="1"/>
+      <w:numFmt w:val="bullet"/>
+      <w:lvlText w:val="o"/>
+      <w:lvlJc w:val="left"/>
+      <w:pPr>
+        <w:ind w:left="3600" w:hanging="360"/>
+      </w:pPr>
+      <w:rPr>
+        <w:rFonts w:ascii="Courier New" w:hAnsi="Courier New" w:cs="Courier New" w:hint="default"/>
+      </w:rPr>
+    </w:lvl>
+    <w:lvl w:ilvl="5" w:tplc="08090005" w:tentative="1">
+      <w:start w:val="1"/>
+      <w:numFmt w:val="bullet"/>
+      <w:lvlText w:val=""/>
+      <w:lvlJc w:val="left"/>
+      <w:pPr>
+        <w:ind w:left="4320" w:hanging="360"/>
+      </w:pPr>
+      <w:rPr>
+        <w:rFonts w:ascii="Wingdings" w:hAnsi="Wingdings" w:hint="default"/>
+      </w:rPr>
+    </w:lvl>
+    <w:lvl w:ilvl="6" w:tplc="08090001" w:tentative="1">
+      <w:start w:val="1"/>
+      <w:numFmt w:val="bullet"/>
+      <w:lvlText w:val=""/>
+      <w:lvlJc w:val="left"/>
+      <w:pPr>
+        <w:ind w:left="5040" w:hanging="360"/>
+      </w:pPr>
+      <w:rPr>
+        <w:rFonts w:ascii="Symbol" w:hAnsi="Symbol" w:hint="default"/>
+      </w:rPr>
+    </w:lvl>
+    <w:lvl w:ilvl="7" w:tplc="08090003" w:tentative="1">
+      <w:start w:val="1"/>
+      <w:numFmt w:val="bullet"/>
+      <w:lvlText w:val="o"/>
+      <w:lvlJc w:val="left"/>
+      <w:pPr>
+        <w:ind w:left="5760" w:hanging="360"/>
+      </w:pPr>
+      <w:rPr>
+        <w:rFonts w:ascii="Courier New" w:hAnsi="Courier New" w:cs="Courier New" w:hint="default"/>
+      </w:rPr>
+    </w:lvl>
+    <w:lvl w:ilvl="8" w:tplc="08090005" w:tentative="1">
+      <w:start w:val="1"/>
+      <w:numFmt w:val="bullet"/>
+      <w:lvlText w:val=""/>
+      <w:lvlJc w:val="left"/>
+      <w:pPr>
+        <w:ind w:left="6480" w:hanging="360"/>
+      </w:pPr>
+      <w:rPr>
+        <w:rFonts w:ascii="Wingdings" w:hAnsi="Wingdings" w:hint="default"/>
+      </w:rPr>
+    </w:lvl>
+  </w:abstractNum>
+  <w:abstractNum w:abstractNumId="10" w15:restartNumberingAfterBreak="0">
     <w:nsid w:val="73E14B01"/>
     <w:multiLevelType w:val="hybridMultilevel"/>
     <w:tmpl w:val="476C838E"/>
@@ -1926,7 +2196,7 @@
       </w:rPr>
     </w:lvl>
   </w:abstractNum>
-  <w:abstractNum w:abstractNumId="10" w15:restartNumberingAfterBreak="0">
+  <w:abstractNum w:abstractNumId="11" w15:restartNumberingAfterBreak="0">
     <w:nsid w:val="74466DE5"/>
     <w:multiLevelType w:val="multilevel"/>
     <w:tmpl w:val="97B6C7FE"/>
@@ -2076,7 +2346,7 @@
     </w:lvl>
   </w:abstractNum>
   <w:num w:numId="1" w16cid:durableId="2124423249">
-    <w:abstractNumId w:val="9"/>
+    <w:abstractNumId w:val="10"/>
   </w:num>
   <w:num w:numId="2" w16cid:durableId="574164904">
     <w:abstractNumId w:val="7"/>
@@ -2097,7 +2367,7 @@
     <w:abstractNumId w:val="1"/>
   </w:num>
   <w:num w:numId="8" w16cid:durableId="2029597046">
-    <w:abstractNumId w:val="10"/>
+    <w:abstractNumId w:val="11"/>
   </w:num>
   <w:num w:numId="9" w16cid:durableId="1758868887">
     <w:abstractNumId w:val="4"/>
@@ -2107,6 +2377,9 @@
   </w:num>
   <w:num w:numId="11" w16cid:durableId="168257102">
     <w:abstractNumId w:val="6"/>
+  </w:num>
+  <w:num w:numId="12" w16cid:durableId="1513832974">
+    <w:abstractNumId w:val="9"/>
   </w:num>
 </w:numbering>
 </file>

</xml_diff>

<commit_message>
Updated Plan with Features
</commit_message>
<xml_diff>
--- a/Plan.docx
+++ b/Plan.docx
@@ -4,7 +4,6 @@
   <w:body>
     <w:p>
       <w:pPr>
-        <w:spacing w:line="240" w:lineRule="auto"/>
         <w:rPr>
           <w:b/>
           <w:bCs/>
@@ -15,12 +14,15 @@
           <w:b/>
           <w:bCs/>
         </w:rPr>
-        <w:t>Project Idea Structure</w:t>
+        <w:t>1. Asset Universe &amp; Clustering</w:t>
       </w:r>
     </w:p>
     <w:p>
       <w:pPr>
-        <w:spacing w:line="240" w:lineRule="auto"/>
+        <w:numPr>
+          <w:ilvl w:val="0"/>
+          <w:numId w:val="22"/>
+        </w:numPr>
         <w:rPr>
           <w:b/>
           <w:bCs/>
@@ -31,701 +33,877 @@
           <w:b/>
           <w:bCs/>
         </w:rPr>
-        <w:t>1. Asset Universe Selection</w:t>
-      </w:r>
-    </w:p>
-    <w:p>
-      <w:pPr>
-        <w:numPr>
-          <w:ilvl w:val="0"/>
-          <w:numId w:val="5"/>
-        </w:numPr>
-        <w:spacing w:line="240" w:lineRule="auto"/>
-      </w:pPr>
-      <w:r>
-        <w:t>Choose ~10 liquid assets (crypto: BTC, ETH, SOL... or equities: ETFs, tech stocks)</w:t>
-      </w:r>
-    </w:p>
-    <w:p>
-      <w:pPr>
-        <w:numPr>
-          <w:ilvl w:val="0"/>
-          <w:numId w:val="5"/>
-        </w:numPr>
-        <w:spacing w:line="240" w:lineRule="auto"/>
-      </w:pPr>
-      <w:r>
-        <w:t>Use PCA / clustering to group related ones (e.g. BTC–ETH, QQQ–XLK)</w:t>
-      </w:r>
-    </w:p>
-    <w:p>
-      <w:pPr>
-        <w:spacing w:line="240" w:lineRule="auto"/>
-      </w:pPr>
-      <w:r>
-        <w:t>Features for K-Means Clustering:</w:t>
-      </w:r>
-    </w:p>
-    <w:p>
-      <w:pPr>
-        <w:pStyle w:val="ListParagraph"/>
-        <w:numPr>
-          <w:ilvl w:val="0"/>
-          <w:numId w:val="12"/>
-        </w:numPr>
-        <w:spacing w:line="240" w:lineRule="auto"/>
-      </w:pPr>
-      <w:r>
-        <w:t>Mean Return Function (90 Days) Function</w:t>
-      </w:r>
-    </w:p>
-    <w:p>
-      <w:pPr>
-        <w:pStyle w:val="ListParagraph"/>
-        <w:numPr>
-          <w:ilvl w:val="0"/>
-          <w:numId w:val="12"/>
-        </w:numPr>
-        <w:spacing w:line="240" w:lineRule="auto"/>
-      </w:pPr>
-      <w:r>
-        <w:t>Return Volatility Function</w:t>
-      </w:r>
-    </w:p>
-    <w:p>
-      <w:pPr>
-        <w:pStyle w:val="ListParagraph"/>
-        <w:numPr>
-          <w:ilvl w:val="0"/>
-          <w:numId w:val="12"/>
-        </w:numPr>
-        <w:spacing w:line="240" w:lineRule="auto"/>
-      </w:pPr>
-      <w:r>
-        <w:t>Skewness of returns Function</w:t>
-      </w:r>
-    </w:p>
-    <w:p>
-      <w:pPr>
-        <w:pStyle w:val="ListParagraph"/>
-        <w:numPr>
-          <w:ilvl w:val="0"/>
-          <w:numId w:val="12"/>
-        </w:numPr>
-        <w:spacing w:line="240" w:lineRule="auto"/>
-      </w:pPr>
-      <w:r>
-        <w:t>Autocorrelation of returns Function</w:t>
-      </w:r>
-    </w:p>
-    <w:p>
-      <w:pPr>
-        <w:pStyle w:val="ListParagraph"/>
-        <w:numPr>
-          <w:ilvl w:val="0"/>
-          <w:numId w:val="12"/>
-        </w:numPr>
-        <w:spacing w:line="240" w:lineRule="auto"/>
-      </w:pPr>
-      <w:r>
-        <w:t>Augmented Dickey-Fuller (ADF) test p-value Function</w:t>
-      </w:r>
-    </w:p>
-    <w:p>
-      <w:pPr>
-        <w:pStyle w:val="ListParagraph"/>
-        <w:numPr>
-          <w:ilvl w:val="0"/>
-          <w:numId w:val="12"/>
-        </w:numPr>
-        <w:spacing w:line="240" w:lineRule="auto"/>
-      </w:pPr>
-      <w:r>
-        <w:t>ARCH test p-value Function</w:t>
-      </w:r>
-    </w:p>
-    <w:p>
-      <w:pPr>
-        <w:pStyle w:val="ListParagraph"/>
-        <w:numPr>
-          <w:ilvl w:val="0"/>
-          <w:numId w:val="12"/>
-        </w:numPr>
-        <w:spacing w:line="240" w:lineRule="auto"/>
-      </w:pPr>
-      <w:r>
-        <w:t>Average daily trading volume Function</w:t>
-      </w:r>
-    </w:p>
-    <w:p>
-      <w:pPr>
-        <w:pStyle w:val="ListParagraph"/>
-        <w:numPr>
-          <w:ilvl w:val="0"/>
-          <w:numId w:val="12"/>
-        </w:numPr>
-        <w:spacing w:line="240" w:lineRule="auto"/>
-      </w:pPr>
-      <w:r>
-        <w:t>Volume volatility Function</w:t>
-      </w:r>
-    </w:p>
-    <w:p>
-      <w:pPr>
-        <w:pStyle w:val="ListParagraph"/>
-        <w:numPr>
-          <w:ilvl w:val="0"/>
-          <w:numId w:val="12"/>
-        </w:numPr>
-        <w:spacing w:line="240" w:lineRule="auto"/>
-      </w:pPr>
-      <w:r>
-        <w:t>Max drawdown (rolling over period) Function</w:t>
-      </w:r>
-    </w:p>
-    <w:p>
-      <w:pPr>
-        <w:pStyle w:val="ListParagraph"/>
-        <w:numPr>
-          <w:ilvl w:val="0"/>
-          <w:numId w:val="12"/>
-        </w:numPr>
-        <w:spacing w:line="240" w:lineRule="auto"/>
-      </w:pPr>
-      <w:r>
-        <w:t>Average RSI (Relative Strength Index) Function</w:t>
-      </w:r>
-    </w:p>
-    <w:p>
-      <w:pPr>
-        <w:pStyle w:val="ListParagraph"/>
-        <w:numPr>
-          <w:ilvl w:val="0"/>
-          <w:numId w:val="12"/>
-        </w:numPr>
-        <w:spacing w:line="240" w:lineRule="auto"/>
-      </w:pPr>
-      <w:r>
-        <w:t xml:space="preserve">Average Bollinger Bands </w:t>
-      </w:r>
-      <w:r>
-        <w:t>Width</w:t>
-      </w:r>
-      <w:r>
-        <w:t xml:space="preserve"> Function</w:t>
-      </w:r>
-    </w:p>
-    <w:p>
-      <w:pPr>
-        <w:spacing w:line="240" w:lineRule="auto"/>
-      </w:pPr>
+        <w:t xml:space="preserve">Select ~10–20 liquid crypto perpetual futures (BTC, ETH, SOL, ADA, AVAX, etc.) from major exchanges (Binance, </w:t>
+      </w:r>
+      <w:proofErr w:type="spellStart"/>
       <w:r>
         <w:rPr>
           <w:b/>
           <w:bCs/>
         </w:rPr>
-        <w:t xml:space="preserve"> 2. Pair Selection + Cointegration</w:t>
-      </w:r>
-    </w:p>
-    <w:p>
-      <w:pPr>
-        <w:numPr>
-          <w:ilvl w:val="0"/>
-          <w:numId w:val="6"/>
-        </w:numPr>
-        <w:spacing w:line="240" w:lineRule="auto"/>
-      </w:pPr>
-      <w:r>
-        <w:t>Test all pairs for:</w:t>
-      </w:r>
-    </w:p>
-    <w:p>
-      <w:pPr>
-        <w:numPr>
-          <w:ilvl w:val="1"/>
-          <w:numId w:val="6"/>
-        </w:numPr>
-        <w:spacing w:line="240" w:lineRule="auto"/>
-      </w:pPr>
-      <w:r>
-        <w:t>Cointegration (Engle-Granger / Johansen)</w:t>
-      </w:r>
-    </w:p>
-    <w:p>
-      <w:pPr>
-        <w:numPr>
-          <w:ilvl w:val="1"/>
-          <w:numId w:val="6"/>
-        </w:numPr>
-        <w:spacing w:line="240" w:lineRule="auto"/>
-      </w:pPr>
-      <w:r>
-        <w:t>Stationarity of spread (ADF test)</w:t>
-      </w:r>
-    </w:p>
-    <w:p>
-      <w:pPr>
-        <w:numPr>
-          <w:ilvl w:val="1"/>
-          <w:numId w:val="6"/>
-        </w:numPr>
-        <w:spacing w:line="240" w:lineRule="auto"/>
-      </w:pPr>
-      <w:r>
-        <w:t>Half-life of mean reversion</w:t>
-      </w:r>
-    </w:p>
-    <w:p>
-      <w:pPr>
-        <w:numPr>
-          <w:ilvl w:val="0"/>
-          <w:numId w:val="6"/>
-        </w:numPr>
-        <w:spacing w:line="240" w:lineRule="auto"/>
-      </w:pPr>
-      <w:r>
-        <w:t>Keep only the most promising pairs</w:t>
-      </w:r>
-    </w:p>
-    <w:p>
-      <w:pPr>
-        <w:spacing w:line="240" w:lineRule="auto"/>
+        <w:t>Bybit</w:t>
+      </w:r>
+      <w:proofErr w:type="spellEnd"/>
+      <w:r>
         <w:rPr>
           <w:b/>
           <w:bCs/>
         </w:rPr>
-      </w:pPr>
-      <w:r>
+        <w:t>, FTX, etc.)</w:t>
+      </w:r>
+    </w:p>
+    <w:p>
+      <w:pPr>
+        <w:numPr>
+          <w:ilvl w:val="0"/>
+          <w:numId w:val="22"/>
+        </w:numPr>
         <w:rPr>
           <w:b/>
           <w:bCs/>
         </w:rPr>
-        <w:t>3. ML Model to Predict Reversions</w:t>
-      </w:r>
-    </w:p>
-    <w:p>
-      <w:pPr>
-        <w:numPr>
-          <w:ilvl w:val="0"/>
-          <w:numId w:val="7"/>
-        </w:numPr>
-        <w:spacing w:line="240" w:lineRule="auto"/>
-      </w:pPr>
-      <w:r>
-        <w:t>Use features like:</w:t>
-      </w:r>
-    </w:p>
-    <w:p>
-      <w:pPr>
-        <w:numPr>
-          <w:ilvl w:val="1"/>
-          <w:numId w:val="7"/>
-        </w:numPr>
-        <w:spacing w:line="240" w:lineRule="auto"/>
-      </w:pPr>
-      <w:r>
-        <w:t>Spread Z-score, spread velocity</w:t>
-      </w:r>
-    </w:p>
-    <w:p>
-      <w:pPr>
-        <w:numPr>
-          <w:ilvl w:val="1"/>
-          <w:numId w:val="7"/>
-        </w:numPr>
-        <w:spacing w:line="240" w:lineRule="auto"/>
-      </w:pPr>
-      <w:r>
-        <w:t>RSI, Bollinger bands of spread</w:t>
-      </w:r>
-    </w:p>
-    <w:p>
-      <w:pPr>
-        <w:numPr>
-          <w:ilvl w:val="1"/>
-          <w:numId w:val="7"/>
-        </w:numPr>
-        <w:spacing w:line="240" w:lineRule="auto"/>
-      </w:pPr>
-      <w:r>
-        <w:t>Volatility of each asset</w:t>
-      </w:r>
-    </w:p>
-    <w:p>
-      <w:pPr>
-        <w:numPr>
-          <w:ilvl w:val="1"/>
-          <w:numId w:val="7"/>
-        </w:numPr>
-        <w:spacing w:line="240" w:lineRule="auto"/>
-      </w:pPr>
-      <w:r>
-        <w:t>Add ARCH test p-values or GARCH-predicted volatility as features to your classifier:</w:t>
-      </w:r>
-    </w:p>
-    <w:p>
-      <w:pPr>
-        <w:numPr>
-          <w:ilvl w:val="1"/>
-          <w:numId w:val="7"/>
-        </w:numPr>
-        <w:spacing w:line="240" w:lineRule="auto"/>
-      </w:pPr>
-      <w:r>
-        <w:t xml:space="preserve">Helps ML model </w:t>
-      </w:r>
-      <w:proofErr w:type="gramStart"/>
-      <w:r>
-        <w:t>learn</w:t>
-      </w:r>
-      <w:proofErr w:type="gramEnd"/>
-      <w:r>
-        <w:t xml:space="preserve"> if spread reversion is more/less likely during high-volatility periods.</w:t>
-      </w:r>
-    </w:p>
-    <w:p>
-      <w:pPr>
-        <w:numPr>
-          <w:ilvl w:val="1"/>
-          <w:numId w:val="7"/>
-        </w:numPr>
-        <w:spacing w:line="240" w:lineRule="auto"/>
-      </w:pPr>
-      <w:r>
-        <w:t>Supports regime-awareness directly in feature space</w:t>
-      </w:r>
-    </w:p>
-    <w:p>
-      <w:pPr>
-        <w:numPr>
-          <w:ilvl w:val="0"/>
-          <w:numId w:val="7"/>
-        </w:numPr>
-        <w:spacing w:line="240" w:lineRule="auto"/>
-      </w:pPr>
-      <w:r>
-        <w:t>Predict:</w:t>
-      </w:r>
-    </w:p>
-    <w:p>
-      <w:pPr>
-        <w:numPr>
-          <w:ilvl w:val="1"/>
-          <w:numId w:val="7"/>
-        </w:numPr>
-        <w:spacing w:line="240" w:lineRule="auto"/>
-      </w:pPr>
-      <w:r>
-        <w:t>Probability of spread reverting in N bars</w:t>
-      </w:r>
-    </w:p>
-    <w:p>
-      <w:pPr>
-        <w:numPr>
-          <w:ilvl w:val="1"/>
-          <w:numId w:val="7"/>
-        </w:numPr>
-        <w:spacing w:line="240" w:lineRule="auto"/>
-      </w:pPr>
-      <w:r>
-        <w:t>Classification (1 if spread reverts to mean within time window)</w:t>
-      </w:r>
-    </w:p>
-    <w:p>
-      <w:pPr>
-        <w:spacing w:line="240" w:lineRule="auto"/>
+      </w:pPr>
+      <w:r>
         <w:rPr>
           <w:b/>
           <w:bCs/>
         </w:rPr>
-      </w:pPr>
-      <w:r>
+        <w:t>Use PCA and dynamic clustering on a broad feature set — including price, order book imbalance, funding rate volatility, realized volatility — to identify groups of coins with strong latent co-movements</w:t>
+      </w:r>
+    </w:p>
+    <w:p>
+      <w:pPr>
+        <w:numPr>
+          <w:ilvl w:val="0"/>
+          <w:numId w:val="22"/>
+        </w:numPr>
         <w:rPr>
           <w:b/>
           <w:bCs/>
         </w:rPr>
-        <w:t>4. Regime Detection</w:t>
-      </w:r>
-    </w:p>
-    <w:p>
-      <w:pPr>
-        <w:numPr>
-          <w:ilvl w:val="0"/>
-          <w:numId w:val="8"/>
-        </w:numPr>
-        <w:spacing w:line="240" w:lineRule="auto"/>
-      </w:pPr>
-      <w:r>
-        <w:t>Use clustering or HMM to detect:</w:t>
-      </w:r>
-    </w:p>
-    <w:p>
-      <w:pPr>
-        <w:numPr>
-          <w:ilvl w:val="1"/>
-          <w:numId w:val="8"/>
-        </w:numPr>
-        <w:spacing w:line="240" w:lineRule="auto"/>
-      </w:pPr>
-      <w:r>
-        <w:lastRenderedPageBreak/>
-        <w:t>Low-vol vs high-vol regimes</w:t>
-      </w:r>
-    </w:p>
-    <w:p>
-      <w:pPr>
-        <w:numPr>
-          <w:ilvl w:val="1"/>
-          <w:numId w:val="8"/>
-        </w:numPr>
-        <w:spacing w:line="240" w:lineRule="auto"/>
-      </w:pPr>
-      <w:r>
-        <w:t>Trending vs mean-reverting periods</w:t>
-      </w:r>
-    </w:p>
-    <w:p>
-      <w:pPr>
-        <w:numPr>
-          <w:ilvl w:val="0"/>
-          <w:numId w:val="8"/>
-        </w:numPr>
-        <w:spacing w:line="240" w:lineRule="auto"/>
-      </w:pPr>
-      <w:r>
-        <w:t>Allow ML model or threshold logic to adapt to regime</w:t>
-      </w:r>
-    </w:p>
-    <w:p>
-      <w:pPr>
-        <w:numPr>
-          <w:ilvl w:val="0"/>
-          <w:numId w:val="8"/>
-        </w:numPr>
-        <w:spacing w:line="240" w:lineRule="auto"/>
-      </w:pPr>
-      <w:r>
-        <w:t>Add ARCH test p-values or GARCH-predicted volatility as features to your classifier:</w:t>
-      </w:r>
-    </w:p>
-    <w:p>
-      <w:pPr>
-        <w:numPr>
-          <w:ilvl w:val="0"/>
-          <w:numId w:val="8"/>
-        </w:numPr>
-        <w:spacing w:line="240" w:lineRule="auto"/>
-      </w:pPr>
-      <w:r>
-        <w:t xml:space="preserve">Helps ML model </w:t>
-      </w:r>
-      <w:proofErr w:type="gramStart"/>
-      <w:r>
-        <w:t>learn</w:t>
-      </w:r>
-      <w:proofErr w:type="gramEnd"/>
-      <w:r>
-        <w:t xml:space="preserve"> if spread reversion is more/less likely during high-volatility periods.</w:t>
-      </w:r>
-    </w:p>
-    <w:p>
-      <w:pPr>
-        <w:numPr>
-          <w:ilvl w:val="0"/>
-          <w:numId w:val="8"/>
-        </w:numPr>
-        <w:spacing w:line="240" w:lineRule="auto"/>
-      </w:pPr>
-      <w:r>
-        <w:t>Supports regime-awareness directly in feature space</w:t>
-      </w:r>
-    </w:p>
-    <w:p>
-      <w:pPr>
-        <w:spacing w:line="240" w:lineRule="auto"/>
-        <w:ind w:left="720"/>
-      </w:pPr>
-    </w:p>
-    <w:p>
-      <w:pPr>
-        <w:spacing w:line="240" w:lineRule="auto"/>
-        <w:ind w:left="720"/>
-      </w:pPr>
-    </w:p>
-    <w:p>
-      <w:pPr>
-        <w:spacing w:line="240" w:lineRule="auto"/>
+      </w:pPr>
+      <w:r>
         <w:rPr>
           <w:b/>
           <w:bCs/>
         </w:rPr>
-      </w:pPr>
-      <w:r>
+        <w:t>Goal: exploit mean reversion within these clusters dynamically, not just static pairs</w:t>
+      </w:r>
+    </w:p>
+    <w:p>
+      <w:r>
+        <w:t>Key features evaluated:</w:t>
+      </w:r>
+    </w:p>
+    <w:p>
+      <w:pPr>
+        <w:numPr>
+          <w:ilvl w:val="0"/>
+          <w:numId w:val="23"/>
+        </w:numPr>
+      </w:pPr>
+      <w:r>
+        <w:t>Half-life of mean reversion (how quickly spreads revert)</w:t>
+      </w:r>
+    </w:p>
+    <w:p>
+      <w:pPr>
+        <w:numPr>
+          <w:ilvl w:val="0"/>
+          <w:numId w:val="23"/>
+        </w:numPr>
+      </w:pPr>
+      <w:r>
+        <w:t>Stationarity of spread (ADF test p-value) — only stable spreads qualify</w:t>
+      </w:r>
+    </w:p>
+    <w:p>
+      <w:pPr>
+        <w:numPr>
+          <w:ilvl w:val="0"/>
+          <w:numId w:val="23"/>
+        </w:numPr>
+      </w:pPr>
+      <w:r>
+        <w:t>Spread volatility (rolling std dev) — informs risk &amp; sizing</w:t>
+      </w:r>
+    </w:p>
+    <w:p>
+      <w:pPr>
+        <w:numPr>
+          <w:ilvl w:val="0"/>
+          <w:numId w:val="23"/>
+        </w:numPr>
+      </w:pPr>
+      <w:r>
+        <w:t>Volatility persistence (GARCH alpha + beta) — regime detection</w:t>
+      </w:r>
+    </w:p>
+    <w:p>
+      <w:pPr>
+        <w:numPr>
+          <w:ilvl w:val="0"/>
+          <w:numId w:val="23"/>
+        </w:numPr>
+      </w:pPr>
+      <w:r>
+        <w:t>Average hourly volume — ensures sufficient liquidity</w:t>
+      </w:r>
+    </w:p>
+    <w:p>
+      <w:pPr>
+        <w:numPr>
+          <w:ilvl w:val="0"/>
+          <w:numId w:val="23"/>
+        </w:numPr>
+      </w:pPr>
+      <w:r>
+        <w:t>Funding rate and its volatility — to understand profit/funding dynamics</w:t>
+      </w:r>
+    </w:p>
+    <w:p>
+      <w:pPr>
         <w:rPr>
           <w:b/>
           <w:bCs/>
         </w:rPr>
-        <w:t>5. Trading Logic</w:t>
-      </w:r>
-    </w:p>
-    <w:p>
-      <w:pPr>
-        <w:numPr>
-          <w:ilvl w:val="0"/>
-          <w:numId w:val="9"/>
-        </w:numPr>
-        <w:spacing w:line="240" w:lineRule="auto"/>
-      </w:pPr>
-      <w:r>
-        <w:t>Long/short pair when:</w:t>
-      </w:r>
-    </w:p>
-    <w:p>
-      <w:pPr>
-        <w:numPr>
-          <w:ilvl w:val="1"/>
-          <w:numId w:val="9"/>
-        </w:numPr>
-        <w:spacing w:line="240" w:lineRule="auto"/>
-      </w:pPr>
-      <w:r>
-        <w:t xml:space="preserve">Spread diverges past threshold </w:t>
-      </w:r>
-      <w:r>
-        <w:rPr>
-          <w:i/>
-          <w:iCs/>
-        </w:rPr>
-        <w:t>and</w:t>
-      </w:r>
-      <w:r>
-        <w:t xml:space="preserve"> ML model predicts mean reversion</w:t>
-      </w:r>
-    </w:p>
-    <w:p>
-      <w:pPr>
-        <w:numPr>
-          <w:ilvl w:val="1"/>
-          <w:numId w:val="9"/>
-        </w:numPr>
-        <w:spacing w:line="240" w:lineRule="auto"/>
-      </w:pPr>
-      <w:r>
-        <w:t>Position sizing based on confidence or volatility targeting</w:t>
-      </w:r>
-    </w:p>
-    <w:p>
-      <w:pPr>
-        <w:spacing w:line="240" w:lineRule="auto"/>
+      </w:pPr>
+      <w:r>
         <w:rPr>
           <w:b/>
           <w:bCs/>
         </w:rPr>
-      </w:pPr>
-      <w:r>
+        <w:t>2. Pair/Group Selection &amp; Dynamic Cointegration</w:t>
+      </w:r>
+    </w:p>
+    <w:p>
+      <w:pPr>
+        <w:numPr>
+          <w:ilvl w:val="0"/>
+          <w:numId w:val="24"/>
+        </w:numPr>
         <w:rPr>
           <w:b/>
           <w:bCs/>
         </w:rPr>
-        <w:t>6. Backtesting &amp; Diagnostics</w:t>
-      </w:r>
-    </w:p>
-    <w:p>
-      <w:pPr>
-        <w:numPr>
-          <w:ilvl w:val="0"/>
-          <w:numId w:val="10"/>
-        </w:numPr>
-        <w:spacing w:line="240" w:lineRule="auto"/>
-      </w:pPr>
-      <w:r>
-        <w:t>Metrics: Sharpe, Sortino, hit rate, drawdown, PnL curve</w:t>
-      </w:r>
-    </w:p>
-    <w:p>
-      <w:pPr>
-        <w:numPr>
-          <w:ilvl w:val="0"/>
-          <w:numId w:val="10"/>
-        </w:numPr>
-        <w:spacing w:line="240" w:lineRule="auto"/>
-      </w:pPr>
-      <w:r>
-        <w:t>Confusion matrix for ML model</w:t>
-      </w:r>
-    </w:p>
-    <w:p>
-      <w:pPr>
-        <w:numPr>
-          <w:ilvl w:val="0"/>
-          <w:numId w:val="10"/>
-        </w:numPr>
-        <w:spacing w:line="240" w:lineRule="auto"/>
-      </w:pPr>
-      <w:r>
-        <w:t>Rolling performance (e.g. strategy works well only in certain regimes?)</w:t>
-      </w:r>
-    </w:p>
-    <w:p>
-      <w:pPr>
-        <w:spacing w:line="240" w:lineRule="auto"/>
+      </w:pPr>
+      <w:r>
         <w:rPr>
           <w:b/>
           <w:bCs/>
         </w:rPr>
-      </w:pPr>
-      <w:r>
+        <w:t>Test intra-cluster pairs or small groups for:</w:t>
+      </w:r>
+    </w:p>
+    <w:p>
+      <w:pPr>
+        <w:numPr>
+          <w:ilvl w:val="1"/>
+          <w:numId w:val="24"/>
+        </w:numPr>
+      </w:pPr>
+      <w:r>
+        <w:t>Cointegration (Engle-Granger / Johansen tests) using rolling windows or Kalman filters to detect regime shifts</w:t>
+      </w:r>
+    </w:p>
+    <w:p>
+      <w:pPr>
+        <w:numPr>
+          <w:ilvl w:val="1"/>
+          <w:numId w:val="24"/>
+        </w:numPr>
+      </w:pPr>
+      <w:r>
+        <w:t>Stationarity of spreads (ADF test)</w:t>
+      </w:r>
+    </w:p>
+    <w:p>
+      <w:pPr>
+        <w:numPr>
+          <w:ilvl w:val="1"/>
+          <w:numId w:val="24"/>
+        </w:numPr>
+      </w:pPr>
+      <w:r>
+        <w:t>Half-life of mean reversion</w:t>
+      </w:r>
+    </w:p>
+    <w:p>
+      <w:pPr>
+        <w:numPr>
+          <w:ilvl w:val="0"/>
+          <w:numId w:val="24"/>
+        </w:numPr>
         <w:rPr>
           <w:b/>
           <w:bCs/>
         </w:rPr>
-        <w:t>7. Optional GUI</w:t>
+      </w:pPr>
+      <w:r>
+        <w:rPr>
+          <w:b/>
+          <w:bCs/>
+        </w:rPr>
+        <w:t>Retain only dynamically stable pairs/groups where cointegration persists adaptively</w:t>
       </w:r>
     </w:p>
     <w:p>
       <w:pPr>
+        <w:rPr>
+          <w:b/>
+          <w:bCs/>
+        </w:rPr>
+      </w:pPr>
+      <w:r>
+        <w:rPr>
+          <w:b/>
+          <w:bCs/>
+        </w:rPr>
+        <w:t>3. Feature Engineering &amp; ML Model for Mean Reversion Prediction</w:t>
+      </w:r>
+    </w:p>
+    <w:p>
+      <w:pPr>
         <w:numPr>
           <w:ilvl w:val="0"/>
-          <w:numId w:val="11"/>
+          <w:numId w:val="25"/>
         </w:numPr>
-        <w:spacing w:line="240" w:lineRule="auto"/>
-      </w:pPr>
-      <w:r>
-        <w:t>Select pair + strategy config</w:t>
+        <w:rPr>
+          <w:b/>
+          <w:bCs/>
+        </w:rPr>
+      </w:pPr>
+      <w:r>
+        <w:rPr>
+          <w:b/>
+          <w:bCs/>
+        </w:rPr>
+        <w:t>Construct a rich feature set including:</w:t>
       </w:r>
     </w:p>
     <w:p>
       <w:pPr>
         <w:numPr>
-          <w:ilvl w:val="0"/>
-          <w:numId w:val="11"/>
+          <w:ilvl w:val="1"/>
+          <w:numId w:val="25"/>
         </w:numPr>
-        <w:spacing w:line="240" w:lineRule="auto"/>
-      </w:pPr>
-      <w:r>
-        <w:t>Visualise trades, spread, PnL</w:t>
+      </w:pPr>
+      <w:r>
+        <w:t>Spread z-score, velocity, and acceleration (momentum)</w:t>
       </w:r>
     </w:p>
     <w:p>
       <w:pPr>
         <w:numPr>
-          <w:ilvl w:val="0"/>
-          <w:numId w:val="11"/>
+          <w:ilvl w:val="1"/>
+          <w:numId w:val="25"/>
         </w:numPr>
-        <w:spacing w:line="240" w:lineRule="auto"/>
-      </w:pPr>
-      <w:r>
-        <w:t>Toggle ML or regime-based filters on/off</w:t>
+      </w:pPr>
+      <w:r>
+        <w:t>Volatility metrics (rolling std, GARCH parameters, ARCH test p-values)</w:t>
       </w:r>
     </w:p>
     <w:p>
       <w:pPr>
-        <w:spacing w:line="240" w:lineRule="auto"/>
+        <w:numPr>
+          <w:ilvl w:val="1"/>
+          <w:numId w:val="25"/>
+        </w:numPr>
+      </w:pPr>
+      <w:r>
+        <w:t>Market microstructure indicators (order book imbalance, bid-ask spread, volume spikes)</w:t>
+      </w:r>
+    </w:p>
+    <w:p>
+      <w:pPr>
+        <w:numPr>
+          <w:ilvl w:val="1"/>
+          <w:numId w:val="25"/>
+        </w:numPr>
+      </w:pPr>
+      <w:r>
+        <w:t>Funding rate and its volatility</w:t>
+      </w:r>
+    </w:p>
+    <w:p>
+      <w:pPr>
+        <w:numPr>
+          <w:ilvl w:val="1"/>
+          <w:numId w:val="25"/>
+        </w:numPr>
+      </w:pPr>
+      <w:r>
+        <w:t>Regime signals (from step 4)</w:t>
+      </w:r>
+    </w:p>
+    <w:p>
+      <w:pPr>
+        <w:numPr>
+          <w:ilvl w:val="0"/>
+          <w:numId w:val="25"/>
+        </w:numPr>
         <w:rPr>
-          <w:lang w:val="en-US"/>
+          <w:b/>
+          <w:bCs/>
         </w:rPr>
       </w:pPr>
+      <w:r>
+        <w:rPr>
+          <w:b/>
+          <w:bCs/>
+        </w:rPr>
+        <w:t>Train an ML model (e.g., LSTM, Random Forest, or Gradient Boosting) to predict:</w:t>
+      </w:r>
     </w:p>
+    <w:p>
+      <w:pPr>
+        <w:numPr>
+          <w:ilvl w:val="1"/>
+          <w:numId w:val="25"/>
+        </w:numPr>
+      </w:pPr>
+      <w:r>
+        <w:t>Probability of spread mean reversion within N bars (classification + probabilistic output)</w:t>
+      </w:r>
+    </w:p>
+    <w:p>
+      <w:pPr>
+        <w:numPr>
+          <w:ilvl w:val="0"/>
+          <w:numId w:val="25"/>
+        </w:numPr>
+        <w:rPr>
+          <w:b/>
+          <w:bCs/>
+        </w:rPr>
+      </w:pPr>
+      <w:r>
+        <w:rPr>
+          <w:b/>
+          <w:bCs/>
+        </w:rPr>
+        <w:lastRenderedPageBreak/>
+        <w:t>Model explicitly incorporates regime-awareness</w:t>
+      </w:r>
+    </w:p>
+    <w:p>
+      <w:pPr>
+        <w:rPr>
+          <w:b/>
+          <w:bCs/>
+        </w:rPr>
+      </w:pPr>
+      <w:r>
+        <w:rPr>
+          <w:b/>
+          <w:bCs/>
+        </w:rPr>
+        <w:t>4. Regime Detection &amp; Strategy Adaptation</w:t>
+      </w:r>
+    </w:p>
+    <w:p>
+      <w:pPr>
+        <w:numPr>
+          <w:ilvl w:val="0"/>
+          <w:numId w:val="26"/>
+        </w:numPr>
+        <w:rPr>
+          <w:b/>
+          <w:bCs/>
+        </w:rPr>
+      </w:pPr>
+      <w:r>
+        <w:rPr>
+          <w:b/>
+          <w:bCs/>
+        </w:rPr>
+        <w:t>Use clustering or Hidden Markov Models on volatility, returns, and funding rate data to identify regimes:</w:t>
+      </w:r>
+    </w:p>
+    <w:p>
+      <w:pPr>
+        <w:numPr>
+          <w:ilvl w:val="1"/>
+          <w:numId w:val="26"/>
+        </w:numPr>
+      </w:pPr>
+      <w:r>
+        <w:t>Low vs high volatility</w:t>
+      </w:r>
+    </w:p>
+    <w:p>
+      <w:pPr>
+        <w:numPr>
+          <w:ilvl w:val="1"/>
+          <w:numId w:val="26"/>
+        </w:numPr>
+      </w:pPr>
+      <w:r>
+        <w:t>Trending vs mean-reverting markets</w:t>
+      </w:r>
+    </w:p>
+    <w:p>
+      <w:pPr>
+        <w:numPr>
+          <w:ilvl w:val="0"/>
+          <w:numId w:val="26"/>
+        </w:numPr>
+        <w:rPr>
+          <w:b/>
+          <w:bCs/>
+        </w:rPr>
+      </w:pPr>
+      <w:r>
+        <w:rPr>
+          <w:b/>
+          <w:bCs/>
+        </w:rPr>
+        <w:t>Use regime signals to dynamically:</w:t>
+      </w:r>
+    </w:p>
+    <w:p>
+      <w:pPr>
+        <w:numPr>
+          <w:ilvl w:val="1"/>
+          <w:numId w:val="26"/>
+        </w:numPr>
+      </w:pPr>
+      <w:r>
+        <w:t>Adjust trading thresholds</w:t>
+      </w:r>
+    </w:p>
+    <w:p>
+      <w:pPr>
+        <w:numPr>
+          <w:ilvl w:val="1"/>
+          <w:numId w:val="26"/>
+        </w:numPr>
+      </w:pPr>
+      <w:r>
+        <w:t>Inform ML model inputs</w:t>
+      </w:r>
+    </w:p>
+    <w:p>
+      <w:pPr>
+        <w:numPr>
+          <w:ilvl w:val="1"/>
+          <w:numId w:val="26"/>
+        </w:numPr>
+      </w:pPr>
+      <w:r>
+        <w:t>Enable/disable trading or vary position sizing</w:t>
+      </w:r>
+    </w:p>
+    <w:p>
+      <w:pPr>
+        <w:rPr>
+          <w:b/>
+          <w:bCs/>
+        </w:rPr>
+      </w:pPr>
+      <w:r>
+        <w:rPr>
+          <w:b/>
+          <w:bCs/>
+        </w:rPr>
+        <w:t>5. Trading Logic &amp; Execution</w:t>
+      </w:r>
+    </w:p>
+    <w:p>
+      <w:pPr>
+        <w:numPr>
+          <w:ilvl w:val="0"/>
+          <w:numId w:val="27"/>
+        </w:numPr>
+        <w:rPr>
+          <w:b/>
+          <w:bCs/>
+        </w:rPr>
+      </w:pPr>
+      <w:r>
+        <w:rPr>
+          <w:b/>
+          <w:bCs/>
+        </w:rPr>
+        <w:t>Open long/short positions when:</w:t>
+      </w:r>
+    </w:p>
+    <w:p>
+      <w:pPr>
+        <w:numPr>
+          <w:ilvl w:val="1"/>
+          <w:numId w:val="27"/>
+        </w:numPr>
+      </w:pPr>
+      <w:r>
+        <w:t>Spread divergence exceeds a dynamic threshold AND</w:t>
+      </w:r>
+    </w:p>
+    <w:p>
+      <w:pPr>
+        <w:numPr>
+          <w:ilvl w:val="1"/>
+          <w:numId w:val="27"/>
+        </w:numPr>
+      </w:pPr>
+      <w:r>
+        <w:t>ML model predicts high probability of mean reversion</w:t>
+      </w:r>
+    </w:p>
+    <w:p>
+      <w:pPr>
+        <w:numPr>
+          <w:ilvl w:val="0"/>
+          <w:numId w:val="27"/>
+        </w:numPr>
+        <w:rPr>
+          <w:b/>
+          <w:bCs/>
+        </w:rPr>
+      </w:pPr>
+      <w:r>
+        <w:rPr>
+          <w:b/>
+          <w:bCs/>
+        </w:rPr>
+        <w:t>Position sizing based on:</w:t>
+      </w:r>
+    </w:p>
+    <w:p>
+      <w:pPr>
+        <w:numPr>
+          <w:ilvl w:val="1"/>
+          <w:numId w:val="27"/>
+        </w:numPr>
+      </w:pPr>
+      <w:r>
+        <w:t>Signal confidence</w:t>
+      </w:r>
+    </w:p>
+    <w:p>
+      <w:pPr>
+        <w:numPr>
+          <w:ilvl w:val="1"/>
+          <w:numId w:val="27"/>
+        </w:numPr>
+      </w:pPr>
+      <w:r>
+        <w:t>Real-time volatility targeting (exposure scaled inversely with realized volatility)</w:t>
+      </w:r>
+    </w:p>
+    <w:p>
+      <w:pPr>
+        <w:numPr>
+          <w:ilvl w:val="1"/>
+          <w:numId w:val="27"/>
+        </w:numPr>
+      </w:pPr>
+      <w:r>
+        <w:t>Liquidity considerations (bid-ask spread, volume)</w:t>
+      </w:r>
+    </w:p>
+    <w:p>
+      <w:pPr>
+        <w:numPr>
+          <w:ilvl w:val="0"/>
+          <w:numId w:val="27"/>
+        </w:numPr>
+        <w:rPr>
+          <w:b/>
+          <w:bCs/>
+        </w:rPr>
+      </w:pPr>
+      <w:r>
+        <w:rPr>
+          <w:b/>
+          <w:bCs/>
+        </w:rPr>
+        <w:t>Implement stop loss and profit taking rules based on spread movement or time limits</w:t>
+      </w:r>
+    </w:p>
+    <w:p>
+      <w:pPr>
+        <w:numPr>
+          <w:ilvl w:val="0"/>
+          <w:numId w:val="27"/>
+        </w:numPr>
+        <w:rPr>
+          <w:b/>
+          <w:bCs/>
+        </w:rPr>
+      </w:pPr>
+      <w:r>
+        <w:rPr>
+          <w:b/>
+          <w:bCs/>
+        </w:rPr>
+        <w:t>Simulate realistic trading costs: slippage, fees, latency</w:t>
+      </w:r>
+    </w:p>
+    <w:p>
+      <w:pPr>
+        <w:numPr>
+          <w:ilvl w:val="0"/>
+          <w:numId w:val="27"/>
+        </w:numPr>
+        <w:rPr>
+          <w:b/>
+          <w:bCs/>
+        </w:rPr>
+      </w:pPr>
+      <w:r>
+        <w:rPr>
+          <w:b/>
+          <w:bCs/>
+        </w:rPr>
+        <w:t>Optional: add market-making elements with adaptive inventory control quoting around predicted fair spreads</w:t>
+      </w:r>
+    </w:p>
+    <w:p>
+      <w:pPr>
+        <w:rPr>
+          <w:b/>
+          <w:bCs/>
+        </w:rPr>
+      </w:pPr>
+      <w:r>
+        <w:rPr>
+          <w:b/>
+          <w:bCs/>
+        </w:rPr>
+        <w:t xml:space="preserve">6. </w:t>
+      </w:r>
+      <w:proofErr w:type="spellStart"/>
+      <w:r>
+        <w:rPr>
+          <w:b/>
+          <w:bCs/>
+        </w:rPr>
+        <w:t>Backtesting</w:t>
+      </w:r>
+      <w:proofErr w:type="spellEnd"/>
+      <w:r>
+        <w:rPr>
+          <w:b/>
+          <w:bCs/>
+        </w:rPr>
+        <w:t xml:space="preserve"> &amp; Performance Analysis</w:t>
+      </w:r>
+    </w:p>
+    <w:p>
+      <w:pPr>
+        <w:numPr>
+          <w:ilvl w:val="0"/>
+          <w:numId w:val="28"/>
+        </w:numPr>
+        <w:rPr>
+          <w:b/>
+          <w:bCs/>
+        </w:rPr>
+      </w:pPr>
+      <w:proofErr w:type="spellStart"/>
+      <w:r>
+        <w:rPr>
+          <w:b/>
+          <w:bCs/>
+        </w:rPr>
+        <w:t>Backtest</w:t>
+      </w:r>
+      <w:proofErr w:type="spellEnd"/>
+      <w:r>
+        <w:rPr>
+          <w:b/>
+          <w:bCs/>
+        </w:rPr>
+        <w:t xml:space="preserve"> on high-frequency data (1-min or tick level if possible) with realistic cost assumptions</w:t>
+      </w:r>
+    </w:p>
+    <w:p>
+      <w:pPr>
+        <w:numPr>
+          <w:ilvl w:val="0"/>
+          <w:numId w:val="28"/>
+        </w:numPr>
+        <w:rPr>
+          <w:b/>
+          <w:bCs/>
+        </w:rPr>
+      </w:pPr>
+      <w:r>
+        <w:rPr>
+          <w:b/>
+          <w:bCs/>
+        </w:rPr>
+        <w:t>Evaluate key metrics:</w:t>
+      </w:r>
+    </w:p>
+    <w:p>
+      <w:pPr>
+        <w:numPr>
+          <w:ilvl w:val="1"/>
+          <w:numId w:val="28"/>
+        </w:numPr>
+      </w:pPr>
+      <w:r>
+        <w:t>Sharpe and Sortino ratios</w:t>
+      </w:r>
+    </w:p>
+    <w:p>
+      <w:pPr>
+        <w:numPr>
+          <w:ilvl w:val="1"/>
+          <w:numId w:val="28"/>
+        </w:numPr>
+      </w:pPr>
+      <w:r>
+        <w:t>Maximum drawdown</w:t>
+      </w:r>
+    </w:p>
+    <w:p>
+      <w:pPr>
+        <w:numPr>
+          <w:ilvl w:val="1"/>
+          <w:numId w:val="28"/>
+        </w:numPr>
+      </w:pPr>
+      <w:r>
+        <w:t xml:space="preserve">Hit rate and trade-level </w:t>
+      </w:r>
+      <w:proofErr w:type="spellStart"/>
+      <w:r>
+        <w:t>PnL</w:t>
+      </w:r>
+      <w:proofErr w:type="spellEnd"/>
+      <w:r>
+        <w:t xml:space="preserve"> distribution</w:t>
+      </w:r>
+    </w:p>
+    <w:p>
+      <w:pPr>
+        <w:numPr>
+          <w:ilvl w:val="1"/>
+          <w:numId w:val="28"/>
+        </w:numPr>
+      </w:pPr>
+      <w:r>
+        <w:t>Rolling performance by regime (to verify robustness)</w:t>
+      </w:r>
+    </w:p>
+    <w:p>
+      <w:pPr>
+        <w:numPr>
+          <w:ilvl w:val="1"/>
+          <w:numId w:val="28"/>
+        </w:numPr>
+      </w:pPr>
+      <w:r>
+        <w:t>ML model diagnostics (confusion matrix, ROC-AUC)</w:t>
+      </w:r>
+    </w:p>
+    <w:p>
+      <w:pPr>
+        <w:numPr>
+          <w:ilvl w:val="0"/>
+          <w:numId w:val="28"/>
+        </w:numPr>
+        <w:rPr>
+          <w:b/>
+          <w:bCs/>
+        </w:rPr>
+      </w:pPr>
+      <w:r>
+        <w:rPr>
+          <w:b/>
+          <w:bCs/>
+        </w:rPr>
+        <w:lastRenderedPageBreak/>
+        <w:t>Stress test using Monte Carlo simulations across varying volatility and regime scenarios</w:t>
+      </w:r>
+    </w:p>
+    <w:p>
+      <w:pPr>
+        <w:rPr>
+          <w:b/>
+          <w:bCs/>
+        </w:rPr>
+      </w:pPr>
+      <w:r>
+        <w:rPr>
+          <w:b/>
+          <w:bCs/>
+        </w:rPr>
+        <w:t>7. Optional GUI / Dashboard</w:t>
+      </w:r>
+    </w:p>
+    <w:p>
+      <w:pPr>
+        <w:numPr>
+          <w:ilvl w:val="0"/>
+          <w:numId w:val="29"/>
+        </w:numPr>
+        <w:rPr>
+          <w:b/>
+          <w:bCs/>
+        </w:rPr>
+      </w:pPr>
+      <w:r>
+        <w:rPr>
+          <w:b/>
+          <w:bCs/>
+        </w:rPr>
+        <w:t>Interactive interface to:</w:t>
+      </w:r>
+    </w:p>
+    <w:p>
+      <w:pPr>
+        <w:numPr>
+          <w:ilvl w:val="1"/>
+          <w:numId w:val="29"/>
+        </w:numPr>
+      </w:pPr>
+      <w:r>
+        <w:t>Select asset pairs/clusters and adjust strategy parameters</w:t>
+      </w:r>
+    </w:p>
+    <w:p>
+      <w:pPr>
+        <w:numPr>
+          <w:ilvl w:val="1"/>
+          <w:numId w:val="29"/>
+        </w:numPr>
+      </w:pPr>
+      <w:r>
+        <w:t xml:space="preserve">Visualize live &amp; historical spreads, signals, trades, and </w:t>
+      </w:r>
+      <w:proofErr w:type="spellStart"/>
+      <w:r>
+        <w:t>PnL</w:t>
+      </w:r>
+      <w:proofErr w:type="spellEnd"/>
+    </w:p>
+    <w:p>
+      <w:pPr>
+        <w:numPr>
+          <w:ilvl w:val="1"/>
+          <w:numId w:val="29"/>
+        </w:numPr>
+      </w:pPr>
+      <w:r>
+        <w:t>Toggle ML and regime filters on/off for experimentation</w:t>
+      </w:r>
+    </w:p>
+    <w:p>
+      <w:pPr>
+        <w:numPr>
+          <w:ilvl w:val="1"/>
+          <w:numId w:val="29"/>
+        </w:numPr>
+      </w:pPr>
+      <w:r>
+        <w:t>Monitor real-time risk and execution metrics</w:t>
+      </w:r>
+    </w:p>
+    <w:p/>
     <w:sectPr>
       <w:pgSz w:w="11906" w:h="16838"/>
       <w:pgMar w:top="1440" w:right="1440" w:bottom="1440" w:left="1440" w:header="708" w:footer="708" w:gutter="0"/>
@@ -888,6 +1066,304 @@
     </w:lvl>
   </w:abstractNum>
   <w:abstractNum w:abstractNumId="1" w15:restartNumberingAfterBreak="0">
+    <w:nsid w:val="043231E5"/>
+    <w:multiLevelType w:val="multilevel"/>
+    <w:tmpl w:val="D2160E8C"/>
+    <w:lvl w:ilvl="0">
+      <w:start w:val="1"/>
+      <w:numFmt w:val="bullet"/>
+      <w:lvlText w:val=""/>
+      <w:lvlJc w:val="left"/>
+      <w:pPr>
+        <w:tabs>
+          <w:tab w:val="num" w:pos="720"/>
+        </w:tabs>
+        <w:ind w:left="720" w:hanging="360"/>
+      </w:pPr>
+      <w:rPr>
+        <w:rFonts w:ascii="Symbol" w:hAnsi="Symbol" w:hint="default"/>
+        <w:sz w:val="20"/>
+      </w:rPr>
+    </w:lvl>
+    <w:lvl w:ilvl="1">
+      <w:start w:val="1"/>
+      <w:numFmt w:val="bullet"/>
+      <w:lvlText w:val="o"/>
+      <w:lvlJc w:val="left"/>
+      <w:pPr>
+        <w:tabs>
+          <w:tab w:val="num" w:pos="1440"/>
+        </w:tabs>
+        <w:ind w:left="1440" w:hanging="360"/>
+      </w:pPr>
+      <w:rPr>
+        <w:rFonts w:ascii="Courier New" w:hAnsi="Courier New" w:hint="default"/>
+        <w:sz w:val="20"/>
+      </w:rPr>
+    </w:lvl>
+    <w:lvl w:ilvl="2" w:tentative="1">
+      <w:start w:val="1"/>
+      <w:numFmt w:val="bullet"/>
+      <w:lvlText w:val=""/>
+      <w:lvlJc w:val="left"/>
+      <w:pPr>
+        <w:tabs>
+          <w:tab w:val="num" w:pos="2160"/>
+        </w:tabs>
+        <w:ind w:left="2160" w:hanging="360"/>
+      </w:pPr>
+      <w:rPr>
+        <w:rFonts w:ascii="Wingdings" w:hAnsi="Wingdings" w:hint="default"/>
+        <w:sz w:val="20"/>
+      </w:rPr>
+    </w:lvl>
+    <w:lvl w:ilvl="3" w:tentative="1">
+      <w:start w:val="1"/>
+      <w:numFmt w:val="bullet"/>
+      <w:lvlText w:val=""/>
+      <w:lvlJc w:val="left"/>
+      <w:pPr>
+        <w:tabs>
+          <w:tab w:val="num" w:pos="2880"/>
+        </w:tabs>
+        <w:ind w:left="2880" w:hanging="360"/>
+      </w:pPr>
+      <w:rPr>
+        <w:rFonts w:ascii="Wingdings" w:hAnsi="Wingdings" w:hint="default"/>
+        <w:sz w:val="20"/>
+      </w:rPr>
+    </w:lvl>
+    <w:lvl w:ilvl="4" w:tentative="1">
+      <w:start w:val="1"/>
+      <w:numFmt w:val="bullet"/>
+      <w:lvlText w:val=""/>
+      <w:lvlJc w:val="left"/>
+      <w:pPr>
+        <w:tabs>
+          <w:tab w:val="num" w:pos="3600"/>
+        </w:tabs>
+        <w:ind w:left="3600" w:hanging="360"/>
+      </w:pPr>
+      <w:rPr>
+        <w:rFonts w:ascii="Wingdings" w:hAnsi="Wingdings" w:hint="default"/>
+        <w:sz w:val="20"/>
+      </w:rPr>
+    </w:lvl>
+    <w:lvl w:ilvl="5" w:tentative="1">
+      <w:start w:val="1"/>
+      <w:numFmt w:val="bullet"/>
+      <w:lvlText w:val=""/>
+      <w:lvlJc w:val="left"/>
+      <w:pPr>
+        <w:tabs>
+          <w:tab w:val="num" w:pos="4320"/>
+        </w:tabs>
+        <w:ind w:left="4320" w:hanging="360"/>
+      </w:pPr>
+      <w:rPr>
+        <w:rFonts w:ascii="Wingdings" w:hAnsi="Wingdings" w:hint="default"/>
+        <w:sz w:val="20"/>
+      </w:rPr>
+    </w:lvl>
+    <w:lvl w:ilvl="6" w:tentative="1">
+      <w:start w:val="1"/>
+      <w:numFmt w:val="bullet"/>
+      <w:lvlText w:val=""/>
+      <w:lvlJc w:val="left"/>
+      <w:pPr>
+        <w:tabs>
+          <w:tab w:val="num" w:pos="5040"/>
+        </w:tabs>
+        <w:ind w:left="5040" w:hanging="360"/>
+      </w:pPr>
+      <w:rPr>
+        <w:rFonts w:ascii="Wingdings" w:hAnsi="Wingdings" w:hint="default"/>
+        <w:sz w:val="20"/>
+      </w:rPr>
+    </w:lvl>
+    <w:lvl w:ilvl="7" w:tentative="1">
+      <w:start w:val="1"/>
+      <w:numFmt w:val="bullet"/>
+      <w:lvlText w:val=""/>
+      <w:lvlJc w:val="left"/>
+      <w:pPr>
+        <w:tabs>
+          <w:tab w:val="num" w:pos="5760"/>
+        </w:tabs>
+        <w:ind w:left="5760" w:hanging="360"/>
+      </w:pPr>
+      <w:rPr>
+        <w:rFonts w:ascii="Wingdings" w:hAnsi="Wingdings" w:hint="default"/>
+        <w:sz w:val="20"/>
+      </w:rPr>
+    </w:lvl>
+    <w:lvl w:ilvl="8" w:tentative="1">
+      <w:start w:val="1"/>
+      <w:numFmt w:val="bullet"/>
+      <w:lvlText w:val=""/>
+      <w:lvlJc w:val="left"/>
+      <w:pPr>
+        <w:tabs>
+          <w:tab w:val="num" w:pos="6480"/>
+        </w:tabs>
+        <w:ind w:left="6480" w:hanging="360"/>
+      </w:pPr>
+      <w:rPr>
+        <w:rFonts w:ascii="Wingdings" w:hAnsi="Wingdings" w:hint="default"/>
+        <w:sz w:val="20"/>
+      </w:rPr>
+    </w:lvl>
+  </w:abstractNum>
+  <w:abstractNum w:abstractNumId="2" w15:restartNumberingAfterBreak="0">
+    <w:nsid w:val="08BB0D0D"/>
+    <w:multiLevelType w:val="multilevel"/>
+    <w:tmpl w:val="B52002E4"/>
+    <w:lvl w:ilvl="0">
+      <w:start w:val="1"/>
+      <w:numFmt w:val="bullet"/>
+      <w:lvlText w:val=""/>
+      <w:lvlJc w:val="left"/>
+      <w:pPr>
+        <w:tabs>
+          <w:tab w:val="num" w:pos="720"/>
+        </w:tabs>
+        <w:ind w:left="720" w:hanging="360"/>
+      </w:pPr>
+      <w:rPr>
+        <w:rFonts w:ascii="Symbol" w:hAnsi="Symbol" w:hint="default"/>
+        <w:sz w:val="20"/>
+      </w:rPr>
+    </w:lvl>
+    <w:lvl w:ilvl="1" w:tentative="1">
+      <w:start w:val="1"/>
+      <w:numFmt w:val="bullet"/>
+      <w:lvlText w:val="o"/>
+      <w:lvlJc w:val="left"/>
+      <w:pPr>
+        <w:tabs>
+          <w:tab w:val="num" w:pos="1440"/>
+        </w:tabs>
+        <w:ind w:left="1440" w:hanging="360"/>
+      </w:pPr>
+      <w:rPr>
+        <w:rFonts w:ascii="Courier New" w:hAnsi="Courier New" w:hint="default"/>
+        <w:sz w:val="20"/>
+      </w:rPr>
+    </w:lvl>
+    <w:lvl w:ilvl="2" w:tentative="1">
+      <w:start w:val="1"/>
+      <w:numFmt w:val="bullet"/>
+      <w:lvlText w:val=""/>
+      <w:lvlJc w:val="left"/>
+      <w:pPr>
+        <w:tabs>
+          <w:tab w:val="num" w:pos="2160"/>
+        </w:tabs>
+        <w:ind w:left="2160" w:hanging="360"/>
+      </w:pPr>
+      <w:rPr>
+        <w:rFonts w:ascii="Wingdings" w:hAnsi="Wingdings" w:hint="default"/>
+        <w:sz w:val="20"/>
+      </w:rPr>
+    </w:lvl>
+    <w:lvl w:ilvl="3" w:tentative="1">
+      <w:start w:val="1"/>
+      <w:numFmt w:val="bullet"/>
+      <w:lvlText w:val=""/>
+      <w:lvlJc w:val="left"/>
+      <w:pPr>
+        <w:tabs>
+          <w:tab w:val="num" w:pos="2880"/>
+        </w:tabs>
+        <w:ind w:left="2880" w:hanging="360"/>
+      </w:pPr>
+      <w:rPr>
+        <w:rFonts w:ascii="Wingdings" w:hAnsi="Wingdings" w:hint="default"/>
+        <w:sz w:val="20"/>
+      </w:rPr>
+    </w:lvl>
+    <w:lvl w:ilvl="4" w:tentative="1">
+      <w:start w:val="1"/>
+      <w:numFmt w:val="bullet"/>
+      <w:lvlText w:val=""/>
+      <w:lvlJc w:val="left"/>
+      <w:pPr>
+        <w:tabs>
+          <w:tab w:val="num" w:pos="3600"/>
+        </w:tabs>
+        <w:ind w:left="3600" w:hanging="360"/>
+      </w:pPr>
+      <w:rPr>
+        <w:rFonts w:ascii="Wingdings" w:hAnsi="Wingdings" w:hint="default"/>
+        <w:sz w:val="20"/>
+      </w:rPr>
+    </w:lvl>
+    <w:lvl w:ilvl="5" w:tentative="1">
+      <w:start w:val="1"/>
+      <w:numFmt w:val="bullet"/>
+      <w:lvlText w:val=""/>
+      <w:lvlJc w:val="left"/>
+      <w:pPr>
+        <w:tabs>
+          <w:tab w:val="num" w:pos="4320"/>
+        </w:tabs>
+        <w:ind w:left="4320" w:hanging="360"/>
+      </w:pPr>
+      <w:rPr>
+        <w:rFonts w:ascii="Wingdings" w:hAnsi="Wingdings" w:hint="default"/>
+        <w:sz w:val="20"/>
+      </w:rPr>
+    </w:lvl>
+    <w:lvl w:ilvl="6" w:tentative="1">
+      <w:start w:val="1"/>
+      <w:numFmt w:val="bullet"/>
+      <w:lvlText w:val=""/>
+      <w:lvlJc w:val="left"/>
+      <w:pPr>
+        <w:tabs>
+          <w:tab w:val="num" w:pos="5040"/>
+        </w:tabs>
+        <w:ind w:left="5040" w:hanging="360"/>
+      </w:pPr>
+      <w:rPr>
+        <w:rFonts w:ascii="Wingdings" w:hAnsi="Wingdings" w:hint="default"/>
+        <w:sz w:val="20"/>
+      </w:rPr>
+    </w:lvl>
+    <w:lvl w:ilvl="7" w:tentative="1">
+      <w:start w:val="1"/>
+      <w:numFmt w:val="bullet"/>
+      <w:lvlText w:val=""/>
+      <w:lvlJc w:val="left"/>
+      <w:pPr>
+        <w:tabs>
+          <w:tab w:val="num" w:pos="5760"/>
+        </w:tabs>
+        <w:ind w:left="5760" w:hanging="360"/>
+      </w:pPr>
+      <w:rPr>
+        <w:rFonts w:ascii="Wingdings" w:hAnsi="Wingdings" w:hint="default"/>
+        <w:sz w:val="20"/>
+      </w:rPr>
+    </w:lvl>
+    <w:lvl w:ilvl="8" w:tentative="1">
+      <w:start w:val="1"/>
+      <w:numFmt w:val="bullet"/>
+      <w:lvlText w:val=""/>
+      <w:lvlJc w:val="left"/>
+      <w:pPr>
+        <w:tabs>
+          <w:tab w:val="num" w:pos="6480"/>
+        </w:tabs>
+        <w:ind w:left="6480" w:hanging="360"/>
+      </w:pPr>
+      <w:rPr>
+        <w:rFonts w:ascii="Wingdings" w:hAnsi="Wingdings" w:hint="default"/>
+        <w:sz w:val="20"/>
+      </w:rPr>
+    </w:lvl>
+  </w:abstractNum>
+  <w:abstractNum w:abstractNumId="3" w15:restartNumberingAfterBreak="0">
     <w:nsid w:val="0DDE200F"/>
     <w:multiLevelType w:val="multilevel"/>
     <w:tmpl w:val="0BDEC27C"/>
@@ -1036,7 +1512,156 @@
       </w:rPr>
     </w:lvl>
   </w:abstractNum>
-  <w:abstractNum w:abstractNumId="2" w15:restartNumberingAfterBreak="0">
+  <w:abstractNum w:abstractNumId="4" w15:restartNumberingAfterBreak="0">
+    <w:nsid w:val="1F7C024B"/>
+    <w:multiLevelType w:val="multilevel"/>
+    <w:tmpl w:val="56682FE4"/>
+    <w:lvl w:ilvl="0">
+      <w:start w:val="1"/>
+      <w:numFmt w:val="bullet"/>
+      <w:lvlText w:val=""/>
+      <w:lvlJc w:val="left"/>
+      <w:pPr>
+        <w:tabs>
+          <w:tab w:val="num" w:pos="720"/>
+        </w:tabs>
+        <w:ind w:left="720" w:hanging="360"/>
+      </w:pPr>
+      <w:rPr>
+        <w:rFonts w:ascii="Symbol" w:hAnsi="Symbol" w:hint="default"/>
+        <w:sz w:val="20"/>
+      </w:rPr>
+    </w:lvl>
+    <w:lvl w:ilvl="1">
+      <w:start w:val="1"/>
+      <w:numFmt w:val="bullet"/>
+      <w:lvlText w:val="o"/>
+      <w:lvlJc w:val="left"/>
+      <w:pPr>
+        <w:tabs>
+          <w:tab w:val="num" w:pos="1440"/>
+        </w:tabs>
+        <w:ind w:left="1440" w:hanging="360"/>
+      </w:pPr>
+      <w:rPr>
+        <w:rFonts w:ascii="Courier New" w:hAnsi="Courier New" w:hint="default"/>
+        <w:sz w:val="20"/>
+      </w:rPr>
+    </w:lvl>
+    <w:lvl w:ilvl="2" w:tentative="1">
+      <w:start w:val="1"/>
+      <w:numFmt w:val="bullet"/>
+      <w:lvlText w:val=""/>
+      <w:lvlJc w:val="left"/>
+      <w:pPr>
+        <w:tabs>
+          <w:tab w:val="num" w:pos="2160"/>
+        </w:tabs>
+        <w:ind w:left="2160" w:hanging="360"/>
+      </w:pPr>
+      <w:rPr>
+        <w:rFonts w:ascii="Wingdings" w:hAnsi="Wingdings" w:hint="default"/>
+        <w:sz w:val="20"/>
+      </w:rPr>
+    </w:lvl>
+    <w:lvl w:ilvl="3" w:tentative="1">
+      <w:start w:val="1"/>
+      <w:numFmt w:val="bullet"/>
+      <w:lvlText w:val=""/>
+      <w:lvlJc w:val="left"/>
+      <w:pPr>
+        <w:tabs>
+          <w:tab w:val="num" w:pos="2880"/>
+        </w:tabs>
+        <w:ind w:left="2880" w:hanging="360"/>
+      </w:pPr>
+      <w:rPr>
+        <w:rFonts w:ascii="Wingdings" w:hAnsi="Wingdings" w:hint="default"/>
+        <w:sz w:val="20"/>
+      </w:rPr>
+    </w:lvl>
+    <w:lvl w:ilvl="4" w:tentative="1">
+      <w:start w:val="1"/>
+      <w:numFmt w:val="bullet"/>
+      <w:lvlText w:val=""/>
+      <w:lvlJc w:val="left"/>
+      <w:pPr>
+        <w:tabs>
+          <w:tab w:val="num" w:pos="3600"/>
+        </w:tabs>
+        <w:ind w:left="3600" w:hanging="360"/>
+      </w:pPr>
+      <w:rPr>
+        <w:rFonts w:ascii="Wingdings" w:hAnsi="Wingdings" w:hint="default"/>
+        <w:sz w:val="20"/>
+      </w:rPr>
+    </w:lvl>
+    <w:lvl w:ilvl="5" w:tentative="1">
+      <w:start w:val="1"/>
+      <w:numFmt w:val="bullet"/>
+      <w:lvlText w:val=""/>
+      <w:lvlJc w:val="left"/>
+      <w:pPr>
+        <w:tabs>
+          <w:tab w:val="num" w:pos="4320"/>
+        </w:tabs>
+        <w:ind w:left="4320" w:hanging="360"/>
+      </w:pPr>
+      <w:rPr>
+        <w:rFonts w:ascii="Wingdings" w:hAnsi="Wingdings" w:hint="default"/>
+        <w:sz w:val="20"/>
+      </w:rPr>
+    </w:lvl>
+    <w:lvl w:ilvl="6" w:tentative="1">
+      <w:start w:val="1"/>
+      <w:numFmt w:val="bullet"/>
+      <w:lvlText w:val=""/>
+      <w:lvlJc w:val="left"/>
+      <w:pPr>
+        <w:tabs>
+          <w:tab w:val="num" w:pos="5040"/>
+        </w:tabs>
+        <w:ind w:left="5040" w:hanging="360"/>
+      </w:pPr>
+      <w:rPr>
+        <w:rFonts w:ascii="Wingdings" w:hAnsi="Wingdings" w:hint="default"/>
+        <w:sz w:val="20"/>
+      </w:rPr>
+    </w:lvl>
+    <w:lvl w:ilvl="7" w:tentative="1">
+      <w:start w:val="1"/>
+      <w:numFmt w:val="bullet"/>
+      <w:lvlText w:val=""/>
+      <w:lvlJc w:val="left"/>
+      <w:pPr>
+        <w:tabs>
+          <w:tab w:val="num" w:pos="5760"/>
+        </w:tabs>
+        <w:ind w:left="5760" w:hanging="360"/>
+      </w:pPr>
+      <w:rPr>
+        <w:rFonts w:ascii="Wingdings" w:hAnsi="Wingdings" w:hint="default"/>
+        <w:sz w:val="20"/>
+      </w:rPr>
+    </w:lvl>
+    <w:lvl w:ilvl="8" w:tentative="1">
+      <w:start w:val="1"/>
+      <w:numFmt w:val="bullet"/>
+      <w:lvlText w:val=""/>
+      <w:lvlJc w:val="left"/>
+      <w:pPr>
+        <w:tabs>
+          <w:tab w:val="num" w:pos="6480"/>
+        </w:tabs>
+        <w:ind w:left="6480" w:hanging="360"/>
+      </w:pPr>
+      <w:rPr>
+        <w:rFonts w:ascii="Wingdings" w:hAnsi="Wingdings" w:hint="default"/>
+        <w:sz w:val="20"/>
+      </w:rPr>
+    </w:lvl>
+  </w:abstractNum>
+  <w:abstractNum w:abstractNumId="5" w15:restartNumberingAfterBreak="0">
     <w:nsid w:val="232A4088"/>
     <w:multiLevelType w:val="multilevel"/>
     <w:tmpl w:val="B70CFD36"/>
@@ -1185,7 +1810,7 @@
       </w:rPr>
     </w:lvl>
   </w:abstractNum>
-  <w:abstractNum w:abstractNumId="3" w15:restartNumberingAfterBreak="0">
+  <w:abstractNum w:abstractNumId="6" w15:restartNumberingAfterBreak="0">
     <w:nsid w:val="27092EEF"/>
     <w:multiLevelType w:val="multilevel"/>
     <w:tmpl w:val="9DF41ECA"/>
@@ -1334,7 +1959,603 @@
       </w:rPr>
     </w:lvl>
   </w:abstractNum>
-  <w:abstractNum w:abstractNumId="4" w15:restartNumberingAfterBreak="0">
+  <w:abstractNum w:abstractNumId="7" w15:restartNumberingAfterBreak="0">
+    <w:nsid w:val="2756410B"/>
+    <w:multiLevelType w:val="multilevel"/>
+    <w:tmpl w:val="1D2C826C"/>
+    <w:lvl w:ilvl="0">
+      <w:start w:val="1"/>
+      <w:numFmt w:val="bullet"/>
+      <w:lvlText w:val=""/>
+      <w:lvlJc w:val="left"/>
+      <w:pPr>
+        <w:tabs>
+          <w:tab w:val="num" w:pos="720"/>
+        </w:tabs>
+        <w:ind w:left="720" w:hanging="360"/>
+      </w:pPr>
+      <w:rPr>
+        <w:rFonts w:ascii="Symbol" w:hAnsi="Symbol" w:hint="default"/>
+        <w:sz w:val="20"/>
+      </w:rPr>
+    </w:lvl>
+    <w:lvl w:ilvl="1" w:tentative="1">
+      <w:start w:val="1"/>
+      <w:numFmt w:val="bullet"/>
+      <w:lvlText w:val="o"/>
+      <w:lvlJc w:val="left"/>
+      <w:pPr>
+        <w:tabs>
+          <w:tab w:val="num" w:pos="1440"/>
+        </w:tabs>
+        <w:ind w:left="1440" w:hanging="360"/>
+      </w:pPr>
+      <w:rPr>
+        <w:rFonts w:ascii="Courier New" w:hAnsi="Courier New" w:hint="default"/>
+        <w:sz w:val="20"/>
+      </w:rPr>
+    </w:lvl>
+    <w:lvl w:ilvl="2" w:tentative="1">
+      <w:start w:val="1"/>
+      <w:numFmt w:val="bullet"/>
+      <w:lvlText w:val=""/>
+      <w:lvlJc w:val="left"/>
+      <w:pPr>
+        <w:tabs>
+          <w:tab w:val="num" w:pos="2160"/>
+        </w:tabs>
+        <w:ind w:left="2160" w:hanging="360"/>
+      </w:pPr>
+      <w:rPr>
+        <w:rFonts w:ascii="Wingdings" w:hAnsi="Wingdings" w:hint="default"/>
+        <w:sz w:val="20"/>
+      </w:rPr>
+    </w:lvl>
+    <w:lvl w:ilvl="3" w:tentative="1">
+      <w:start w:val="1"/>
+      <w:numFmt w:val="bullet"/>
+      <w:lvlText w:val=""/>
+      <w:lvlJc w:val="left"/>
+      <w:pPr>
+        <w:tabs>
+          <w:tab w:val="num" w:pos="2880"/>
+        </w:tabs>
+        <w:ind w:left="2880" w:hanging="360"/>
+      </w:pPr>
+      <w:rPr>
+        <w:rFonts w:ascii="Wingdings" w:hAnsi="Wingdings" w:hint="default"/>
+        <w:sz w:val="20"/>
+      </w:rPr>
+    </w:lvl>
+    <w:lvl w:ilvl="4" w:tentative="1">
+      <w:start w:val="1"/>
+      <w:numFmt w:val="bullet"/>
+      <w:lvlText w:val=""/>
+      <w:lvlJc w:val="left"/>
+      <w:pPr>
+        <w:tabs>
+          <w:tab w:val="num" w:pos="3600"/>
+        </w:tabs>
+        <w:ind w:left="3600" w:hanging="360"/>
+      </w:pPr>
+      <w:rPr>
+        <w:rFonts w:ascii="Wingdings" w:hAnsi="Wingdings" w:hint="default"/>
+        <w:sz w:val="20"/>
+      </w:rPr>
+    </w:lvl>
+    <w:lvl w:ilvl="5" w:tentative="1">
+      <w:start w:val="1"/>
+      <w:numFmt w:val="bullet"/>
+      <w:lvlText w:val=""/>
+      <w:lvlJc w:val="left"/>
+      <w:pPr>
+        <w:tabs>
+          <w:tab w:val="num" w:pos="4320"/>
+        </w:tabs>
+        <w:ind w:left="4320" w:hanging="360"/>
+      </w:pPr>
+      <w:rPr>
+        <w:rFonts w:ascii="Wingdings" w:hAnsi="Wingdings" w:hint="default"/>
+        <w:sz w:val="20"/>
+      </w:rPr>
+    </w:lvl>
+    <w:lvl w:ilvl="6" w:tentative="1">
+      <w:start w:val="1"/>
+      <w:numFmt w:val="bullet"/>
+      <w:lvlText w:val=""/>
+      <w:lvlJc w:val="left"/>
+      <w:pPr>
+        <w:tabs>
+          <w:tab w:val="num" w:pos="5040"/>
+        </w:tabs>
+        <w:ind w:left="5040" w:hanging="360"/>
+      </w:pPr>
+      <w:rPr>
+        <w:rFonts w:ascii="Wingdings" w:hAnsi="Wingdings" w:hint="default"/>
+        <w:sz w:val="20"/>
+      </w:rPr>
+    </w:lvl>
+    <w:lvl w:ilvl="7" w:tentative="1">
+      <w:start w:val="1"/>
+      <w:numFmt w:val="bullet"/>
+      <w:lvlText w:val=""/>
+      <w:lvlJc w:val="left"/>
+      <w:pPr>
+        <w:tabs>
+          <w:tab w:val="num" w:pos="5760"/>
+        </w:tabs>
+        <w:ind w:left="5760" w:hanging="360"/>
+      </w:pPr>
+      <w:rPr>
+        <w:rFonts w:ascii="Wingdings" w:hAnsi="Wingdings" w:hint="default"/>
+        <w:sz w:val="20"/>
+      </w:rPr>
+    </w:lvl>
+    <w:lvl w:ilvl="8" w:tentative="1">
+      <w:start w:val="1"/>
+      <w:numFmt w:val="bullet"/>
+      <w:lvlText w:val=""/>
+      <w:lvlJc w:val="left"/>
+      <w:pPr>
+        <w:tabs>
+          <w:tab w:val="num" w:pos="6480"/>
+        </w:tabs>
+        <w:ind w:left="6480" w:hanging="360"/>
+      </w:pPr>
+      <w:rPr>
+        <w:rFonts w:ascii="Wingdings" w:hAnsi="Wingdings" w:hint="default"/>
+        <w:sz w:val="20"/>
+      </w:rPr>
+    </w:lvl>
+  </w:abstractNum>
+  <w:abstractNum w:abstractNumId="8" w15:restartNumberingAfterBreak="0">
+    <w:nsid w:val="28145465"/>
+    <w:multiLevelType w:val="multilevel"/>
+    <w:tmpl w:val="EF680C36"/>
+    <w:lvl w:ilvl="0">
+      <w:start w:val="1"/>
+      <w:numFmt w:val="bullet"/>
+      <w:lvlText w:val=""/>
+      <w:lvlJc w:val="left"/>
+      <w:pPr>
+        <w:tabs>
+          <w:tab w:val="num" w:pos="720"/>
+        </w:tabs>
+        <w:ind w:left="720" w:hanging="360"/>
+      </w:pPr>
+      <w:rPr>
+        <w:rFonts w:ascii="Symbol" w:hAnsi="Symbol" w:hint="default"/>
+        <w:sz w:val="20"/>
+      </w:rPr>
+    </w:lvl>
+    <w:lvl w:ilvl="1">
+      <w:start w:val="1"/>
+      <w:numFmt w:val="bullet"/>
+      <w:lvlText w:val="o"/>
+      <w:lvlJc w:val="left"/>
+      <w:pPr>
+        <w:tabs>
+          <w:tab w:val="num" w:pos="1440"/>
+        </w:tabs>
+        <w:ind w:left="1440" w:hanging="360"/>
+      </w:pPr>
+      <w:rPr>
+        <w:rFonts w:ascii="Courier New" w:hAnsi="Courier New" w:hint="default"/>
+        <w:sz w:val="20"/>
+      </w:rPr>
+    </w:lvl>
+    <w:lvl w:ilvl="2" w:tentative="1">
+      <w:start w:val="1"/>
+      <w:numFmt w:val="bullet"/>
+      <w:lvlText w:val=""/>
+      <w:lvlJc w:val="left"/>
+      <w:pPr>
+        <w:tabs>
+          <w:tab w:val="num" w:pos="2160"/>
+        </w:tabs>
+        <w:ind w:left="2160" w:hanging="360"/>
+      </w:pPr>
+      <w:rPr>
+        <w:rFonts w:ascii="Wingdings" w:hAnsi="Wingdings" w:hint="default"/>
+        <w:sz w:val="20"/>
+      </w:rPr>
+    </w:lvl>
+    <w:lvl w:ilvl="3" w:tentative="1">
+      <w:start w:val="1"/>
+      <w:numFmt w:val="bullet"/>
+      <w:lvlText w:val=""/>
+      <w:lvlJc w:val="left"/>
+      <w:pPr>
+        <w:tabs>
+          <w:tab w:val="num" w:pos="2880"/>
+        </w:tabs>
+        <w:ind w:left="2880" w:hanging="360"/>
+      </w:pPr>
+      <w:rPr>
+        <w:rFonts w:ascii="Wingdings" w:hAnsi="Wingdings" w:hint="default"/>
+        <w:sz w:val="20"/>
+      </w:rPr>
+    </w:lvl>
+    <w:lvl w:ilvl="4" w:tentative="1">
+      <w:start w:val="1"/>
+      <w:numFmt w:val="bullet"/>
+      <w:lvlText w:val=""/>
+      <w:lvlJc w:val="left"/>
+      <w:pPr>
+        <w:tabs>
+          <w:tab w:val="num" w:pos="3600"/>
+        </w:tabs>
+        <w:ind w:left="3600" w:hanging="360"/>
+      </w:pPr>
+      <w:rPr>
+        <w:rFonts w:ascii="Wingdings" w:hAnsi="Wingdings" w:hint="default"/>
+        <w:sz w:val="20"/>
+      </w:rPr>
+    </w:lvl>
+    <w:lvl w:ilvl="5" w:tentative="1">
+      <w:start w:val="1"/>
+      <w:numFmt w:val="bullet"/>
+      <w:lvlText w:val=""/>
+      <w:lvlJc w:val="left"/>
+      <w:pPr>
+        <w:tabs>
+          <w:tab w:val="num" w:pos="4320"/>
+        </w:tabs>
+        <w:ind w:left="4320" w:hanging="360"/>
+      </w:pPr>
+      <w:rPr>
+        <w:rFonts w:ascii="Wingdings" w:hAnsi="Wingdings" w:hint="default"/>
+        <w:sz w:val="20"/>
+      </w:rPr>
+    </w:lvl>
+    <w:lvl w:ilvl="6" w:tentative="1">
+      <w:start w:val="1"/>
+      <w:numFmt w:val="bullet"/>
+      <w:lvlText w:val=""/>
+      <w:lvlJc w:val="left"/>
+      <w:pPr>
+        <w:tabs>
+          <w:tab w:val="num" w:pos="5040"/>
+        </w:tabs>
+        <w:ind w:left="5040" w:hanging="360"/>
+      </w:pPr>
+      <w:rPr>
+        <w:rFonts w:ascii="Wingdings" w:hAnsi="Wingdings" w:hint="default"/>
+        <w:sz w:val="20"/>
+      </w:rPr>
+    </w:lvl>
+    <w:lvl w:ilvl="7" w:tentative="1">
+      <w:start w:val="1"/>
+      <w:numFmt w:val="bullet"/>
+      <w:lvlText w:val=""/>
+      <w:lvlJc w:val="left"/>
+      <w:pPr>
+        <w:tabs>
+          <w:tab w:val="num" w:pos="5760"/>
+        </w:tabs>
+        <w:ind w:left="5760" w:hanging="360"/>
+      </w:pPr>
+      <w:rPr>
+        <w:rFonts w:ascii="Wingdings" w:hAnsi="Wingdings" w:hint="default"/>
+        <w:sz w:val="20"/>
+      </w:rPr>
+    </w:lvl>
+    <w:lvl w:ilvl="8" w:tentative="1">
+      <w:start w:val="1"/>
+      <w:numFmt w:val="bullet"/>
+      <w:lvlText w:val=""/>
+      <w:lvlJc w:val="left"/>
+      <w:pPr>
+        <w:tabs>
+          <w:tab w:val="num" w:pos="6480"/>
+        </w:tabs>
+        <w:ind w:left="6480" w:hanging="360"/>
+      </w:pPr>
+      <w:rPr>
+        <w:rFonts w:ascii="Wingdings" w:hAnsi="Wingdings" w:hint="default"/>
+        <w:sz w:val="20"/>
+      </w:rPr>
+    </w:lvl>
+  </w:abstractNum>
+  <w:abstractNum w:abstractNumId="9" w15:restartNumberingAfterBreak="0">
+    <w:nsid w:val="2BF22B79"/>
+    <w:multiLevelType w:val="multilevel"/>
+    <w:tmpl w:val="0ABC2D2E"/>
+    <w:lvl w:ilvl="0">
+      <w:start w:val="1"/>
+      <w:numFmt w:val="bullet"/>
+      <w:lvlText w:val=""/>
+      <w:lvlJc w:val="left"/>
+      <w:pPr>
+        <w:tabs>
+          <w:tab w:val="num" w:pos="720"/>
+        </w:tabs>
+        <w:ind w:left="720" w:hanging="360"/>
+      </w:pPr>
+      <w:rPr>
+        <w:rFonts w:ascii="Symbol" w:hAnsi="Symbol" w:hint="default"/>
+        <w:sz w:val="20"/>
+      </w:rPr>
+    </w:lvl>
+    <w:lvl w:ilvl="1" w:tentative="1">
+      <w:start w:val="1"/>
+      <w:numFmt w:val="bullet"/>
+      <w:lvlText w:val="o"/>
+      <w:lvlJc w:val="left"/>
+      <w:pPr>
+        <w:tabs>
+          <w:tab w:val="num" w:pos="1440"/>
+        </w:tabs>
+        <w:ind w:left="1440" w:hanging="360"/>
+      </w:pPr>
+      <w:rPr>
+        <w:rFonts w:ascii="Courier New" w:hAnsi="Courier New" w:hint="default"/>
+        <w:sz w:val="20"/>
+      </w:rPr>
+    </w:lvl>
+    <w:lvl w:ilvl="2" w:tentative="1">
+      <w:start w:val="1"/>
+      <w:numFmt w:val="bullet"/>
+      <w:lvlText w:val=""/>
+      <w:lvlJc w:val="left"/>
+      <w:pPr>
+        <w:tabs>
+          <w:tab w:val="num" w:pos="2160"/>
+        </w:tabs>
+        <w:ind w:left="2160" w:hanging="360"/>
+      </w:pPr>
+      <w:rPr>
+        <w:rFonts w:ascii="Wingdings" w:hAnsi="Wingdings" w:hint="default"/>
+        <w:sz w:val="20"/>
+      </w:rPr>
+    </w:lvl>
+    <w:lvl w:ilvl="3" w:tentative="1">
+      <w:start w:val="1"/>
+      <w:numFmt w:val="bullet"/>
+      <w:lvlText w:val=""/>
+      <w:lvlJc w:val="left"/>
+      <w:pPr>
+        <w:tabs>
+          <w:tab w:val="num" w:pos="2880"/>
+        </w:tabs>
+        <w:ind w:left="2880" w:hanging="360"/>
+      </w:pPr>
+      <w:rPr>
+        <w:rFonts w:ascii="Wingdings" w:hAnsi="Wingdings" w:hint="default"/>
+        <w:sz w:val="20"/>
+      </w:rPr>
+    </w:lvl>
+    <w:lvl w:ilvl="4" w:tentative="1">
+      <w:start w:val="1"/>
+      <w:numFmt w:val="bullet"/>
+      <w:lvlText w:val=""/>
+      <w:lvlJc w:val="left"/>
+      <w:pPr>
+        <w:tabs>
+          <w:tab w:val="num" w:pos="3600"/>
+        </w:tabs>
+        <w:ind w:left="3600" w:hanging="360"/>
+      </w:pPr>
+      <w:rPr>
+        <w:rFonts w:ascii="Wingdings" w:hAnsi="Wingdings" w:hint="default"/>
+        <w:sz w:val="20"/>
+      </w:rPr>
+    </w:lvl>
+    <w:lvl w:ilvl="5" w:tentative="1">
+      <w:start w:val="1"/>
+      <w:numFmt w:val="bullet"/>
+      <w:lvlText w:val=""/>
+      <w:lvlJc w:val="left"/>
+      <w:pPr>
+        <w:tabs>
+          <w:tab w:val="num" w:pos="4320"/>
+        </w:tabs>
+        <w:ind w:left="4320" w:hanging="360"/>
+      </w:pPr>
+      <w:rPr>
+        <w:rFonts w:ascii="Wingdings" w:hAnsi="Wingdings" w:hint="default"/>
+        <w:sz w:val="20"/>
+      </w:rPr>
+    </w:lvl>
+    <w:lvl w:ilvl="6" w:tentative="1">
+      <w:start w:val="1"/>
+      <w:numFmt w:val="bullet"/>
+      <w:lvlText w:val=""/>
+      <w:lvlJc w:val="left"/>
+      <w:pPr>
+        <w:tabs>
+          <w:tab w:val="num" w:pos="5040"/>
+        </w:tabs>
+        <w:ind w:left="5040" w:hanging="360"/>
+      </w:pPr>
+      <w:rPr>
+        <w:rFonts w:ascii="Wingdings" w:hAnsi="Wingdings" w:hint="default"/>
+        <w:sz w:val="20"/>
+      </w:rPr>
+    </w:lvl>
+    <w:lvl w:ilvl="7" w:tentative="1">
+      <w:start w:val="1"/>
+      <w:numFmt w:val="bullet"/>
+      <w:lvlText w:val=""/>
+      <w:lvlJc w:val="left"/>
+      <w:pPr>
+        <w:tabs>
+          <w:tab w:val="num" w:pos="5760"/>
+        </w:tabs>
+        <w:ind w:left="5760" w:hanging="360"/>
+      </w:pPr>
+      <w:rPr>
+        <w:rFonts w:ascii="Wingdings" w:hAnsi="Wingdings" w:hint="default"/>
+        <w:sz w:val="20"/>
+      </w:rPr>
+    </w:lvl>
+    <w:lvl w:ilvl="8" w:tentative="1">
+      <w:start w:val="1"/>
+      <w:numFmt w:val="bullet"/>
+      <w:lvlText w:val=""/>
+      <w:lvlJc w:val="left"/>
+      <w:pPr>
+        <w:tabs>
+          <w:tab w:val="num" w:pos="6480"/>
+        </w:tabs>
+        <w:ind w:left="6480" w:hanging="360"/>
+      </w:pPr>
+      <w:rPr>
+        <w:rFonts w:ascii="Wingdings" w:hAnsi="Wingdings" w:hint="default"/>
+        <w:sz w:val="20"/>
+      </w:rPr>
+    </w:lvl>
+  </w:abstractNum>
+  <w:abstractNum w:abstractNumId="10" w15:restartNumberingAfterBreak="0">
+    <w:nsid w:val="2C777D9E"/>
+    <w:multiLevelType w:val="multilevel"/>
+    <w:tmpl w:val="E34EBDDE"/>
+    <w:lvl w:ilvl="0">
+      <w:start w:val="1"/>
+      <w:numFmt w:val="bullet"/>
+      <w:lvlText w:val=""/>
+      <w:lvlJc w:val="left"/>
+      <w:pPr>
+        <w:tabs>
+          <w:tab w:val="num" w:pos="720"/>
+        </w:tabs>
+        <w:ind w:left="720" w:hanging="360"/>
+      </w:pPr>
+      <w:rPr>
+        <w:rFonts w:ascii="Symbol" w:hAnsi="Symbol" w:hint="default"/>
+        <w:sz w:val="20"/>
+      </w:rPr>
+    </w:lvl>
+    <w:lvl w:ilvl="1">
+      <w:start w:val="1"/>
+      <w:numFmt w:val="bullet"/>
+      <w:lvlText w:val="o"/>
+      <w:lvlJc w:val="left"/>
+      <w:pPr>
+        <w:tabs>
+          <w:tab w:val="num" w:pos="1440"/>
+        </w:tabs>
+        <w:ind w:left="1440" w:hanging="360"/>
+      </w:pPr>
+      <w:rPr>
+        <w:rFonts w:ascii="Courier New" w:hAnsi="Courier New" w:hint="default"/>
+        <w:sz w:val="20"/>
+      </w:rPr>
+    </w:lvl>
+    <w:lvl w:ilvl="2" w:tentative="1">
+      <w:start w:val="1"/>
+      <w:numFmt w:val="bullet"/>
+      <w:lvlText w:val=""/>
+      <w:lvlJc w:val="left"/>
+      <w:pPr>
+        <w:tabs>
+          <w:tab w:val="num" w:pos="2160"/>
+        </w:tabs>
+        <w:ind w:left="2160" w:hanging="360"/>
+      </w:pPr>
+      <w:rPr>
+        <w:rFonts w:ascii="Wingdings" w:hAnsi="Wingdings" w:hint="default"/>
+        <w:sz w:val="20"/>
+      </w:rPr>
+    </w:lvl>
+    <w:lvl w:ilvl="3" w:tentative="1">
+      <w:start w:val="1"/>
+      <w:numFmt w:val="bullet"/>
+      <w:lvlText w:val=""/>
+      <w:lvlJc w:val="left"/>
+      <w:pPr>
+        <w:tabs>
+          <w:tab w:val="num" w:pos="2880"/>
+        </w:tabs>
+        <w:ind w:left="2880" w:hanging="360"/>
+      </w:pPr>
+      <w:rPr>
+        <w:rFonts w:ascii="Wingdings" w:hAnsi="Wingdings" w:hint="default"/>
+        <w:sz w:val="20"/>
+      </w:rPr>
+    </w:lvl>
+    <w:lvl w:ilvl="4" w:tentative="1">
+      <w:start w:val="1"/>
+      <w:numFmt w:val="bullet"/>
+      <w:lvlText w:val=""/>
+      <w:lvlJc w:val="left"/>
+      <w:pPr>
+        <w:tabs>
+          <w:tab w:val="num" w:pos="3600"/>
+        </w:tabs>
+        <w:ind w:left="3600" w:hanging="360"/>
+      </w:pPr>
+      <w:rPr>
+        <w:rFonts w:ascii="Wingdings" w:hAnsi="Wingdings" w:hint="default"/>
+        <w:sz w:val="20"/>
+      </w:rPr>
+    </w:lvl>
+    <w:lvl w:ilvl="5" w:tentative="1">
+      <w:start w:val="1"/>
+      <w:numFmt w:val="bullet"/>
+      <w:lvlText w:val=""/>
+      <w:lvlJc w:val="left"/>
+      <w:pPr>
+        <w:tabs>
+          <w:tab w:val="num" w:pos="4320"/>
+        </w:tabs>
+        <w:ind w:left="4320" w:hanging="360"/>
+      </w:pPr>
+      <w:rPr>
+        <w:rFonts w:ascii="Wingdings" w:hAnsi="Wingdings" w:hint="default"/>
+        <w:sz w:val="20"/>
+      </w:rPr>
+    </w:lvl>
+    <w:lvl w:ilvl="6" w:tentative="1">
+      <w:start w:val="1"/>
+      <w:numFmt w:val="bullet"/>
+      <w:lvlText w:val=""/>
+      <w:lvlJc w:val="left"/>
+      <w:pPr>
+        <w:tabs>
+          <w:tab w:val="num" w:pos="5040"/>
+        </w:tabs>
+        <w:ind w:left="5040" w:hanging="360"/>
+      </w:pPr>
+      <w:rPr>
+        <w:rFonts w:ascii="Wingdings" w:hAnsi="Wingdings" w:hint="default"/>
+        <w:sz w:val="20"/>
+      </w:rPr>
+    </w:lvl>
+    <w:lvl w:ilvl="7" w:tentative="1">
+      <w:start w:val="1"/>
+      <w:numFmt w:val="bullet"/>
+      <w:lvlText w:val=""/>
+      <w:lvlJc w:val="left"/>
+      <w:pPr>
+        <w:tabs>
+          <w:tab w:val="num" w:pos="5760"/>
+        </w:tabs>
+        <w:ind w:left="5760" w:hanging="360"/>
+      </w:pPr>
+      <w:rPr>
+        <w:rFonts w:ascii="Wingdings" w:hAnsi="Wingdings" w:hint="default"/>
+        <w:sz w:val="20"/>
+      </w:rPr>
+    </w:lvl>
+    <w:lvl w:ilvl="8" w:tentative="1">
+      <w:start w:val="1"/>
+      <w:numFmt w:val="bullet"/>
+      <w:lvlText w:val=""/>
+      <w:lvlJc w:val="left"/>
+      <w:pPr>
+        <w:tabs>
+          <w:tab w:val="num" w:pos="6480"/>
+        </w:tabs>
+        <w:ind w:left="6480" w:hanging="360"/>
+      </w:pPr>
+      <w:rPr>
+        <w:rFonts w:ascii="Wingdings" w:hAnsi="Wingdings" w:hint="default"/>
+        <w:sz w:val="20"/>
+      </w:rPr>
+    </w:lvl>
+  </w:abstractNum>
+  <w:abstractNum w:abstractNumId="11" w15:restartNumberingAfterBreak="0">
     <w:nsid w:val="2F8D7B3A"/>
     <w:multiLevelType w:val="multilevel"/>
     <w:tmpl w:val="56D0E5F0"/>
@@ -1483,7 +2704,156 @@
       </w:rPr>
     </w:lvl>
   </w:abstractNum>
-  <w:abstractNum w:abstractNumId="5" w15:restartNumberingAfterBreak="0">
+  <w:abstractNum w:abstractNumId="12" w15:restartNumberingAfterBreak="0">
+    <w:nsid w:val="329C484F"/>
+    <w:multiLevelType w:val="multilevel"/>
+    <w:tmpl w:val="7974B97A"/>
+    <w:lvl w:ilvl="0">
+      <w:start w:val="1"/>
+      <w:numFmt w:val="bullet"/>
+      <w:lvlText w:val=""/>
+      <w:lvlJc w:val="left"/>
+      <w:pPr>
+        <w:tabs>
+          <w:tab w:val="num" w:pos="720"/>
+        </w:tabs>
+        <w:ind w:left="720" w:hanging="360"/>
+      </w:pPr>
+      <w:rPr>
+        <w:rFonts w:ascii="Symbol" w:hAnsi="Symbol" w:hint="default"/>
+        <w:sz w:val="20"/>
+      </w:rPr>
+    </w:lvl>
+    <w:lvl w:ilvl="1">
+      <w:start w:val="1"/>
+      <w:numFmt w:val="bullet"/>
+      <w:lvlText w:val="o"/>
+      <w:lvlJc w:val="left"/>
+      <w:pPr>
+        <w:tabs>
+          <w:tab w:val="num" w:pos="1440"/>
+        </w:tabs>
+        <w:ind w:left="1440" w:hanging="360"/>
+      </w:pPr>
+      <w:rPr>
+        <w:rFonts w:ascii="Courier New" w:hAnsi="Courier New" w:hint="default"/>
+        <w:sz w:val="20"/>
+      </w:rPr>
+    </w:lvl>
+    <w:lvl w:ilvl="2" w:tentative="1">
+      <w:start w:val="1"/>
+      <w:numFmt w:val="bullet"/>
+      <w:lvlText w:val=""/>
+      <w:lvlJc w:val="left"/>
+      <w:pPr>
+        <w:tabs>
+          <w:tab w:val="num" w:pos="2160"/>
+        </w:tabs>
+        <w:ind w:left="2160" w:hanging="360"/>
+      </w:pPr>
+      <w:rPr>
+        <w:rFonts w:ascii="Wingdings" w:hAnsi="Wingdings" w:hint="default"/>
+        <w:sz w:val="20"/>
+      </w:rPr>
+    </w:lvl>
+    <w:lvl w:ilvl="3" w:tentative="1">
+      <w:start w:val="1"/>
+      <w:numFmt w:val="bullet"/>
+      <w:lvlText w:val=""/>
+      <w:lvlJc w:val="left"/>
+      <w:pPr>
+        <w:tabs>
+          <w:tab w:val="num" w:pos="2880"/>
+        </w:tabs>
+        <w:ind w:left="2880" w:hanging="360"/>
+      </w:pPr>
+      <w:rPr>
+        <w:rFonts w:ascii="Wingdings" w:hAnsi="Wingdings" w:hint="default"/>
+        <w:sz w:val="20"/>
+      </w:rPr>
+    </w:lvl>
+    <w:lvl w:ilvl="4" w:tentative="1">
+      <w:start w:val="1"/>
+      <w:numFmt w:val="bullet"/>
+      <w:lvlText w:val=""/>
+      <w:lvlJc w:val="left"/>
+      <w:pPr>
+        <w:tabs>
+          <w:tab w:val="num" w:pos="3600"/>
+        </w:tabs>
+        <w:ind w:left="3600" w:hanging="360"/>
+      </w:pPr>
+      <w:rPr>
+        <w:rFonts w:ascii="Wingdings" w:hAnsi="Wingdings" w:hint="default"/>
+        <w:sz w:val="20"/>
+      </w:rPr>
+    </w:lvl>
+    <w:lvl w:ilvl="5" w:tentative="1">
+      <w:start w:val="1"/>
+      <w:numFmt w:val="bullet"/>
+      <w:lvlText w:val=""/>
+      <w:lvlJc w:val="left"/>
+      <w:pPr>
+        <w:tabs>
+          <w:tab w:val="num" w:pos="4320"/>
+        </w:tabs>
+        <w:ind w:left="4320" w:hanging="360"/>
+      </w:pPr>
+      <w:rPr>
+        <w:rFonts w:ascii="Wingdings" w:hAnsi="Wingdings" w:hint="default"/>
+        <w:sz w:val="20"/>
+      </w:rPr>
+    </w:lvl>
+    <w:lvl w:ilvl="6" w:tentative="1">
+      <w:start w:val="1"/>
+      <w:numFmt w:val="bullet"/>
+      <w:lvlText w:val=""/>
+      <w:lvlJc w:val="left"/>
+      <w:pPr>
+        <w:tabs>
+          <w:tab w:val="num" w:pos="5040"/>
+        </w:tabs>
+        <w:ind w:left="5040" w:hanging="360"/>
+      </w:pPr>
+      <w:rPr>
+        <w:rFonts w:ascii="Wingdings" w:hAnsi="Wingdings" w:hint="default"/>
+        <w:sz w:val="20"/>
+      </w:rPr>
+    </w:lvl>
+    <w:lvl w:ilvl="7" w:tentative="1">
+      <w:start w:val="1"/>
+      <w:numFmt w:val="bullet"/>
+      <w:lvlText w:val=""/>
+      <w:lvlJc w:val="left"/>
+      <w:pPr>
+        <w:tabs>
+          <w:tab w:val="num" w:pos="5760"/>
+        </w:tabs>
+        <w:ind w:left="5760" w:hanging="360"/>
+      </w:pPr>
+      <w:rPr>
+        <w:rFonts w:ascii="Wingdings" w:hAnsi="Wingdings" w:hint="default"/>
+        <w:sz w:val="20"/>
+      </w:rPr>
+    </w:lvl>
+    <w:lvl w:ilvl="8" w:tentative="1">
+      <w:start w:val="1"/>
+      <w:numFmt w:val="bullet"/>
+      <w:lvlText w:val=""/>
+      <w:lvlJc w:val="left"/>
+      <w:pPr>
+        <w:tabs>
+          <w:tab w:val="num" w:pos="6480"/>
+        </w:tabs>
+        <w:ind w:left="6480" w:hanging="360"/>
+      </w:pPr>
+      <w:rPr>
+        <w:rFonts w:ascii="Wingdings" w:hAnsi="Wingdings" w:hint="default"/>
+        <w:sz w:val="20"/>
+      </w:rPr>
+    </w:lvl>
+  </w:abstractNum>
+  <w:abstractNum w:abstractNumId="13" w15:restartNumberingAfterBreak="0">
     <w:nsid w:val="36FC317F"/>
     <w:multiLevelType w:val="hybridMultilevel"/>
     <w:tmpl w:val="2AC4FE7C"/>
@@ -1596,7 +2966,7 @@
       </w:rPr>
     </w:lvl>
   </w:abstractNum>
-  <w:abstractNum w:abstractNumId="6" w15:restartNumberingAfterBreak="0">
+  <w:abstractNum w:abstractNumId="14" w15:restartNumberingAfterBreak="0">
     <w:nsid w:val="37F97CB0"/>
     <w:multiLevelType w:val="multilevel"/>
     <w:tmpl w:val="8B80370C"/>
@@ -1745,7 +3115,603 @@
       </w:rPr>
     </w:lvl>
   </w:abstractNum>
-  <w:abstractNum w:abstractNumId="7" w15:restartNumberingAfterBreak="0">
+  <w:abstractNum w:abstractNumId="15" w15:restartNumberingAfterBreak="0">
+    <w:nsid w:val="3D6F7F50"/>
+    <w:multiLevelType w:val="multilevel"/>
+    <w:tmpl w:val="0000406A"/>
+    <w:lvl w:ilvl="0">
+      <w:start w:val="1"/>
+      <w:numFmt w:val="bullet"/>
+      <w:lvlText w:val=""/>
+      <w:lvlJc w:val="left"/>
+      <w:pPr>
+        <w:tabs>
+          <w:tab w:val="num" w:pos="720"/>
+        </w:tabs>
+        <w:ind w:left="720" w:hanging="360"/>
+      </w:pPr>
+      <w:rPr>
+        <w:rFonts w:ascii="Symbol" w:hAnsi="Symbol" w:hint="default"/>
+        <w:sz w:val="20"/>
+      </w:rPr>
+    </w:lvl>
+    <w:lvl w:ilvl="1">
+      <w:start w:val="1"/>
+      <w:numFmt w:val="bullet"/>
+      <w:lvlText w:val="o"/>
+      <w:lvlJc w:val="left"/>
+      <w:pPr>
+        <w:tabs>
+          <w:tab w:val="num" w:pos="1440"/>
+        </w:tabs>
+        <w:ind w:left="1440" w:hanging="360"/>
+      </w:pPr>
+      <w:rPr>
+        <w:rFonts w:ascii="Courier New" w:hAnsi="Courier New" w:hint="default"/>
+        <w:sz w:val="20"/>
+      </w:rPr>
+    </w:lvl>
+    <w:lvl w:ilvl="2" w:tentative="1">
+      <w:start w:val="1"/>
+      <w:numFmt w:val="bullet"/>
+      <w:lvlText w:val=""/>
+      <w:lvlJc w:val="left"/>
+      <w:pPr>
+        <w:tabs>
+          <w:tab w:val="num" w:pos="2160"/>
+        </w:tabs>
+        <w:ind w:left="2160" w:hanging="360"/>
+      </w:pPr>
+      <w:rPr>
+        <w:rFonts w:ascii="Wingdings" w:hAnsi="Wingdings" w:hint="default"/>
+        <w:sz w:val="20"/>
+      </w:rPr>
+    </w:lvl>
+    <w:lvl w:ilvl="3" w:tentative="1">
+      <w:start w:val="1"/>
+      <w:numFmt w:val="bullet"/>
+      <w:lvlText w:val=""/>
+      <w:lvlJc w:val="left"/>
+      <w:pPr>
+        <w:tabs>
+          <w:tab w:val="num" w:pos="2880"/>
+        </w:tabs>
+        <w:ind w:left="2880" w:hanging="360"/>
+      </w:pPr>
+      <w:rPr>
+        <w:rFonts w:ascii="Wingdings" w:hAnsi="Wingdings" w:hint="default"/>
+        <w:sz w:val="20"/>
+      </w:rPr>
+    </w:lvl>
+    <w:lvl w:ilvl="4" w:tentative="1">
+      <w:start w:val="1"/>
+      <w:numFmt w:val="bullet"/>
+      <w:lvlText w:val=""/>
+      <w:lvlJc w:val="left"/>
+      <w:pPr>
+        <w:tabs>
+          <w:tab w:val="num" w:pos="3600"/>
+        </w:tabs>
+        <w:ind w:left="3600" w:hanging="360"/>
+      </w:pPr>
+      <w:rPr>
+        <w:rFonts w:ascii="Wingdings" w:hAnsi="Wingdings" w:hint="default"/>
+        <w:sz w:val="20"/>
+      </w:rPr>
+    </w:lvl>
+    <w:lvl w:ilvl="5" w:tentative="1">
+      <w:start w:val="1"/>
+      <w:numFmt w:val="bullet"/>
+      <w:lvlText w:val=""/>
+      <w:lvlJc w:val="left"/>
+      <w:pPr>
+        <w:tabs>
+          <w:tab w:val="num" w:pos="4320"/>
+        </w:tabs>
+        <w:ind w:left="4320" w:hanging="360"/>
+      </w:pPr>
+      <w:rPr>
+        <w:rFonts w:ascii="Wingdings" w:hAnsi="Wingdings" w:hint="default"/>
+        <w:sz w:val="20"/>
+      </w:rPr>
+    </w:lvl>
+    <w:lvl w:ilvl="6" w:tentative="1">
+      <w:start w:val="1"/>
+      <w:numFmt w:val="bullet"/>
+      <w:lvlText w:val=""/>
+      <w:lvlJc w:val="left"/>
+      <w:pPr>
+        <w:tabs>
+          <w:tab w:val="num" w:pos="5040"/>
+        </w:tabs>
+        <w:ind w:left="5040" w:hanging="360"/>
+      </w:pPr>
+      <w:rPr>
+        <w:rFonts w:ascii="Wingdings" w:hAnsi="Wingdings" w:hint="default"/>
+        <w:sz w:val="20"/>
+      </w:rPr>
+    </w:lvl>
+    <w:lvl w:ilvl="7" w:tentative="1">
+      <w:start w:val="1"/>
+      <w:numFmt w:val="bullet"/>
+      <w:lvlText w:val=""/>
+      <w:lvlJc w:val="left"/>
+      <w:pPr>
+        <w:tabs>
+          <w:tab w:val="num" w:pos="5760"/>
+        </w:tabs>
+        <w:ind w:left="5760" w:hanging="360"/>
+      </w:pPr>
+      <w:rPr>
+        <w:rFonts w:ascii="Wingdings" w:hAnsi="Wingdings" w:hint="default"/>
+        <w:sz w:val="20"/>
+      </w:rPr>
+    </w:lvl>
+    <w:lvl w:ilvl="8" w:tentative="1">
+      <w:start w:val="1"/>
+      <w:numFmt w:val="bullet"/>
+      <w:lvlText w:val=""/>
+      <w:lvlJc w:val="left"/>
+      <w:pPr>
+        <w:tabs>
+          <w:tab w:val="num" w:pos="6480"/>
+        </w:tabs>
+        <w:ind w:left="6480" w:hanging="360"/>
+      </w:pPr>
+      <w:rPr>
+        <w:rFonts w:ascii="Wingdings" w:hAnsi="Wingdings" w:hint="default"/>
+        <w:sz w:val="20"/>
+      </w:rPr>
+    </w:lvl>
+  </w:abstractNum>
+  <w:abstractNum w:abstractNumId="16" w15:restartNumberingAfterBreak="0">
+    <w:nsid w:val="40DC7CEB"/>
+    <w:multiLevelType w:val="multilevel"/>
+    <w:tmpl w:val="477E09B4"/>
+    <w:lvl w:ilvl="0">
+      <w:start w:val="1"/>
+      <w:numFmt w:val="bullet"/>
+      <w:lvlText w:val=""/>
+      <w:lvlJc w:val="left"/>
+      <w:pPr>
+        <w:tabs>
+          <w:tab w:val="num" w:pos="720"/>
+        </w:tabs>
+        <w:ind w:left="720" w:hanging="360"/>
+      </w:pPr>
+      <w:rPr>
+        <w:rFonts w:ascii="Symbol" w:hAnsi="Symbol" w:hint="default"/>
+        <w:sz w:val="20"/>
+      </w:rPr>
+    </w:lvl>
+    <w:lvl w:ilvl="1">
+      <w:start w:val="1"/>
+      <w:numFmt w:val="bullet"/>
+      <w:lvlText w:val="o"/>
+      <w:lvlJc w:val="left"/>
+      <w:pPr>
+        <w:tabs>
+          <w:tab w:val="num" w:pos="1440"/>
+        </w:tabs>
+        <w:ind w:left="1440" w:hanging="360"/>
+      </w:pPr>
+      <w:rPr>
+        <w:rFonts w:ascii="Courier New" w:hAnsi="Courier New" w:hint="default"/>
+        <w:sz w:val="20"/>
+      </w:rPr>
+    </w:lvl>
+    <w:lvl w:ilvl="2" w:tentative="1">
+      <w:start w:val="1"/>
+      <w:numFmt w:val="bullet"/>
+      <w:lvlText w:val=""/>
+      <w:lvlJc w:val="left"/>
+      <w:pPr>
+        <w:tabs>
+          <w:tab w:val="num" w:pos="2160"/>
+        </w:tabs>
+        <w:ind w:left="2160" w:hanging="360"/>
+      </w:pPr>
+      <w:rPr>
+        <w:rFonts w:ascii="Wingdings" w:hAnsi="Wingdings" w:hint="default"/>
+        <w:sz w:val="20"/>
+      </w:rPr>
+    </w:lvl>
+    <w:lvl w:ilvl="3" w:tentative="1">
+      <w:start w:val="1"/>
+      <w:numFmt w:val="bullet"/>
+      <w:lvlText w:val=""/>
+      <w:lvlJc w:val="left"/>
+      <w:pPr>
+        <w:tabs>
+          <w:tab w:val="num" w:pos="2880"/>
+        </w:tabs>
+        <w:ind w:left="2880" w:hanging="360"/>
+      </w:pPr>
+      <w:rPr>
+        <w:rFonts w:ascii="Wingdings" w:hAnsi="Wingdings" w:hint="default"/>
+        <w:sz w:val="20"/>
+      </w:rPr>
+    </w:lvl>
+    <w:lvl w:ilvl="4" w:tentative="1">
+      <w:start w:val="1"/>
+      <w:numFmt w:val="bullet"/>
+      <w:lvlText w:val=""/>
+      <w:lvlJc w:val="left"/>
+      <w:pPr>
+        <w:tabs>
+          <w:tab w:val="num" w:pos="3600"/>
+        </w:tabs>
+        <w:ind w:left="3600" w:hanging="360"/>
+      </w:pPr>
+      <w:rPr>
+        <w:rFonts w:ascii="Wingdings" w:hAnsi="Wingdings" w:hint="default"/>
+        <w:sz w:val="20"/>
+      </w:rPr>
+    </w:lvl>
+    <w:lvl w:ilvl="5" w:tentative="1">
+      <w:start w:val="1"/>
+      <w:numFmt w:val="bullet"/>
+      <w:lvlText w:val=""/>
+      <w:lvlJc w:val="left"/>
+      <w:pPr>
+        <w:tabs>
+          <w:tab w:val="num" w:pos="4320"/>
+        </w:tabs>
+        <w:ind w:left="4320" w:hanging="360"/>
+      </w:pPr>
+      <w:rPr>
+        <w:rFonts w:ascii="Wingdings" w:hAnsi="Wingdings" w:hint="default"/>
+        <w:sz w:val="20"/>
+      </w:rPr>
+    </w:lvl>
+    <w:lvl w:ilvl="6" w:tentative="1">
+      <w:start w:val="1"/>
+      <w:numFmt w:val="bullet"/>
+      <w:lvlText w:val=""/>
+      <w:lvlJc w:val="left"/>
+      <w:pPr>
+        <w:tabs>
+          <w:tab w:val="num" w:pos="5040"/>
+        </w:tabs>
+        <w:ind w:left="5040" w:hanging="360"/>
+      </w:pPr>
+      <w:rPr>
+        <w:rFonts w:ascii="Wingdings" w:hAnsi="Wingdings" w:hint="default"/>
+        <w:sz w:val="20"/>
+      </w:rPr>
+    </w:lvl>
+    <w:lvl w:ilvl="7" w:tentative="1">
+      <w:start w:val="1"/>
+      <w:numFmt w:val="bullet"/>
+      <w:lvlText w:val=""/>
+      <w:lvlJc w:val="left"/>
+      <w:pPr>
+        <w:tabs>
+          <w:tab w:val="num" w:pos="5760"/>
+        </w:tabs>
+        <w:ind w:left="5760" w:hanging="360"/>
+      </w:pPr>
+      <w:rPr>
+        <w:rFonts w:ascii="Wingdings" w:hAnsi="Wingdings" w:hint="default"/>
+        <w:sz w:val="20"/>
+      </w:rPr>
+    </w:lvl>
+    <w:lvl w:ilvl="8" w:tentative="1">
+      <w:start w:val="1"/>
+      <w:numFmt w:val="bullet"/>
+      <w:lvlText w:val=""/>
+      <w:lvlJc w:val="left"/>
+      <w:pPr>
+        <w:tabs>
+          <w:tab w:val="num" w:pos="6480"/>
+        </w:tabs>
+        <w:ind w:left="6480" w:hanging="360"/>
+      </w:pPr>
+      <w:rPr>
+        <w:rFonts w:ascii="Wingdings" w:hAnsi="Wingdings" w:hint="default"/>
+        <w:sz w:val="20"/>
+      </w:rPr>
+    </w:lvl>
+  </w:abstractNum>
+  <w:abstractNum w:abstractNumId="17" w15:restartNumberingAfterBreak="0">
+    <w:nsid w:val="46DE791A"/>
+    <w:multiLevelType w:val="multilevel"/>
+    <w:tmpl w:val="3F0C23D4"/>
+    <w:lvl w:ilvl="0">
+      <w:start w:val="1"/>
+      <w:numFmt w:val="bullet"/>
+      <w:lvlText w:val=""/>
+      <w:lvlJc w:val="left"/>
+      <w:pPr>
+        <w:tabs>
+          <w:tab w:val="num" w:pos="720"/>
+        </w:tabs>
+        <w:ind w:left="720" w:hanging="360"/>
+      </w:pPr>
+      <w:rPr>
+        <w:rFonts w:ascii="Symbol" w:hAnsi="Symbol" w:hint="default"/>
+        <w:sz w:val="20"/>
+      </w:rPr>
+    </w:lvl>
+    <w:lvl w:ilvl="1">
+      <w:start w:val="1"/>
+      <w:numFmt w:val="bullet"/>
+      <w:lvlText w:val="o"/>
+      <w:lvlJc w:val="left"/>
+      <w:pPr>
+        <w:tabs>
+          <w:tab w:val="num" w:pos="1440"/>
+        </w:tabs>
+        <w:ind w:left="1440" w:hanging="360"/>
+      </w:pPr>
+      <w:rPr>
+        <w:rFonts w:ascii="Courier New" w:hAnsi="Courier New" w:hint="default"/>
+        <w:sz w:val="20"/>
+      </w:rPr>
+    </w:lvl>
+    <w:lvl w:ilvl="2" w:tentative="1">
+      <w:start w:val="1"/>
+      <w:numFmt w:val="bullet"/>
+      <w:lvlText w:val=""/>
+      <w:lvlJc w:val="left"/>
+      <w:pPr>
+        <w:tabs>
+          <w:tab w:val="num" w:pos="2160"/>
+        </w:tabs>
+        <w:ind w:left="2160" w:hanging="360"/>
+      </w:pPr>
+      <w:rPr>
+        <w:rFonts w:ascii="Wingdings" w:hAnsi="Wingdings" w:hint="default"/>
+        <w:sz w:val="20"/>
+      </w:rPr>
+    </w:lvl>
+    <w:lvl w:ilvl="3" w:tentative="1">
+      <w:start w:val="1"/>
+      <w:numFmt w:val="bullet"/>
+      <w:lvlText w:val=""/>
+      <w:lvlJc w:val="left"/>
+      <w:pPr>
+        <w:tabs>
+          <w:tab w:val="num" w:pos="2880"/>
+        </w:tabs>
+        <w:ind w:left="2880" w:hanging="360"/>
+      </w:pPr>
+      <w:rPr>
+        <w:rFonts w:ascii="Wingdings" w:hAnsi="Wingdings" w:hint="default"/>
+        <w:sz w:val="20"/>
+      </w:rPr>
+    </w:lvl>
+    <w:lvl w:ilvl="4" w:tentative="1">
+      <w:start w:val="1"/>
+      <w:numFmt w:val="bullet"/>
+      <w:lvlText w:val=""/>
+      <w:lvlJc w:val="left"/>
+      <w:pPr>
+        <w:tabs>
+          <w:tab w:val="num" w:pos="3600"/>
+        </w:tabs>
+        <w:ind w:left="3600" w:hanging="360"/>
+      </w:pPr>
+      <w:rPr>
+        <w:rFonts w:ascii="Wingdings" w:hAnsi="Wingdings" w:hint="default"/>
+        <w:sz w:val="20"/>
+      </w:rPr>
+    </w:lvl>
+    <w:lvl w:ilvl="5" w:tentative="1">
+      <w:start w:val="1"/>
+      <w:numFmt w:val="bullet"/>
+      <w:lvlText w:val=""/>
+      <w:lvlJc w:val="left"/>
+      <w:pPr>
+        <w:tabs>
+          <w:tab w:val="num" w:pos="4320"/>
+        </w:tabs>
+        <w:ind w:left="4320" w:hanging="360"/>
+      </w:pPr>
+      <w:rPr>
+        <w:rFonts w:ascii="Wingdings" w:hAnsi="Wingdings" w:hint="default"/>
+        <w:sz w:val="20"/>
+      </w:rPr>
+    </w:lvl>
+    <w:lvl w:ilvl="6" w:tentative="1">
+      <w:start w:val="1"/>
+      <w:numFmt w:val="bullet"/>
+      <w:lvlText w:val=""/>
+      <w:lvlJc w:val="left"/>
+      <w:pPr>
+        <w:tabs>
+          <w:tab w:val="num" w:pos="5040"/>
+        </w:tabs>
+        <w:ind w:left="5040" w:hanging="360"/>
+      </w:pPr>
+      <w:rPr>
+        <w:rFonts w:ascii="Wingdings" w:hAnsi="Wingdings" w:hint="default"/>
+        <w:sz w:val="20"/>
+      </w:rPr>
+    </w:lvl>
+    <w:lvl w:ilvl="7" w:tentative="1">
+      <w:start w:val="1"/>
+      <w:numFmt w:val="bullet"/>
+      <w:lvlText w:val=""/>
+      <w:lvlJc w:val="left"/>
+      <w:pPr>
+        <w:tabs>
+          <w:tab w:val="num" w:pos="5760"/>
+        </w:tabs>
+        <w:ind w:left="5760" w:hanging="360"/>
+      </w:pPr>
+      <w:rPr>
+        <w:rFonts w:ascii="Wingdings" w:hAnsi="Wingdings" w:hint="default"/>
+        <w:sz w:val="20"/>
+      </w:rPr>
+    </w:lvl>
+    <w:lvl w:ilvl="8" w:tentative="1">
+      <w:start w:val="1"/>
+      <w:numFmt w:val="bullet"/>
+      <w:lvlText w:val=""/>
+      <w:lvlJc w:val="left"/>
+      <w:pPr>
+        <w:tabs>
+          <w:tab w:val="num" w:pos="6480"/>
+        </w:tabs>
+        <w:ind w:left="6480" w:hanging="360"/>
+      </w:pPr>
+      <w:rPr>
+        <w:rFonts w:ascii="Wingdings" w:hAnsi="Wingdings" w:hint="default"/>
+        <w:sz w:val="20"/>
+      </w:rPr>
+    </w:lvl>
+  </w:abstractNum>
+  <w:abstractNum w:abstractNumId="18" w15:restartNumberingAfterBreak="0">
+    <w:nsid w:val="504938EE"/>
+    <w:multiLevelType w:val="multilevel"/>
+    <w:tmpl w:val="5F244234"/>
+    <w:lvl w:ilvl="0">
+      <w:start w:val="1"/>
+      <w:numFmt w:val="bullet"/>
+      <w:lvlText w:val=""/>
+      <w:lvlJc w:val="left"/>
+      <w:pPr>
+        <w:tabs>
+          <w:tab w:val="num" w:pos="720"/>
+        </w:tabs>
+        <w:ind w:left="720" w:hanging="360"/>
+      </w:pPr>
+      <w:rPr>
+        <w:rFonts w:ascii="Symbol" w:hAnsi="Symbol" w:hint="default"/>
+        <w:sz w:val="20"/>
+      </w:rPr>
+    </w:lvl>
+    <w:lvl w:ilvl="1" w:tentative="1">
+      <w:start w:val="1"/>
+      <w:numFmt w:val="bullet"/>
+      <w:lvlText w:val="o"/>
+      <w:lvlJc w:val="left"/>
+      <w:pPr>
+        <w:tabs>
+          <w:tab w:val="num" w:pos="1440"/>
+        </w:tabs>
+        <w:ind w:left="1440" w:hanging="360"/>
+      </w:pPr>
+      <w:rPr>
+        <w:rFonts w:ascii="Courier New" w:hAnsi="Courier New" w:hint="default"/>
+        <w:sz w:val="20"/>
+      </w:rPr>
+    </w:lvl>
+    <w:lvl w:ilvl="2" w:tentative="1">
+      <w:start w:val="1"/>
+      <w:numFmt w:val="bullet"/>
+      <w:lvlText w:val=""/>
+      <w:lvlJc w:val="left"/>
+      <w:pPr>
+        <w:tabs>
+          <w:tab w:val="num" w:pos="2160"/>
+        </w:tabs>
+        <w:ind w:left="2160" w:hanging="360"/>
+      </w:pPr>
+      <w:rPr>
+        <w:rFonts w:ascii="Wingdings" w:hAnsi="Wingdings" w:hint="default"/>
+        <w:sz w:val="20"/>
+      </w:rPr>
+    </w:lvl>
+    <w:lvl w:ilvl="3" w:tentative="1">
+      <w:start w:val="1"/>
+      <w:numFmt w:val="bullet"/>
+      <w:lvlText w:val=""/>
+      <w:lvlJc w:val="left"/>
+      <w:pPr>
+        <w:tabs>
+          <w:tab w:val="num" w:pos="2880"/>
+        </w:tabs>
+        <w:ind w:left="2880" w:hanging="360"/>
+      </w:pPr>
+      <w:rPr>
+        <w:rFonts w:ascii="Wingdings" w:hAnsi="Wingdings" w:hint="default"/>
+        <w:sz w:val="20"/>
+      </w:rPr>
+    </w:lvl>
+    <w:lvl w:ilvl="4" w:tentative="1">
+      <w:start w:val="1"/>
+      <w:numFmt w:val="bullet"/>
+      <w:lvlText w:val=""/>
+      <w:lvlJc w:val="left"/>
+      <w:pPr>
+        <w:tabs>
+          <w:tab w:val="num" w:pos="3600"/>
+        </w:tabs>
+        <w:ind w:left="3600" w:hanging="360"/>
+      </w:pPr>
+      <w:rPr>
+        <w:rFonts w:ascii="Wingdings" w:hAnsi="Wingdings" w:hint="default"/>
+        <w:sz w:val="20"/>
+      </w:rPr>
+    </w:lvl>
+    <w:lvl w:ilvl="5" w:tentative="1">
+      <w:start w:val="1"/>
+      <w:numFmt w:val="bullet"/>
+      <w:lvlText w:val=""/>
+      <w:lvlJc w:val="left"/>
+      <w:pPr>
+        <w:tabs>
+          <w:tab w:val="num" w:pos="4320"/>
+        </w:tabs>
+        <w:ind w:left="4320" w:hanging="360"/>
+      </w:pPr>
+      <w:rPr>
+        <w:rFonts w:ascii="Wingdings" w:hAnsi="Wingdings" w:hint="default"/>
+        <w:sz w:val="20"/>
+      </w:rPr>
+    </w:lvl>
+    <w:lvl w:ilvl="6" w:tentative="1">
+      <w:start w:val="1"/>
+      <w:numFmt w:val="bullet"/>
+      <w:lvlText w:val=""/>
+      <w:lvlJc w:val="left"/>
+      <w:pPr>
+        <w:tabs>
+          <w:tab w:val="num" w:pos="5040"/>
+        </w:tabs>
+        <w:ind w:left="5040" w:hanging="360"/>
+      </w:pPr>
+      <w:rPr>
+        <w:rFonts w:ascii="Wingdings" w:hAnsi="Wingdings" w:hint="default"/>
+        <w:sz w:val="20"/>
+      </w:rPr>
+    </w:lvl>
+    <w:lvl w:ilvl="7" w:tentative="1">
+      <w:start w:val="1"/>
+      <w:numFmt w:val="bullet"/>
+      <w:lvlText w:val=""/>
+      <w:lvlJc w:val="left"/>
+      <w:pPr>
+        <w:tabs>
+          <w:tab w:val="num" w:pos="5760"/>
+        </w:tabs>
+        <w:ind w:left="5760" w:hanging="360"/>
+      </w:pPr>
+      <w:rPr>
+        <w:rFonts w:ascii="Wingdings" w:hAnsi="Wingdings" w:hint="default"/>
+        <w:sz w:val="20"/>
+      </w:rPr>
+    </w:lvl>
+    <w:lvl w:ilvl="8" w:tentative="1">
+      <w:start w:val="1"/>
+      <w:numFmt w:val="bullet"/>
+      <w:lvlText w:val=""/>
+      <w:lvlJc w:val="left"/>
+      <w:pPr>
+        <w:tabs>
+          <w:tab w:val="num" w:pos="6480"/>
+        </w:tabs>
+        <w:ind w:left="6480" w:hanging="360"/>
+      </w:pPr>
+      <w:rPr>
+        <w:rFonts w:ascii="Wingdings" w:hAnsi="Wingdings" w:hint="default"/>
+        <w:sz w:val="20"/>
+      </w:rPr>
+    </w:lvl>
+  </w:abstractNum>
+  <w:abstractNum w:abstractNumId="19" w15:restartNumberingAfterBreak="0">
     <w:nsid w:val="57034BEE"/>
     <w:multiLevelType w:val="hybridMultilevel"/>
     <w:tmpl w:val="1BA87B8E"/>
@@ -1857,7 +3823,7 @@
       </w:rPr>
     </w:lvl>
   </w:abstractNum>
-  <w:abstractNum w:abstractNumId="8" w15:restartNumberingAfterBreak="0">
+  <w:abstractNum w:abstractNumId="20" w15:restartNumberingAfterBreak="0">
     <w:nsid w:val="59E15A93"/>
     <w:multiLevelType w:val="hybridMultilevel"/>
     <w:tmpl w:val="0138FE0C"/>
@@ -1970,120 +3936,603 @@
       </w:rPr>
     </w:lvl>
   </w:abstractNum>
-  <w:abstractNum w:abstractNumId="9" w15:restartNumberingAfterBreak="0">
-    <w:nsid w:val="651638E1"/>
-    <w:multiLevelType w:val="hybridMultilevel"/>
-    <w:tmpl w:val="8A14A168"/>
-    <w:lvl w:ilvl="0" w:tplc="08090001">
+  <w:abstractNum w:abstractNumId="21" w15:restartNumberingAfterBreak="0">
+    <w:nsid w:val="5AEA0430"/>
+    <w:multiLevelType w:val="multilevel"/>
+    <w:tmpl w:val="C088DD34"/>
+    <w:lvl w:ilvl="0">
       <w:start w:val="1"/>
       <w:numFmt w:val="bullet"/>
       <w:lvlText w:val=""/>
       <w:lvlJc w:val="left"/>
       <w:pPr>
+        <w:tabs>
+          <w:tab w:val="num" w:pos="720"/>
+        </w:tabs>
         <w:ind w:left="720" w:hanging="360"/>
       </w:pPr>
       <w:rPr>
         <w:rFonts w:ascii="Symbol" w:hAnsi="Symbol" w:hint="default"/>
-      </w:rPr>
-    </w:lvl>
-    <w:lvl w:ilvl="1" w:tplc="08090003" w:tentative="1">
+        <w:sz w:val="20"/>
+      </w:rPr>
+    </w:lvl>
+    <w:lvl w:ilvl="1">
       <w:start w:val="1"/>
       <w:numFmt w:val="bullet"/>
       <w:lvlText w:val="o"/>
       <w:lvlJc w:val="left"/>
       <w:pPr>
+        <w:tabs>
+          <w:tab w:val="num" w:pos="1440"/>
+        </w:tabs>
         <w:ind w:left="1440" w:hanging="360"/>
       </w:pPr>
       <w:rPr>
-        <w:rFonts w:ascii="Courier New" w:hAnsi="Courier New" w:cs="Courier New" w:hint="default"/>
-      </w:rPr>
-    </w:lvl>
-    <w:lvl w:ilvl="2" w:tplc="08090005" w:tentative="1">
-      <w:start w:val="1"/>
-      <w:numFmt w:val="bullet"/>
-      <w:lvlText w:val=""/>
-      <w:lvlJc w:val="left"/>
-      <w:pPr>
+        <w:rFonts w:ascii="Courier New" w:hAnsi="Courier New" w:hint="default"/>
+        <w:sz w:val="20"/>
+      </w:rPr>
+    </w:lvl>
+    <w:lvl w:ilvl="2" w:tentative="1">
+      <w:start w:val="1"/>
+      <w:numFmt w:val="bullet"/>
+      <w:lvlText w:val=""/>
+      <w:lvlJc w:val="left"/>
+      <w:pPr>
+        <w:tabs>
+          <w:tab w:val="num" w:pos="2160"/>
+        </w:tabs>
         <w:ind w:left="2160" w:hanging="360"/>
       </w:pPr>
       <w:rPr>
         <w:rFonts w:ascii="Wingdings" w:hAnsi="Wingdings" w:hint="default"/>
-      </w:rPr>
-    </w:lvl>
-    <w:lvl w:ilvl="3" w:tplc="08090001" w:tentative="1">
+        <w:sz w:val="20"/>
+      </w:rPr>
+    </w:lvl>
+    <w:lvl w:ilvl="3" w:tentative="1">
+      <w:start w:val="1"/>
+      <w:numFmt w:val="bullet"/>
+      <w:lvlText w:val=""/>
+      <w:lvlJc w:val="left"/>
+      <w:pPr>
+        <w:tabs>
+          <w:tab w:val="num" w:pos="2880"/>
+        </w:tabs>
+        <w:ind w:left="2880" w:hanging="360"/>
+      </w:pPr>
+      <w:rPr>
+        <w:rFonts w:ascii="Wingdings" w:hAnsi="Wingdings" w:hint="default"/>
+        <w:sz w:val="20"/>
+      </w:rPr>
+    </w:lvl>
+    <w:lvl w:ilvl="4" w:tentative="1">
+      <w:start w:val="1"/>
+      <w:numFmt w:val="bullet"/>
+      <w:lvlText w:val=""/>
+      <w:lvlJc w:val="left"/>
+      <w:pPr>
+        <w:tabs>
+          <w:tab w:val="num" w:pos="3600"/>
+        </w:tabs>
+        <w:ind w:left="3600" w:hanging="360"/>
+      </w:pPr>
+      <w:rPr>
+        <w:rFonts w:ascii="Wingdings" w:hAnsi="Wingdings" w:hint="default"/>
+        <w:sz w:val="20"/>
+      </w:rPr>
+    </w:lvl>
+    <w:lvl w:ilvl="5" w:tentative="1">
+      <w:start w:val="1"/>
+      <w:numFmt w:val="bullet"/>
+      <w:lvlText w:val=""/>
+      <w:lvlJc w:val="left"/>
+      <w:pPr>
+        <w:tabs>
+          <w:tab w:val="num" w:pos="4320"/>
+        </w:tabs>
+        <w:ind w:left="4320" w:hanging="360"/>
+      </w:pPr>
+      <w:rPr>
+        <w:rFonts w:ascii="Wingdings" w:hAnsi="Wingdings" w:hint="default"/>
+        <w:sz w:val="20"/>
+      </w:rPr>
+    </w:lvl>
+    <w:lvl w:ilvl="6" w:tentative="1">
+      <w:start w:val="1"/>
+      <w:numFmt w:val="bullet"/>
+      <w:lvlText w:val=""/>
+      <w:lvlJc w:val="left"/>
+      <w:pPr>
+        <w:tabs>
+          <w:tab w:val="num" w:pos="5040"/>
+        </w:tabs>
+        <w:ind w:left="5040" w:hanging="360"/>
+      </w:pPr>
+      <w:rPr>
+        <w:rFonts w:ascii="Wingdings" w:hAnsi="Wingdings" w:hint="default"/>
+        <w:sz w:val="20"/>
+      </w:rPr>
+    </w:lvl>
+    <w:lvl w:ilvl="7" w:tentative="1">
+      <w:start w:val="1"/>
+      <w:numFmt w:val="bullet"/>
+      <w:lvlText w:val=""/>
+      <w:lvlJc w:val="left"/>
+      <w:pPr>
+        <w:tabs>
+          <w:tab w:val="num" w:pos="5760"/>
+        </w:tabs>
+        <w:ind w:left="5760" w:hanging="360"/>
+      </w:pPr>
+      <w:rPr>
+        <w:rFonts w:ascii="Wingdings" w:hAnsi="Wingdings" w:hint="default"/>
+        <w:sz w:val="20"/>
+      </w:rPr>
+    </w:lvl>
+    <w:lvl w:ilvl="8" w:tentative="1">
+      <w:start w:val="1"/>
+      <w:numFmt w:val="bullet"/>
+      <w:lvlText w:val=""/>
+      <w:lvlJc w:val="left"/>
+      <w:pPr>
+        <w:tabs>
+          <w:tab w:val="num" w:pos="6480"/>
+        </w:tabs>
+        <w:ind w:left="6480" w:hanging="360"/>
+      </w:pPr>
+      <w:rPr>
+        <w:rFonts w:ascii="Wingdings" w:hAnsi="Wingdings" w:hint="default"/>
+        <w:sz w:val="20"/>
+      </w:rPr>
+    </w:lvl>
+  </w:abstractNum>
+  <w:abstractNum w:abstractNumId="22" w15:restartNumberingAfterBreak="0">
+    <w:nsid w:val="5BED6763"/>
+    <w:multiLevelType w:val="multilevel"/>
+    <w:tmpl w:val="3CB8CDFC"/>
+    <w:lvl w:ilvl="0">
       <w:start w:val="1"/>
       <w:numFmt w:val="bullet"/>
       <w:lvlText w:val=""/>
       <w:lvlJc w:val="left"/>
       <w:pPr>
+        <w:tabs>
+          <w:tab w:val="num" w:pos="720"/>
+        </w:tabs>
+        <w:ind w:left="720" w:hanging="360"/>
+      </w:pPr>
+      <w:rPr>
+        <w:rFonts w:ascii="Symbol" w:hAnsi="Symbol" w:hint="default"/>
+        <w:sz w:val="20"/>
+      </w:rPr>
+    </w:lvl>
+    <w:lvl w:ilvl="1">
+      <w:start w:val="1"/>
+      <w:numFmt w:val="bullet"/>
+      <w:lvlText w:val="o"/>
+      <w:lvlJc w:val="left"/>
+      <w:pPr>
+        <w:tabs>
+          <w:tab w:val="num" w:pos="1440"/>
+        </w:tabs>
+        <w:ind w:left="1440" w:hanging="360"/>
+      </w:pPr>
+      <w:rPr>
+        <w:rFonts w:ascii="Courier New" w:hAnsi="Courier New" w:hint="default"/>
+        <w:sz w:val="20"/>
+      </w:rPr>
+    </w:lvl>
+    <w:lvl w:ilvl="2" w:tentative="1">
+      <w:start w:val="1"/>
+      <w:numFmt w:val="bullet"/>
+      <w:lvlText w:val=""/>
+      <w:lvlJc w:val="left"/>
+      <w:pPr>
+        <w:tabs>
+          <w:tab w:val="num" w:pos="2160"/>
+        </w:tabs>
+        <w:ind w:left="2160" w:hanging="360"/>
+      </w:pPr>
+      <w:rPr>
+        <w:rFonts w:ascii="Wingdings" w:hAnsi="Wingdings" w:hint="default"/>
+        <w:sz w:val="20"/>
+      </w:rPr>
+    </w:lvl>
+    <w:lvl w:ilvl="3" w:tentative="1">
+      <w:start w:val="1"/>
+      <w:numFmt w:val="bullet"/>
+      <w:lvlText w:val=""/>
+      <w:lvlJc w:val="left"/>
+      <w:pPr>
+        <w:tabs>
+          <w:tab w:val="num" w:pos="2880"/>
+        </w:tabs>
         <w:ind w:left="2880" w:hanging="360"/>
       </w:pPr>
       <w:rPr>
+        <w:rFonts w:ascii="Wingdings" w:hAnsi="Wingdings" w:hint="default"/>
+        <w:sz w:val="20"/>
+      </w:rPr>
+    </w:lvl>
+    <w:lvl w:ilvl="4" w:tentative="1">
+      <w:start w:val="1"/>
+      <w:numFmt w:val="bullet"/>
+      <w:lvlText w:val=""/>
+      <w:lvlJc w:val="left"/>
+      <w:pPr>
+        <w:tabs>
+          <w:tab w:val="num" w:pos="3600"/>
+        </w:tabs>
+        <w:ind w:left="3600" w:hanging="360"/>
+      </w:pPr>
+      <w:rPr>
+        <w:rFonts w:ascii="Wingdings" w:hAnsi="Wingdings" w:hint="default"/>
+        <w:sz w:val="20"/>
+      </w:rPr>
+    </w:lvl>
+    <w:lvl w:ilvl="5" w:tentative="1">
+      <w:start w:val="1"/>
+      <w:numFmt w:val="bullet"/>
+      <w:lvlText w:val=""/>
+      <w:lvlJc w:val="left"/>
+      <w:pPr>
+        <w:tabs>
+          <w:tab w:val="num" w:pos="4320"/>
+        </w:tabs>
+        <w:ind w:left="4320" w:hanging="360"/>
+      </w:pPr>
+      <w:rPr>
+        <w:rFonts w:ascii="Wingdings" w:hAnsi="Wingdings" w:hint="default"/>
+        <w:sz w:val="20"/>
+      </w:rPr>
+    </w:lvl>
+    <w:lvl w:ilvl="6" w:tentative="1">
+      <w:start w:val="1"/>
+      <w:numFmt w:val="bullet"/>
+      <w:lvlText w:val=""/>
+      <w:lvlJc w:val="left"/>
+      <w:pPr>
+        <w:tabs>
+          <w:tab w:val="num" w:pos="5040"/>
+        </w:tabs>
+        <w:ind w:left="5040" w:hanging="360"/>
+      </w:pPr>
+      <w:rPr>
+        <w:rFonts w:ascii="Wingdings" w:hAnsi="Wingdings" w:hint="default"/>
+        <w:sz w:val="20"/>
+      </w:rPr>
+    </w:lvl>
+    <w:lvl w:ilvl="7" w:tentative="1">
+      <w:start w:val="1"/>
+      <w:numFmt w:val="bullet"/>
+      <w:lvlText w:val=""/>
+      <w:lvlJc w:val="left"/>
+      <w:pPr>
+        <w:tabs>
+          <w:tab w:val="num" w:pos="5760"/>
+        </w:tabs>
+        <w:ind w:left="5760" w:hanging="360"/>
+      </w:pPr>
+      <w:rPr>
+        <w:rFonts w:ascii="Wingdings" w:hAnsi="Wingdings" w:hint="default"/>
+        <w:sz w:val="20"/>
+      </w:rPr>
+    </w:lvl>
+    <w:lvl w:ilvl="8" w:tentative="1">
+      <w:start w:val="1"/>
+      <w:numFmt w:val="bullet"/>
+      <w:lvlText w:val=""/>
+      <w:lvlJc w:val="left"/>
+      <w:pPr>
+        <w:tabs>
+          <w:tab w:val="num" w:pos="6480"/>
+        </w:tabs>
+        <w:ind w:left="6480" w:hanging="360"/>
+      </w:pPr>
+      <w:rPr>
+        <w:rFonts w:ascii="Wingdings" w:hAnsi="Wingdings" w:hint="default"/>
+        <w:sz w:val="20"/>
+      </w:rPr>
+    </w:lvl>
+  </w:abstractNum>
+  <w:abstractNum w:abstractNumId="23" w15:restartNumberingAfterBreak="0">
+    <w:nsid w:val="657458F7"/>
+    <w:multiLevelType w:val="multilevel"/>
+    <w:tmpl w:val="7FCAEA60"/>
+    <w:lvl w:ilvl="0">
+      <w:start w:val="1"/>
+      <w:numFmt w:val="bullet"/>
+      <w:lvlText w:val=""/>
+      <w:lvlJc w:val="left"/>
+      <w:pPr>
+        <w:tabs>
+          <w:tab w:val="num" w:pos="720"/>
+        </w:tabs>
+        <w:ind w:left="720" w:hanging="360"/>
+      </w:pPr>
+      <w:rPr>
         <w:rFonts w:ascii="Symbol" w:hAnsi="Symbol" w:hint="default"/>
-      </w:rPr>
-    </w:lvl>
-    <w:lvl w:ilvl="4" w:tplc="08090003" w:tentative="1">
+        <w:sz w:val="20"/>
+      </w:rPr>
+    </w:lvl>
+    <w:lvl w:ilvl="1" w:tentative="1">
       <w:start w:val="1"/>
       <w:numFmt w:val="bullet"/>
       <w:lvlText w:val="o"/>
       <w:lvlJc w:val="left"/>
       <w:pPr>
+        <w:tabs>
+          <w:tab w:val="num" w:pos="1440"/>
+        </w:tabs>
+        <w:ind w:left="1440" w:hanging="360"/>
+      </w:pPr>
+      <w:rPr>
+        <w:rFonts w:ascii="Courier New" w:hAnsi="Courier New" w:hint="default"/>
+        <w:sz w:val="20"/>
+      </w:rPr>
+    </w:lvl>
+    <w:lvl w:ilvl="2" w:tentative="1">
+      <w:start w:val="1"/>
+      <w:numFmt w:val="bullet"/>
+      <w:lvlText w:val=""/>
+      <w:lvlJc w:val="left"/>
+      <w:pPr>
+        <w:tabs>
+          <w:tab w:val="num" w:pos="2160"/>
+        </w:tabs>
+        <w:ind w:left="2160" w:hanging="360"/>
+      </w:pPr>
+      <w:rPr>
+        <w:rFonts w:ascii="Wingdings" w:hAnsi="Wingdings" w:hint="default"/>
+        <w:sz w:val="20"/>
+      </w:rPr>
+    </w:lvl>
+    <w:lvl w:ilvl="3" w:tentative="1">
+      <w:start w:val="1"/>
+      <w:numFmt w:val="bullet"/>
+      <w:lvlText w:val=""/>
+      <w:lvlJc w:val="left"/>
+      <w:pPr>
+        <w:tabs>
+          <w:tab w:val="num" w:pos="2880"/>
+        </w:tabs>
+        <w:ind w:left="2880" w:hanging="360"/>
+      </w:pPr>
+      <w:rPr>
+        <w:rFonts w:ascii="Wingdings" w:hAnsi="Wingdings" w:hint="default"/>
+        <w:sz w:val="20"/>
+      </w:rPr>
+    </w:lvl>
+    <w:lvl w:ilvl="4" w:tentative="1">
+      <w:start w:val="1"/>
+      <w:numFmt w:val="bullet"/>
+      <w:lvlText w:val=""/>
+      <w:lvlJc w:val="left"/>
+      <w:pPr>
+        <w:tabs>
+          <w:tab w:val="num" w:pos="3600"/>
+        </w:tabs>
         <w:ind w:left="3600" w:hanging="360"/>
       </w:pPr>
       <w:rPr>
-        <w:rFonts w:ascii="Courier New" w:hAnsi="Courier New" w:cs="Courier New" w:hint="default"/>
-      </w:rPr>
-    </w:lvl>
-    <w:lvl w:ilvl="5" w:tplc="08090005" w:tentative="1">
-      <w:start w:val="1"/>
-      <w:numFmt w:val="bullet"/>
-      <w:lvlText w:val=""/>
-      <w:lvlJc w:val="left"/>
-      <w:pPr>
+        <w:rFonts w:ascii="Wingdings" w:hAnsi="Wingdings" w:hint="default"/>
+        <w:sz w:val="20"/>
+      </w:rPr>
+    </w:lvl>
+    <w:lvl w:ilvl="5" w:tentative="1">
+      <w:start w:val="1"/>
+      <w:numFmt w:val="bullet"/>
+      <w:lvlText w:val=""/>
+      <w:lvlJc w:val="left"/>
+      <w:pPr>
+        <w:tabs>
+          <w:tab w:val="num" w:pos="4320"/>
+        </w:tabs>
         <w:ind w:left="4320" w:hanging="360"/>
       </w:pPr>
       <w:rPr>
         <w:rFonts w:ascii="Wingdings" w:hAnsi="Wingdings" w:hint="default"/>
-      </w:rPr>
-    </w:lvl>
-    <w:lvl w:ilvl="6" w:tplc="08090001" w:tentative="1">
+        <w:sz w:val="20"/>
+      </w:rPr>
+    </w:lvl>
+    <w:lvl w:ilvl="6" w:tentative="1">
+      <w:start w:val="1"/>
+      <w:numFmt w:val="bullet"/>
+      <w:lvlText w:val=""/>
+      <w:lvlJc w:val="left"/>
+      <w:pPr>
+        <w:tabs>
+          <w:tab w:val="num" w:pos="5040"/>
+        </w:tabs>
+        <w:ind w:left="5040" w:hanging="360"/>
+      </w:pPr>
+      <w:rPr>
+        <w:rFonts w:ascii="Wingdings" w:hAnsi="Wingdings" w:hint="default"/>
+        <w:sz w:val="20"/>
+      </w:rPr>
+    </w:lvl>
+    <w:lvl w:ilvl="7" w:tentative="1">
+      <w:start w:val="1"/>
+      <w:numFmt w:val="bullet"/>
+      <w:lvlText w:val=""/>
+      <w:lvlJc w:val="left"/>
+      <w:pPr>
+        <w:tabs>
+          <w:tab w:val="num" w:pos="5760"/>
+        </w:tabs>
+        <w:ind w:left="5760" w:hanging="360"/>
+      </w:pPr>
+      <w:rPr>
+        <w:rFonts w:ascii="Wingdings" w:hAnsi="Wingdings" w:hint="default"/>
+        <w:sz w:val="20"/>
+      </w:rPr>
+    </w:lvl>
+    <w:lvl w:ilvl="8" w:tentative="1">
+      <w:start w:val="1"/>
+      <w:numFmt w:val="bullet"/>
+      <w:lvlText w:val=""/>
+      <w:lvlJc w:val="left"/>
+      <w:pPr>
+        <w:tabs>
+          <w:tab w:val="num" w:pos="6480"/>
+        </w:tabs>
+        <w:ind w:left="6480" w:hanging="360"/>
+      </w:pPr>
+      <w:rPr>
+        <w:rFonts w:ascii="Wingdings" w:hAnsi="Wingdings" w:hint="default"/>
+        <w:sz w:val="20"/>
+      </w:rPr>
+    </w:lvl>
+  </w:abstractNum>
+  <w:abstractNum w:abstractNumId="24" w15:restartNumberingAfterBreak="0">
+    <w:nsid w:val="71A51B79"/>
+    <w:multiLevelType w:val="multilevel"/>
+    <w:tmpl w:val="64324BA6"/>
+    <w:lvl w:ilvl="0">
       <w:start w:val="1"/>
       <w:numFmt w:val="bullet"/>
       <w:lvlText w:val=""/>
       <w:lvlJc w:val="left"/>
       <w:pPr>
+        <w:tabs>
+          <w:tab w:val="num" w:pos="720"/>
+        </w:tabs>
+        <w:ind w:left="720" w:hanging="360"/>
+      </w:pPr>
+      <w:rPr>
+        <w:rFonts w:ascii="Symbol" w:hAnsi="Symbol" w:hint="default"/>
+        <w:sz w:val="20"/>
+      </w:rPr>
+    </w:lvl>
+    <w:lvl w:ilvl="1">
+      <w:start w:val="1"/>
+      <w:numFmt w:val="bullet"/>
+      <w:lvlText w:val="o"/>
+      <w:lvlJc w:val="left"/>
+      <w:pPr>
+        <w:tabs>
+          <w:tab w:val="num" w:pos="1440"/>
+        </w:tabs>
+        <w:ind w:left="1440" w:hanging="360"/>
+      </w:pPr>
+      <w:rPr>
+        <w:rFonts w:ascii="Courier New" w:hAnsi="Courier New" w:hint="default"/>
+        <w:sz w:val="20"/>
+      </w:rPr>
+    </w:lvl>
+    <w:lvl w:ilvl="2" w:tentative="1">
+      <w:start w:val="1"/>
+      <w:numFmt w:val="bullet"/>
+      <w:lvlText w:val=""/>
+      <w:lvlJc w:val="left"/>
+      <w:pPr>
+        <w:tabs>
+          <w:tab w:val="num" w:pos="2160"/>
+        </w:tabs>
+        <w:ind w:left="2160" w:hanging="360"/>
+      </w:pPr>
+      <w:rPr>
+        <w:rFonts w:ascii="Wingdings" w:hAnsi="Wingdings" w:hint="default"/>
+        <w:sz w:val="20"/>
+      </w:rPr>
+    </w:lvl>
+    <w:lvl w:ilvl="3" w:tentative="1">
+      <w:start w:val="1"/>
+      <w:numFmt w:val="bullet"/>
+      <w:lvlText w:val=""/>
+      <w:lvlJc w:val="left"/>
+      <w:pPr>
+        <w:tabs>
+          <w:tab w:val="num" w:pos="2880"/>
+        </w:tabs>
+        <w:ind w:left="2880" w:hanging="360"/>
+      </w:pPr>
+      <w:rPr>
+        <w:rFonts w:ascii="Wingdings" w:hAnsi="Wingdings" w:hint="default"/>
+        <w:sz w:val="20"/>
+      </w:rPr>
+    </w:lvl>
+    <w:lvl w:ilvl="4" w:tentative="1">
+      <w:start w:val="1"/>
+      <w:numFmt w:val="bullet"/>
+      <w:lvlText w:val=""/>
+      <w:lvlJc w:val="left"/>
+      <w:pPr>
+        <w:tabs>
+          <w:tab w:val="num" w:pos="3600"/>
+        </w:tabs>
+        <w:ind w:left="3600" w:hanging="360"/>
+      </w:pPr>
+      <w:rPr>
+        <w:rFonts w:ascii="Wingdings" w:hAnsi="Wingdings" w:hint="default"/>
+        <w:sz w:val="20"/>
+      </w:rPr>
+    </w:lvl>
+    <w:lvl w:ilvl="5" w:tentative="1">
+      <w:start w:val="1"/>
+      <w:numFmt w:val="bullet"/>
+      <w:lvlText w:val=""/>
+      <w:lvlJc w:val="left"/>
+      <w:pPr>
+        <w:tabs>
+          <w:tab w:val="num" w:pos="4320"/>
+        </w:tabs>
+        <w:ind w:left="4320" w:hanging="360"/>
+      </w:pPr>
+      <w:rPr>
+        <w:rFonts w:ascii="Wingdings" w:hAnsi="Wingdings" w:hint="default"/>
+        <w:sz w:val="20"/>
+      </w:rPr>
+    </w:lvl>
+    <w:lvl w:ilvl="6" w:tentative="1">
+      <w:start w:val="1"/>
+      <w:numFmt w:val="bullet"/>
+      <w:lvlText w:val=""/>
+      <w:lvlJc w:val="left"/>
+      <w:pPr>
+        <w:tabs>
+          <w:tab w:val="num" w:pos="5040"/>
+        </w:tabs>
         <w:ind w:left="5040" w:hanging="360"/>
       </w:pPr>
       <w:rPr>
-        <w:rFonts w:ascii="Symbol" w:hAnsi="Symbol" w:hint="default"/>
-      </w:rPr>
-    </w:lvl>
-    <w:lvl w:ilvl="7" w:tplc="08090003" w:tentative="1">
-      <w:start w:val="1"/>
-      <w:numFmt w:val="bullet"/>
-      <w:lvlText w:val="o"/>
-      <w:lvlJc w:val="left"/>
-      <w:pPr>
+        <w:rFonts w:ascii="Wingdings" w:hAnsi="Wingdings" w:hint="default"/>
+        <w:sz w:val="20"/>
+      </w:rPr>
+    </w:lvl>
+    <w:lvl w:ilvl="7" w:tentative="1">
+      <w:start w:val="1"/>
+      <w:numFmt w:val="bullet"/>
+      <w:lvlText w:val=""/>
+      <w:lvlJc w:val="left"/>
+      <w:pPr>
+        <w:tabs>
+          <w:tab w:val="num" w:pos="5760"/>
+        </w:tabs>
         <w:ind w:left="5760" w:hanging="360"/>
       </w:pPr>
       <w:rPr>
-        <w:rFonts w:ascii="Courier New" w:hAnsi="Courier New" w:cs="Courier New" w:hint="default"/>
-      </w:rPr>
-    </w:lvl>
-    <w:lvl w:ilvl="8" w:tplc="08090005" w:tentative="1">
-      <w:start w:val="1"/>
-      <w:numFmt w:val="bullet"/>
-      <w:lvlText w:val=""/>
-      <w:lvlJc w:val="left"/>
-      <w:pPr>
+        <w:rFonts w:ascii="Wingdings" w:hAnsi="Wingdings" w:hint="default"/>
+        <w:sz w:val="20"/>
+      </w:rPr>
+    </w:lvl>
+    <w:lvl w:ilvl="8" w:tentative="1">
+      <w:start w:val="1"/>
+      <w:numFmt w:val="bullet"/>
+      <w:lvlText w:val=""/>
+      <w:lvlJc w:val="left"/>
+      <w:pPr>
+        <w:tabs>
+          <w:tab w:val="num" w:pos="6480"/>
+        </w:tabs>
         <w:ind w:left="6480" w:hanging="360"/>
       </w:pPr>
       <w:rPr>
         <w:rFonts w:ascii="Wingdings" w:hAnsi="Wingdings" w:hint="default"/>
+        <w:sz w:val="20"/>
       </w:rPr>
     </w:lvl>
   </w:abstractNum>
-  <w:abstractNum w:abstractNumId="10" w15:restartNumberingAfterBreak="0">
+  <w:abstractNum w:abstractNumId="25" w15:restartNumberingAfterBreak="0">
     <w:nsid w:val="73E14B01"/>
     <w:multiLevelType w:val="hybridMultilevel"/>
     <w:tmpl w:val="476C838E"/>
@@ -2196,7 +4645,7 @@
       </w:rPr>
     </w:lvl>
   </w:abstractNum>
-  <w:abstractNum w:abstractNumId="11" w15:restartNumberingAfterBreak="0">
+  <w:abstractNum w:abstractNumId="26" w15:restartNumberingAfterBreak="0">
     <w:nsid w:val="74466DE5"/>
     <w:multiLevelType w:val="multilevel"/>
     <w:tmpl w:val="97B6C7FE"/>
@@ -2345,41 +4794,390 @@
       </w:rPr>
     </w:lvl>
   </w:abstractNum>
+  <w:abstractNum w:abstractNumId="27" w15:restartNumberingAfterBreak="0">
+    <w:nsid w:val="786874A7"/>
+    <w:multiLevelType w:val="multilevel"/>
+    <w:tmpl w:val="FF5AA596"/>
+    <w:lvl w:ilvl="0">
+      <w:start w:val="1"/>
+      <w:numFmt w:val="bullet"/>
+      <w:lvlText w:val=""/>
+      <w:lvlJc w:val="left"/>
+      <w:pPr>
+        <w:tabs>
+          <w:tab w:val="num" w:pos="720"/>
+        </w:tabs>
+        <w:ind w:left="720" w:hanging="360"/>
+      </w:pPr>
+      <w:rPr>
+        <w:rFonts w:ascii="Symbol" w:hAnsi="Symbol" w:hint="default"/>
+        <w:sz w:val="20"/>
+      </w:rPr>
+    </w:lvl>
+    <w:lvl w:ilvl="1" w:tentative="1">
+      <w:start w:val="1"/>
+      <w:numFmt w:val="bullet"/>
+      <w:lvlText w:val="o"/>
+      <w:lvlJc w:val="left"/>
+      <w:pPr>
+        <w:tabs>
+          <w:tab w:val="num" w:pos="1440"/>
+        </w:tabs>
+        <w:ind w:left="1440" w:hanging="360"/>
+      </w:pPr>
+      <w:rPr>
+        <w:rFonts w:ascii="Courier New" w:hAnsi="Courier New" w:hint="default"/>
+        <w:sz w:val="20"/>
+      </w:rPr>
+    </w:lvl>
+    <w:lvl w:ilvl="2" w:tentative="1">
+      <w:start w:val="1"/>
+      <w:numFmt w:val="bullet"/>
+      <w:lvlText w:val=""/>
+      <w:lvlJc w:val="left"/>
+      <w:pPr>
+        <w:tabs>
+          <w:tab w:val="num" w:pos="2160"/>
+        </w:tabs>
+        <w:ind w:left="2160" w:hanging="360"/>
+      </w:pPr>
+      <w:rPr>
+        <w:rFonts w:ascii="Wingdings" w:hAnsi="Wingdings" w:hint="default"/>
+        <w:sz w:val="20"/>
+      </w:rPr>
+    </w:lvl>
+    <w:lvl w:ilvl="3" w:tentative="1">
+      <w:start w:val="1"/>
+      <w:numFmt w:val="bullet"/>
+      <w:lvlText w:val=""/>
+      <w:lvlJc w:val="left"/>
+      <w:pPr>
+        <w:tabs>
+          <w:tab w:val="num" w:pos="2880"/>
+        </w:tabs>
+        <w:ind w:left="2880" w:hanging="360"/>
+      </w:pPr>
+      <w:rPr>
+        <w:rFonts w:ascii="Wingdings" w:hAnsi="Wingdings" w:hint="default"/>
+        <w:sz w:val="20"/>
+      </w:rPr>
+    </w:lvl>
+    <w:lvl w:ilvl="4" w:tentative="1">
+      <w:start w:val="1"/>
+      <w:numFmt w:val="bullet"/>
+      <w:lvlText w:val=""/>
+      <w:lvlJc w:val="left"/>
+      <w:pPr>
+        <w:tabs>
+          <w:tab w:val="num" w:pos="3600"/>
+        </w:tabs>
+        <w:ind w:left="3600" w:hanging="360"/>
+      </w:pPr>
+      <w:rPr>
+        <w:rFonts w:ascii="Wingdings" w:hAnsi="Wingdings" w:hint="default"/>
+        <w:sz w:val="20"/>
+      </w:rPr>
+    </w:lvl>
+    <w:lvl w:ilvl="5" w:tentative="1">
+      <w:start w:val="1"/>
+      <w:numFmt w:val="bullet"/>
+      <w:lvlText w:val=""/>
+      <w:lvlJc w:val="left"/>
+      <w:pPr>
+        <w:tabs>
+          <w:tab w:val="num" w:pos="4320"/>
+        </w:tabs>
+        <w:ind w:left="4320" w:hanging="360"/>
+      </w:pPr>
+      <w:rPr>
+        <w:rFonts w:ascii="Wingdings" w:hAnsi="Wingdings" w:hint="default"/>
+        <w:sz w:val="20"/>
+      </w:rPr>
+    </w:lvl>
+    <w:lvl w:ilvl="6" w:tentative="1">
+      <w:start w:val="1"/>
+      <w:numFmt w:val="bullet"/>
+      <w:lvlText w:val=""/>
+      <w:lvlJc w:val="left"/>
+      <w:pPr>
+        <w:tabs>
+          <w:tab w:val="num" w:pos="5040"/>
+        </w:tabs>
+        <w:ind w:left="5040" w:hanging="360"/>
+      </w:pPr>
+      <w:rPr>
+        <w:rFonts w:ascii="Wingdings" w:hAnsi="Wingdings" w:hint="default"/>
+        <w:sz w:val="20"/>
+      </w:rPr>
+    </w:lvl>
+    <w:lvl w:ilvl="7" w:tentative="1">
+      <w:start w:val="1"/>
+      <w:numFmt w:val="bullet"/>
+      <w:lvlText w:val=""/>
+      <w:lvlJc w:val="left"/>
+      <w:pPr>
+        <w:tabs>
+          <w:tab w:val="num" w:pos="5760"/>
+        </w:tabs>
+        <w:ind w:left="5760" w:hanging="360"/>
+      </w:pPr>
+      <w:rPr>
+        <w:rFonts w:ascii="Wingdings" w:hAnsi="Wingdings" w:hint="default"/>
+        <w:sz w:val="20"/>
+      </w:rPr>
+    </w:lvl>
+    <w:lvl w:ilvl="8" w:tentative="1">
+      <w:start w:val="1"/>
+      <w:numFmt w:val="bullet"/>
+      <w:lvlText w:val=""/>
+      <w:lvlJc w:val="left"/>
+      <w:pPr>
+        <w:tabs>
+          <w:tab w:val="num" w:pos="6480"/>
+        </w:tabs>
+        <w:ind w:left="6480" w:hanging="360"/>
+      </w:pPr>
+      <w:rPr>
+        <w:rFonts w:ascii="Wingdings" w:hAnsi="Wingdings" w:hint="default"/>
+        <w:sz w:val="20"/>
+      </w:rPr>
+    </w:lvl>
+  </w:abstractNum>
+  <w:abstractNum w:abstractNumId="28" w15:restartNumberingAfterBreak="0">
+    <w:nsid w:val="7C702F7F"/>
+    <w:multiLevelType w:val="multilevel"/>
+    <w:tmpl w:val="CB262646"/>
+    <w:lvl w:ilvl="0">
+      <w:start w:val="1"/>
+      <w:numFmt w:val="bullet"/>
+      <w:lvlText w:val=""/>
+      <w:lvlJc w:val="left"/>
+      <w:pPr>
+        <w:tabs>
+          <w:tab w:val="num" w:pos="720"/>
+        </w:tabs>
+        <w:ind w:left="720" w:hanging="360"/>
+      </w:pPr>
+      <w:rPr>
+        <w:rFonts w:ascii="Symbol" w:hAnsi="Symbol" w:hint="default"/>
+        <w:sz w:val="20"/>
+      </w:rPr>
+    </w:lvl>
+    <w:lvl w:ilvl="1">
+      <w:start w:val="1"/>
+      <w:numFmt w:val="bullet"/>
+      <w:lvlText w:val="o"/>
+      <w:lvlJc w:val="left"/>
+      <w:pPr>
+        <w:tabs>
+          <w:tab w:val="num" w:pos="1440"/>
+        </w:tabs>
+        <w:ind w:left="1440" w:hanging="360"/>
+      </w:pPr>
+      <w:rPr>
+        <w:rFonts w:ascii="Courier New" w:hAnsi="Courier New" w:hint="default"/>
+        <w:sz w:val="20"/>
+      </w:rPr>
+    </w:lvl>
+    <w:lvl w:ilvl="2" w:tentative="1">
+      <w:start w:val="1"/>
+      <w:numFmt w:val="bullet"/>
+      <w:lvlText w:val=""/>
+      <w:lvlJc w:val="left"/>
+      <w:pPr>
+        <w:tabs>
+          <w:tab w:val="num" w:pos="2160"/>
+        </w:tabs>
+        <w:ind w:left="2160" w:hanging="360"/>
+      </w:pPr>
+      <w:rPr>
+        <w:rFonts w:ascii="Wingdings" w:hAnsi="Wingdings" w:hint="default"/>
+        <w:sz w:val="20"/>
+      </w:rPr>
+    </w:lvl>
+    <w:lvl w:ilvl="3" w:tentative="1">
+      <w:start w:val="1"/>
+      <w:numFmt w:val="bullet"/>
+      <w:lvlText w:val=""/>
+      <w:lvlJc w:val="left"/>
+      <w:pPr>
+        <w:tabs>
+          <w:tab w:val="num" w:pos="2880"/>
+        </w:tabs>
+        <w:ind w:left="2880" w:hanging="360"/>
+      </w:pPr>
+      <w:rPr>
+        <w:rFonts w:ascii="Wingdings" w:hAnsi="Wingdings" w:hint="default"/>
+        <w:sz w:val="20"/>
+      </w:rPr>
+    </w:lvl>
+    <w:lvl w:ilvl="4" w:tentative="1">
+      <w:start w:val="1"/>
+      <w:numFmt w:val="bullet"/>
+      <w:lvlText w:val=""/>
+      <w:lvlJc w:val="left"/>
+      <w:pPr>
+        <w:tabs>
+          <w:tab w:val="num" w:pos="3600"/>
+        </w:tabs>
+        <w:ind w:left="3600" w:hanging="360"/>
+      </w:pPr>
+      <w:rPr>
+        <w:rFonts w:ascii="Wingdings" w:hAnsi="Wingdings" w:hint="default"/>
+        <w:sz w:val="20"/>
+      </w:rPr>
+    </w:lvl>
+    <w:lvl w:ilvl="5" w:tentative="1">
+      <w:start w:val="1"/>
+      <w:numFmt w:val="bullet"/>
+      <w:lvlText w:val=""/>
+      <w:lvlJc w:val="left"/>
+      <w:pPr>
+        <w:tabs>
+          <w:tab w:val="num" w:pos="4320"/>
+        </w:tabs>
+        <w:ind w:left="4320" w:hanging="360"/>
+      </w:pPr>
+      <w:rPr>
+        <w:rFonts w:ascii="Wingdings" w:hAnsi="Wingdings" w:hint="default"/>
+        <w:sz w:val="20"/>
+      </w:rPr>
+    </w:lvl>
+    <w:lvl w:ilvl="6" w:tentative="1">
+      <w:start w:val="1"/>
+      <w:numFmt w:val="bullet"/>
+      <w:lvlText w:val=""/>
+      <w:lvlJc w:val="left"/>
+      <w:pPr>
+        <w:tabs>
+          <w:tab w:val="num" w:pos="5040"/>
+        </w:tabs>
+        <w:ind w:left="5040" w:hanging="360"/>
+      </w:pPr>
+      <w:rPr>
+        <w:rFonts w:ascii="Wingdings" w:hAnsi="Wingdings" w:hint="default"/>
+        <w:sz w:val="20"/>
+      </w:rPr>
+    </w:lvl>
+    <w:lvl w:ilvl="7" w:tentative="1">
+      <w:start w:val="1"/>
+      <w:numFmt w:val="bullet"/>
+      <w:lvlText w:val=""/>
+      <w:lvlJc w:val="left"/>
+      <w:pPr>
+        <w:tabs>
+          <w:tab w:val="num" w:pos="5760"/>
+        </w:tabs>
+        <w:ind w:left="5760" w:hanging="360"/>
+      </w:pPr>
+      <w:rPr>
+        <w:rFonts w:ascii="Wingdings" w:hAnsi="Wingdings" w:hint="default"/>
+        <w:sz w:val="20"/>
+      </w:rPr>
+    </w:lvl>
+    <w:lvl w:ilvl="8" w:tentative="1">
+      <w:start w:val="1"/>
+      <w:numFmt w:val="bullet"/>
+      <w:lvlText w:val=""/>
+      <w:lvlJc w:val="left"/>
+      <w:pPr>
+        <w:tabs>
+          <w:tab w:val="num" w:pos="6480"/>
+        </w:tabs>
+        <w:ind w:left="6480" w:hanging="360"/>
+      </w:pPr>
+      <w:rPr>
+        <w:rFonts w:ascii="Wingdings" w:hAnsi="Wingdings" w:hint="default"/>
+        <w:sz w:val="20"/>
+      </w:rPr>
+    </w:lvl>
+  </w:abstractNum>
   <w:num w:numId="1" w16cid:durableId="2124423249">
-    <w:abstractNumId w:val="10"/>
+    <w:abstractNumId w:val="25"/>
   </w:num>
   <w:num w:numId="2" w16cid:durableId="574164904">
-    <w:abstractNumId w:val="7"/>
+    <w:abstractNumId w:val="19"/>
   </w:num>
   <w:num w:numId="3" w16cid:durableId="951745128">
-    <w:abstractNumId w:val="5"/>
+    <w:abstractNumId w:val="13"/>
   </w:num>
   <w:num w:numId="4" w16cid:durableId="2064719165">
-    <w:abstractNumId w:val="8"/>
+    <w:abstractNumId w:val="20"/>
   </w:num>
   <w:num w:numId="5" w16cid:durableId="1278372981">
-    <w:abstractNumId w:val="2"/>
+    <w:abstractNumId w:val="5"/>
   </w:num>
   <w:num w:numId="6" w16cid:durableId="1906641747">
     <w:abstractNumId w:val="0"/>
   </w:num>
   <w:num w:numId="7" w16cid:durableId="1698695314">
+    <w:abstractNumId w:val="3"/>
+  </w:num>
+  <w:num w:numId="8" w16cid:durableId="2029597046">
+    <w:abstractNumId w:val="26"/>
+  </w:num>
+  <w:num w:numId="9" w16cid:durableId="1758868887">
+    <w:abstractNumId w:val="11"/>
+  </w:num>
+  <w:num w:numId="10" w16cid:durableId="1054356377">
+    <w:abstractNumId w:val="6"/>
+  </w:num>
+  <w:num w:numId="11" w16cid:durableId="168257102">
+    <w:abstractNumId w:val="14"/>
+  </w:num>
+  <w:num w:numId="12" w16cid:durableId="404232260">
+    <w:abstractNumId w:val="2"/>
+  </w:num>
+  <w:num w:numId="13" w16cid:durableId="143357822">
+    <w:abstractNumId w:val="7"/>
+  </w:num>
+  <w:num w:numId="14" w16cid:durableId="1983388251">
+    <w:abstractNumId w:val="27"/>
+  </w:num>
+  <w:num w:numId="15" w16cid:durableId="216163024">
+    <w:abstractNumId w:val="18"/>
+  </w:num>
+  <w:num w:numId="16" w16cid:durableId="748580865">
     <w:abstractNumId w:val="1"/>
   </w:num>
-  <w:num w:numId="8" w16cid:durableId="2029597046">
-    <w:abstractNumId w:val="11"/>
+  <w:num w:numId="17" w16cid:durableId="1667635622">
+    <w:abstractNumId w:val="8"/>
   </w:num>
-  <w:num w:numId="9" w16cid:durableId="1758868887">
+  <w:num w:numId="18" w16cid:durableId="1655714519">
     <w:abstractNumId w:val="4"/>
   </w:num>
-  <w:num w:numId="10" w16cid:durableId="1054356377">
-    <w:abstractNumId w:val="3"/>
+  <w:num w:numId="19" w16cid:durableId="117452607">
+    <w:abstractNumId w:val="12"/>
   </w:num>
-  <w:num w:numId="11" w16cid:durableId="168257102">
-    <w:abstractNumId w:val="6"/>
+  <w:num w:numId="20" w16cid:durableId="1540587163">
+    <w:abstractNumId w:val="16"/>
   </w:num>
-  <w:num w:numId="12" w16cid:durableId="1513832974">
+  <w:num w:numId="21" w16cid:durableId="1430468020">
+    <w:abstractNumId w:val="21"/>
+  </w:num>
+  <w:num w:numId="22" w16cid:durableId="1362127164">
     <w:abstractNumId w:val="9"/>
+  </w:num>
+  <w:num w:numId="23" w16cid:durableId="314070721">
+    <w:abstractNumId w:val="23"/>
+  </w:num>
+  <w:num w:numId="24" w16cid:durableId="984553688">
+    <w:abstractNumId w:val="24"/>
+  </w:num>
+  <w:num w:numId="25" w16cid:durableId="2122530398">
+    <w:abstractNumId w:val="17"/>
+  </w:num>
+  <w:num w:numId="26" w16cid:durableId="1782341559">
+    <w:abstractNumId w:val="22"/>
+  </w:num>
+  <w:num w:numId="27" w16cid:durableId="1357072529">
+    <w:abstractNumId w:val="15"/>
+  </w:num>
+  <w:num w:numId="28" w16cid:durableId="1014303700">
+    <w:abstractNumId w:val="10"/>
+  </w:num>
+  <w:num w:numId="29" w16cid:durableId="1536040196">
+    <w:abstractNumId w:val="28"/>
   </w:num>
 </w:numbering>
 </file>

</xml_diff>

<commit_message>
Slight Improvements added to Plan
</commit_message>
<xml_diff>
--- a/Plan.docx
+++ b/Plan.docx
@@ -14,14 +14,14 @@
           <w:b/>
           <w:bCs/>
         </w:rPr>
-        <w:t>1. Asset Universe &amp; Clustering</w:t>
+        <w:t>1. Asset Universe &amp; Cluster Construction</w:t>
       </w:r>
     </w:p>
     <w:p>
       <w:pPr>
         <w:numPr>
           <w:ilvl w:val="0"/>
-          <w:numId w:val="22"/>
+          <w:numId w:val="30"/>
         </w:numPr>
         <w:rPr>
           <w:b/>
@@ -49,14 +49,14 @@
           <w:b/>
           <w:bCs/>
         </w:rPr>
-        <w:t>, FTX, etc.)</w:t>
+        <w:t>, etc.).</w:t>
       </w:r>
     </w:p>
     <w:p>
       <w:pPr>
         <w:numPr>
           <w:ilvl w:val="0"/>
-          <w:numId w:val="22"/>
+          <w:numId w:val="30"/>
         </w:numPr>
         <w:rPr>
           <w:b/>
@@ -68,14 +68,14 @@
           <w:b/>
           <w:bCs/>
         </w:rPr>
-        <w:t>Use PCA and dynamic clustering on a broad feature set — including price, order book imbalance, funding rate volatility, realized volatility — to identify groups of coins with strong latent co-movements</w:t>
+        <w:t>Use PCA to reduce feature dimensionality across:</w:t>
       </w:r>
     </w:p>
     <w:p>
       <w:pPr>
         <w:numPr>
-          <w:ilvl w:val="0"/>
-          <w:numId w:val="22"/>
+          <w:ilvl w:val="1"/>
+          <w:numId w:val="30"/>
         </w:numPr>
         <w:rPr>
           <w:b/>
@@ -87,100 +87,181 @@
           <w:b/>
           <w:bCs/>
         </w:rPr>
-        <w:t>Goal: exploit mean reversion within these clusters dynamically, not just static pairs</w:t>
+        <w:t>Price returns</w:t>
       </w:r>
     </w:p>
     <w:p>
-      <w:r>
-        <w:t>Key features evaluated:</w:t>
+      <w:pPr>
+        <w:numPr>
+          <w:ilvl w:val="1"/>
+          <w:numId w:val="30"/>
+        </w:numPr>
+        <w:rPr>
+          <w:b/>
+          <w:bCs/>
+        </w:rPr>
+      </w:pPr>
+      <w:r>
+        <w:rPr>
+          <w:b/>
+          <w:bCs/>
+        </w:rPr>
+        <w:t>Order book imbalance</w:t>
       </w:r>
     </w:p>
     <w:p>
       <w:pPr>
         <w:numPr>
-          <w:ilvl w:val="0"/>
-          <w:numId w:val="23"/>
+          <w:ilvl w:val="1"/>
+          <w:numId w:val="30"/>
         </w:numPr>
-      </w:pPr>
-      <w:r>
-        <w:t>Half-life of mean reversion (how quickly spreads revert)</w:t>
+        <w:rPr>
+          <w:b/>
+          <w:bCs/>
+        </w:rPr>
+      </w:pPr>
+      <w:r>
+        <w:rPr>
+          <w:b/>
+          <w:bCs/>
+        </w:rPr>
+        <w:t>Funding rate volatility</w:t>
       </w:r>
     </w:p>
     <w:p>
       <w:pPr>
         <w:numPr>
-          <w:ilvl w:val="0"/>
-          <w:numId w:val="23"/>
+          <w:ilvl w:val="1"/>
+          <w:numId w:val="30"/>
         </w:numPr>
-      </w:pPr>
-      <w:r>
-        <w:t>Stationarity of spread (ADF test p-value) — only stable spreads qualify</w:t>
+        <w:rPr>
+          <w:b/>
+          <w:bCs/>
+        </w:rPr>
+      </w:pPr>
+      <w:r>
+        <w:rPr>
+          <w:b/>
+          <w:bCs/>
+        </w:rPr>
+        <w:t>Realized volatility</w:t>
       </w:r>
     </w:p>
     <w:p>
       <w:pPr>
         <w:numPr>
           <w:ilvl w:val="0"/>
-          <w:numId w:val="23"/>
+          <w:numId w:val="30"/>
         </w:numPr>
-      </w:pPr>
-      <w:r>
-        <w:t>Spread volatility (rolling std dev) — informs risk &amp; sizing</w:t>
+        <w:rPr>
+          <w:b/>
+          <w:bCs/>
+        </w:rPr>
+      </w:pPr>
+      <w:r>
+        <w:rPr>
+          <w:b/>
+          <w:bCs/>
+        </w:rPr>
+        <w:t>Apply monthly K-Means clustering on PCA output to group coins by latent co-movements.</w:t>
       </w:r>
     </w:p>
     <w:p>
       <w:pPr>
         <w:numPr>
           <w:ilvl w:val="0"/>
-          <w:numId w:val="23"/>
+          <w:numId w:val="30"/>
         </w:numPr>
-      </w:pPr>
-      <w:r>
-        <w:t>Volatility persistence (GARCH alpha + beta) — regime detection</w:t>
+        <w:rPr>
+          <w:b/>
+          <w:bCs/>
+        </w:rPr>
+      </w:pPr>
+      <w:r>
+        <w:rPr>
+          <w:b/>
+          <w:bCs/>
+        </w:rPr>
+        <w:t>Cluster-level goal: form baskets where members share statistically stable behaviours.</w:t>
       </w:r>
     </w:p>
     <w:p>
       <w:pPr>
+        <w:rPr>
+          <w:b/>
+          <w:bCs/>
+        </w:rPr>
+      </w:pPr>
+      <w:r>
+        <w:rPr>
+          <w:b/>
+          <w:bCs/>
+        </w:rPr>
+        <w:t>Filters applied per pair in each cluster:</w:t>
+      </w:r>
+    </w:p>
+    <w:p>
+      <w:pPr>
         <w:numPr>
           <w:ilvl w:val="0"/>
-          <w:numId w:val="23"/>
+          <w:numId w:val="31"/>
         </w:numPr>
-      </w:pPr>
-      <w:r>
-        <w:t>Average hourly volume — ensures sufficient liquidity</w:t>
+        <w:rPr>
+          <w:b/>
+          <w:bCs/>
+        </w:rPr>
+      </w:pPr>
+      <w:r>
+        <w:rPr>
+          <w:b/>
+          <w:bCs/>
+        </w:rPr>
+        <w:t>ADF test p-value &lt; 0.05 (stationarity)</w:t>
       </w:r>
     </w:p>
     <w:p>
       <w:pPr>
         <w:numPr>
           <w:ilvl w:val="0"/>
-          <w:numId w:val="23"/>
+          <w:numId w:val="31"/>
         </w:numPr>
-      </w:pPr>
-      <w:r>
-        <w:t>Funding rate and its volatility — to understand profit/funding dynamics</w:t>
+        <w:rPr>
+          <w:b/>
+          <w:bCs/>
+        </w:rPr>
+      </w:pPr>
+      <w:r>
+        <w:rPr>
+          <w:b/>
+          <w:bCs/>
+        </w:rPr>
+        <w:t>Spread half-life &lt; 12 hours (mean reversion potential)</w:t>
       </w:r>
     </w:p>
     <w:p>
       <w:pPr>
-        <w:rPr>
-          <w:b/>
-          <w:bCs/>
-        </w:rPr>
-      </w:pPr>
-      <w:r>
-        <w:rPr>
-          <w:b/>
-          <w:bCs/>
-        </w:rPr>
-        <w:t>2. Pair/Group Selection &amp; Dynamic Cointegration</w:t>
+        <w:numPr>
+          <w:ilvl w:val="0"/>
+          <w:numId w:val="31"/>
+        </w:numPr>
+        <w:rPr>
+          <w:b/>
+          <w:bCs/>
+        </w:rPr>
+      </w:pPr>
+      <w:r>
+        <w:rPr>
+          <w:b/>
+          <w:bCs/>
+        </w:rPr>
+        <w:t>Rolling volatility (std dev) used for sizing</w:t>
       </w:r>
     </w:p>
     <w:p>
       <w:pPr>
         <w:numPr>
           <w:ilvl w:val="0"/>
-          <w:numId w:val="24"/>
+          <w:numId w:val="31"/>
         </w:numPr>
         <w:rPr>
           <w:b/>
@@ -192,47 +273,113 @@
           <w:b/>
           <w:bCs/>
         </w:rPr>
-        <w:t>Test intra-cluster pairs or small groups for:</w:t>
+        <w:t>GARCH(1,1) alpha + beta &lt; 0.9 (volatility not too persistent)</w:t>
       </w:r>
     </w:p>
     <w:p>
       <w:pPr>
         <w:numPr>
-          <w:ilvl w:val="1"/>
-          <w:numId w:val="24"/>
+          <w:ilvl w:val="0"/>
+          <w:numId w:val="31"/>
         </w:numPr>
-      </w:pPr>
-      <w:r>
-        <w:t>Cointegration (Engle-Granger / Johansen tests) using rolling windows or Kalman filters to detect regime shifts</w:t>
+        <w:rPr>
+          <w:b/>
+          <w:bCs/>
+        </w:rPr>
+      </w:pPr>
+      <w:r>
+        <w:rPr>
+          <w:b/>
+          <w:bCs/>
+        </w:rPr>
+        <w:t>Average hourly volume &gt; $1M USD equivalent</w:t>
       </w:r>
     </w:p>
     <w:p>
       <w:pPr>
         <w:numPr>
-          <w:ilvl w:val="1"/>
-          <w:numId w:val="24"/>
+          <w:ilvl w:val="0"/>
+          <w:numId w:val="31"/>
         </w:numPr>
-      </w:pPr>
-      <w:r>
-        <w:t>Stationarity of spreads (ADF test)</w:t>
+        <w:rPr>
+          <w:b/>
+          <w:bCs/>
+        </w:rPr>
+      </w:pPr>
+      <w:r>
+        <w:rPr>
+          <w:b/>
+          <w:bCs/>
+        </w:rPr>
+        <w:t>Funding rate and volatility to avoid extreme bias</w:t>
       </w:r>
     </w:p>
     <w:p>
       <w:pPr>
+        <w:rPr>
+          <w:b/>
+          <w:bCs/>
+        </w:rPr>
+      </w:pPr>
+    </w:p>
+    <w:p>
+      <w:pPr>
+        <w:rPr>
+          <w:b/>
+          <w:bCs/>
+        </w:rPr>
+      </w:pPr>
+      <w:r>
+        <w:rPr>
+          <w:b/>
+          <w:bCs/>
+        </w:rPr>
+        <w:t>2. Pair Filtering &amp; Rolling Cointegration</w:t>
+      </w:r>
+    </w:p>
+    <w:p>
+      <w:pPr>
+        <w:numPr>
+          <w:ilvl w:val="0"/>
+          <w:numId w:val="32"/>
+        </w:numPr>
+        <w:rPr>
+          <w:b/>
+          <w:bCs/>
+        </w:rPr>
+      </w:pPr>
+      <w:r>
+        <w:rPr>
+          <w:b/>
+          <w:bCs/>
+        </w:rPr>
+        <w:t>For every cluster, test all pairwise combinations using:</w:t>
+      </w:r>
+    </w:p>
+    <w:p>
+      <w:pPr>
         <w:numPr>
           <w:ilvl w:val="1"/>
-          <w:numId w:val="24"/>
+          <w:numId w:val="32"/>
         </w:numPr>
-      </w:pPr>
-      <w:r>
-        <w:t>Half-life of mean reversion</w:t>
+        <w:rPr>
+          <w:b/>
+          <w:bCs/>
+        </w:rPr>
+      </w:pPr>
+      <w:r>
+        <w:rPr>
+          <w:b/>
+          <w:bCs/>
+        </w:rPr>
+        <w:t>Engle-Granger or Johansen cointegration tests</w:t>
       </w:r>
     </w:p>
     <w:p>
       <w:pPr>
         <w:numPr>
-          <w:ilvl w:val="0"/>
-          <w:numId w:val="24"/>
+          <w:ilvl w:val="1"/>
+          <w:numId w:val="32"/>
         </w:numPr>
         <w:rPr>
           <w:b/>
@@ -244,29 +391,33 @@
           <w:b/>
           <w:bCs/>
         </w:rPr>
-        <w:t>Retain only dynamically stable pairs/groups where cointegration persists adaptively</w:t>
+        <w:t>Rolling window (e.g. 30–60 days) to detect persistence over time</w:t>
       </w:r>
     </w:p>
     <w:p>
       <w:pPr>
-        <w:rPr>
-          <w:b/>
-          <w:bCs/>
-        </w:rPr>
-      </w:pPr>
-      <w:r>
-        <w:rPr>
-          <w:b/>
-          <w:bCs/>
-        </w:rPr>
-        <w:t>3. Feature Engineering &amp; ML Model for Mean Reversion Prediction</w:t>
+        <w:numPr>
+          <w:ilvl w:val="0"/>
+          <w:numId w:val="32"/>
+        </w:numPr>
+        <w:rPr>
+          <w:b/>
+          <w:bCs/>
+        </w:rPr>
+      </w:pPr>
+      <w:r>
+        <w:rPr>
+          <w:b/>
+          <w:bCs/>
+        </w:rPr>
+        <w:t>Reject pairs where cointegration breaks &gt; 30% of time window.</w:t>
       </w:r>
     </w:p>
     <w:p>
       <w:pPr>
         <w:numPr>
           <w:ilvl w:val="0"/>
-          <w:numId w:val="25"/>
+          <w:numId w:val="32"/>
         </w:numPr>
         <w:rPr>
           <w:b/>
@@ -278,69 +429,743 @@
           <w:b/>
           <w:bCs/>
         </w:rPr>
-        <w:t>Construct a rich feature set including:</w:t>
+        <w:t>Maintain a live whitelist of dynamically valid spreads.</w:t>
       </w:r>
     </w:p>
     <w:p>
       <w:pPr>
+        <w:rPr>
+          <w:b/>
+          <w:bCs/>
+        </w:rPr>
+      </w:pPr>
+      <w:r>
+        <w:rPr>
+          <w:b/>
+          <w:bCs/>
+        </w:rPr>
+        <w:t>3. Spread Construction &amp; Signal Logic</w:t>
+      </w:r>
+    </w:p>
+    <w:p>
+      <w:pPr>
+        <w:numPr>
+          <w:ilvl w:val="0"/>
+          <w:numId w:val="33"/>
+        </w:numPr>
+        <w:rPr>
+          <w:b/>
+          <w:bCs/>
+        </w:rPr>
+      </w:pPr>
+      <w:r>
+        <w:rPr>
+          <w:b/>
+          <w:bCs/>
+        </w:rPr>
+        <w:t>Compute log spread:</w:t>
+      </w:r>
+    </w:p>
+    <w:p>
+      <w:pPr>
+        <w:numPr>
+          <w:ilvl w:val="0"/>
+          <w:numId w:val="33"/>
+        </w:numPr>
+        <w:rPr>
+          <w:b/>
+          <w:bCs/>
+        </w:rPr>
+      </w:pPr>
+      <m:oMath>
+        <m:r>
+          <m:rPr>
+            <m:sty m:val="bi"/>
+          </m:rPr>
+          <w:rPr>
+            <w:rFonts w:ascii="Cambria Math" w:hAnsi="Cambria Math"/>
+          </w:rPr>
+          <m:t>St​=log</m:t>
+        </m:r>
+        <m:r>
+          <m:rPr>
+            <m:sty m:val="bi"/>
+          </m:rPr>
+          <w:rPr>
+            <w:rFonts w:ascii="Cambria Math" w:hAnsi="Cambria Math"/>
+          </w:rPr>
+          <m:t>(</m:t>
+        </m:r>
+        <m:r>
+          <m:rPr>
+            <m:sty m:val="bi"/>
+          </m:rPr>
+          <w:rPr>
+            <w:rFonts w:ascii="Cambria Math" w:hAnsi="Cambria Math"/>
+          </w:rPr>
+          <m:t>P</m:t>
+        </m:r>
+        <m:r>
+          <m:rPr>
+            <m:sty m:val="bi"/>
+          </m:rPr>
+          <w:rPr>
+            <w:rFonts w:ascii="Cambria Math" w:hAnsi="Cambria Math"/>
+          </w:rPr>
+          <m:t>1​)</m:t>
+        </m:r>
+        <m:r>
+          <m:rPr>
+            <m:sty m:val="bi"/>
+          </m:rPr>
+          <w:rPr>
+            <w:rFonts w:ascii="Cambria Math" w:hAnsi="Cambria Math"/>
+          </w:rPr>
+          <m:t>-</m:t>
+        </m:r>
+        <m:r>
+          <m:rPr>
+            <m:sty m:val="bi"/>
+          </m:rPr>
+          <w:rPr>
+            <w:rFonts w:ascii="Cambria Math" w:hAnsi="Cambria Math"/>
+          </w:rPr>
+          <m:t>βlog</m:t>
+        </m:r>
+        <m:r>
+          <m:rPr>
+            <m:sty m:val="bi"/>
+          </m:rPr>
+          <w:rPr>
+            <w:rFonts w:ascii="Cambria Math" w:hAnsi="Cambria Math"/>
+          </w:rPr>
+          <m:t>(</m:t>
+        </m:r>
+        <m:r>
+          <m:rPr>
+            <m:sty m:val="bi"/>
+          </m:rPr>
+          <w:rPr>
+            <w:rFonts w:ascii="Cambria Math" w:hAnsi="Cambria Math"/>
+          </w:rPr>
+          <m:t>P</m:t>
+        </m:r>
+        <m:r>
+          <m:rPr>
+            <m:sty m:val="bi"/>
+          </m:rPr>
+          <w:rPr>
+            <w:rFonts w:ascii="Cambria Math" w:hAnsi="Cambria Math"/>
+          </w:rPr>
+          <m:t>2​)</m:t>
+        </m:r>
+      </m:oMath>
+    </w:p>
+    <w:p>
+      <w:pPr>
+        <w:rPr>
+          <w:b/>
+          <w:bCs/>
+        </w:rPr>
+      </w:pPr>
+      <w:r>
+        <w:rPr>
+          <w:b/>
+          <w:bCs/>
+        </w:rPr>
+        <w:t>using OLS or Johansen's eigenvector.</w:t>
+      </w:r>
+    </w:p>
+    <w:p>
+      <w:pPr>
+        <w:numPr>
+          <w:ilvl w:val="0"/>
+          <w:numId w:val="33"/>
+        </w:numPr>
+        <w:rPr>
+          <w:b/>
+          <w:bCs/>
+        </w:rPr>
+      </w:pPr>
+      <w:r>
+        <w:rPr>
+          <w:b/>
+          <w:bCs/>
+        </w:rPr>
+        <w:t>Compute z-score of spread using a 60-bar rolling window:</w:t>
+      </w:r>
+    </w:p>
+    <w:p>
+      <w:pPr>
+        <w:numPr>
+          <w:ilvl w:val="0"/>
+          <w:numId w:val="33"/>
+        </w:numPr>
+        <w:rPr>
+          <w:rFonts w:ascii="Cambria Math" w:hAnsi="Cambria Math"/>
+          <w:b/>
+          <w:bCs/>
+          <w:iCs/>
+        </w:rPr>
+      </w:pPr>
+      <w:r>
+        <w:rPr>
+          <w:rFonts w:ascii="Cambria Math" w:hAnsi="Cambria Math"/>
+          <w:b/>
+          <w:bCs/>
+          <w:iCs/>
+        </w:rPr>
+        <w:t>Z</w:t>
+      </w:r>
+      <w:r>
+        <w:rPr>
+          <w:rFonts w:ascii="Cambria Math" w:hAnsi="Cambria Math"/>
+          <w:b/>
+          <w:bCs/>
+          <w:iCs/>
+          <w:vertAlign w:val="subscript"/>
+        </w:rPr>
+        <w:t>t</w:t>
+      </w:r>
+      <w:r>
+        <w:rPr>
+          <w:rFonts w:ascii="Cambria Math" w:hAnsi="Cambria Math"/>
+          <w:b/>
+          <w:bCs/>
+          <w:iCs/>
+        </w:rPr>
+        <w:t>​=S</w:t>
+      </w:r>
+      <w:r>
+        <w:rPr>
+          <w:rFonts w:ascii="Cambria Math" w:hAnsi="Cambria Math"/>
+          <w:b/>
+          <w:bCs/>
+          <w:iCs/>
+          <w:vertAlign w:val="subscript"/>
+        </w:rPr>
+        <w:t>t</w:t>
+      </w:r>
+      <w:r>
+        <w:rPr>
+          <w:rFonts w:ascii="Cambria Math" w:hAnsi="Cambria Math"/>
+          <w:b/>
+          <w:bCs/>
+          <w:iCs/>
+        </w:rPr>
+        <w:t>​−μ​</w:t>
+      </w:r>
+      <w:r>
+        <w:rPr>
+          <w:rFonts w:ascii="Cambria Math" w:hAnsi="Cambria Math"/>
+          <w:b/>
+          <w:bCs/>
+          <w:iCs/>
+        </w:rPr>
+        <w:t>/</w:t>
+      </w:r>
+      <w:r>
+        <w:rPr>
+          <w:rFonts w:ascii="Cambria Math" w:hAnsi="Cambria Math"/>
+          <w:b/>
+          <w:bCs/>
+          <w:iCs/>
+        </w:rPr>
+        <w:t>σ</w:t>
+      </w:r>
+    </w:p>
+    <w:p>
+      <w:pPr>
+        <w:ind w:left="360"/>
+        <w:rPr>
+          <w:b/>
+          <w:bCs/>
+        </w:rPr>
+      </w:pPr>
+      <w:r>
+        <w:rPr>
+          <w:b/>
+          <w:bCs/>
+        </w:rPr>
+        <w:lastRenderedPageBreak/>
+        <w:t>Trading signals:</w:t>
+      </w:r>
+    </w:p>
+    <w:p>
+      <w:pPr>
         <w:numPr>
           <w:ilvl w:val="1"/>
-          <w:numId w:val="25"/>
+          <w:numId w:val="33"/>
         </w:numPr>
-      </w:pPr>
-      <w:r>
-        <w:t>Spread z-score, velocity, and acceleration (momentum)</w:t>
+        <w:rPr>
+          <w:b/>
+          <w:bCs/>
+        </w:rPr>
+      </w:pPr>
+      <w:r>
+        <w:rPr>
+          <w:b/>
+          <w:bCs/>
+        </w:rPr>
+        <w:t>Enter when |Z| &gt; 1.5</w:t>
       </w:r>
     </w:p>
     <w:p>
       <w:pPr>
         <w:numPr>
           <w:ilvl w:val="1"/>
-          <w:numId w:val="25"/>
+          <w:numId w:val="33"/>
         </w:numPr>
-      </w:pPr>
-      <w:r>
-        <w:t>Volatility metrics (rolling std, GARCH parameters, ARCH test p-values)</w:t>
+        <w:rPr>
+          <w:b/>
+          <w:bCs/>
+        </w:rPr>
+      </w:pPr>
+      <w:r>
+        <w:rPr>
+          <w:b/>
+          <w:bCs/>
+        </w:rPr>
+        <w:t>Exit when Z ≈ 0 or max holding time exceeded (e.g. 48 bars)</w:t>
       </w:r>
     </w:p>
     <w:p>
       <w:pPr>
         <w:numPr>
           <w:ilvl w:val="1"/>
-          <w:numId w:val="25"/>
+          <w:numId w:val="33"/>
         </w:numPr>
-      </w:pPr>
-      <w:r>
-        <w:t>Market microstructure indicators (order book imbalance, bid-ask spread, volume spikes)</w:t>
+        <w:rPr>
+          <w:b/>
+          <w:bCs/>
+        </w:rPr>
+      </w:pPr>
+      <w:r>
+        <w:rPr>
+          <w:b/>
+          <w:bCs/>
+        </w:rPr>
+        <w:t>Stop-loss if Z hits 2.5 or inverse volatility threshold breached</w:t>
       </w:r>
     </w:p>
     <w:p>
       <w:pPr>
+        <w:rPr>
+          <w:b/>
+          <w:bCs/>
+        </w:rPr>
+      </w:pPr>
+      <w:r>
+        <w:rPr>
+          <w:b/>
+          <w:bCs/>
+        </w:rPr>
+        <w:t>4. Risk Management &amp; Sizing</w:t>
+      </w:r>
+    </w:p>
+    <w:p>
+      <w:pPr>
+        <w:numPr>
+          <w:ilvl w:val="0"/>
+          <w:numId w:val="34"/>
+        </w:numPr>
+        <w:rPr>
+          <w:b/>
+          <w:bCs/>
+        </w:rPr>
+      </w:pPr>
+      <w:r>
+        <w:rPr>
+          <w:b/>
+          <w:bCs/>
+        </w:rPr>
+        <w:t xml:space="preserve">Position size </w:t>
+      </w:r>
+      <w:r>
+        <w:rPr>
+          <w:rFonts w:ascii="Cambria Math" w:hAnsi="Cambria Math" w:cs="Cambria Math"/>
+          <w:b/>
+          <w:bCs/>
+        </w:rPr>
+        <w:t>∝</w:t>
+      </w:r>
+      <w:r>
+        <w:rPr>
+          <w:b/>
+          <w:bCs/>
+        </w:rPr>
+        <w:t xml:space="preserve"> inverse of spread's rolling volatility</w:t>
+      </w:r>
+    </w:p>
+    <w:p>
+      <w:pPr>
+        <w:rPr>
+          <w:b/>
+          <w:bCs/>
+        </w:rPr>
+      </w:pPr>
+      <w:r>
+        <w:rPr>
+          <w:b/>
+          <w:bCs/>
+        </w:rPr>
+        <w:t>Size</w:t>
+      </w:r>
+      <w:r>
+        <w:rPr>
+          <w:rFonts w:ascii="Cambria Math" w:hAnsi="Cambria Math" w:cs="Cambria Math"/>
+          <w:b/>
+          <w:bCs/>
+        </w:rPr>
+        <w:t>∝</w:t>
+      </w:r>
+      <w:r>
+        <w:rPr>
+          <w:b/>
+          <w:bCs/>
+        </w:rPr>
+        <w:t>1</w:t>
+      </w:r>
+      <w:r>
+        <w:rPr>
+          <w:rFonts w:ascii="Aptos" w:hAnsi="Aptos" w:cs="Aptos"/>
+          <w:b/>
+          <w:bCs/>
+        </w:rPr>
+        <w:t>σ</w:t>
+      </w:r>
+      <w:r>
+        <w:rPr>
+          <w:b/>
+          <w:bCs/>
+        </w:rPr>
+        <w:t>spread,rolling\text{Size} \</w:t>
+      </w:r>
+      <w:proofErr w:type="spellStart"/>
+      <w:r>
+        <w:rPr>
+          <w:b/>
+          <w:bCs/>
+        </w:rPr>
+        <w:t>propto</w:t>
+      </w:r>
+      <w:proofErr w:type="spellEnd"/>
+      <w:r>
+        <w:rPr>
+          <w:b/>
+          <w:bCs/>
+        </w:rPr>
+        <w:t xml:space="preserve"> \frac{1}{\sigma_{spread, rolling}}</w:t>
+      </w:r>
+      <w:proofErr w:type="spellStart"/>
+      <w:r>
+        <w:rPr>
+          <w:b/>
+          <w:bCs/>
+        </w:rPr>
+        <w:t>Size</w:t>
+      </w:r>
+      <w:r>
+        <w:rPr>
+          <w:rFonts w:ascii="Cambria Math" w:hAnsi="Cambria Math" w:cs="Cambria Math"/>
+          <w:b/>
+          <w:bCs/>
+        </w:rPr>
+        <w:t>∝</w:t>
+      </w:r>
+      <w:r>
+        <w:rPr>
+          <w:b/>
+          <w:bCs/>
+        </w:rPr>
+        <w:t>σspread,rolling</w:t>
+      </w:r>
+      <w:proofErr w:type="spellEnd"/>
+      <w:r>
+        <w:rPr>
+          <w:rFonts w:ascii="Arial" w:hAnsi="Arial" w:cs="Arial"/>
+          <w:b/>
+          <w:bCs/>
+        </w:rPr>
+        <w:t>​</w:t>
+      </w:r>
+      <w:r>
+        <w:rPr>
+          <w:b/>
+          <w:bCs/>
+        </w:rPr>
+        <w:t>1</w:t>
+      </w:r>
+      <w:r>
+        <w:rPr>
+          <w:rFonts w:ascii="Arial" w:hAnsi="Arial" w:cs="Arial"/>
+          <w:b/>
+          <w:bCs/>
+        </w:rPr>
+        <w:t>​</w:t>
+      </w:r>
+      <w:r>
+        <w:rPr>
+          <w:b/>
+          <w:bCs/>
+        </w:rPr>
+        <w:t xml:space="preserve"> </w:t>
+      </w:r>
+    </w:p>
+    <w:p>
+      <w:pPr>
+        <w:numPr>
+          <w:ilvl w:val="0"/>
+          <w:numId w:val="34"/>
+        </w:numPr>
+        <w:rPr>
+          <w:b/>
+          <w:bCs/>
+        </w:rPr>
+      </w:pPr>
+      <w:r>
+        <w:rPr>
+          <w:b/>
+          <w:bCs/>
+        </w:rPr>
+        <w:t xml:space="preserve">Optional: cap exposure by available liquidity (e.g. &lt; 5% of </w:t>
+      </w:r>
+      <w:proofErr w:type="spellStart"/>
+      <w:r>
+        <w:rPr>
+          <w:b/>
+          <w:bCs/>
+        </w:rPr>
+        <w:t>avg</w:t>
+      </w:r>
+      <w:proofErr w:type="spellEnd"/>
+      <w:r>
+        <w:rPr>
+          <w:b/>
+          <w:bCs/>
+        </w:rPr>
+        <w:t xml:space="preserve"> 1h volume)</w:t>
+      </w:r>
+    </w:p>
+    <w:p>
+      <w:pPr>
+        <w:numPr>
+          <w:ilvl w:val="0"/>
+          <w:numId w:val="34"/>
+        </w:numPr>
+        <w:rPr>
+          <w:b/>
+          <w:bCs/>
+        </w:rPr>
+      </w:pPr>
+      <w:r>
+        <w:rPr>
+          <w:b/>
+          <w:bCs/>
+        </w:rPr>
+        <w:t>Avoid trading near funding payment timestamps (e.g. 1–2 mins before/after)</w:t>
+      </w:r>
+    </w:p>
+    <w:p>
+      <w:pPr>
+        <w:numPr>
+          <w:ilvl w:val="0"/>
+          <w:numId w:val="34"/>
+        </w:numPr>
+        <w:rPr>
+          <w:b/>
+          <w:bCs/>
+        </w:rPr>
+      </w:pPr>
+      <w:r>
+        <w:rPr>
+          <w:b/>
+          <w:bCs/>
+        </w:rPr>
+        <w:t>Suspend trading during high-volatility regime shifts (e.g. &gt; 99th percentile spread std dev)</w:t>
+      </w:r>
+    </w:p>
+    <w:p>
+      <w:pPr>
+        <w:rPr>
+          <w:b/>
+          <w:bCs/>
+        </w:rPr>
+      </w:pPr>
+      <w:r>
+        <w:rPr>
+          <w:b/>
+          <w:bCs/>
+        </w:rPr>
+        <w:t>5. Execution</w:t>
+      </w:r>
+    </w:p>
+    <w:p>
+      <w:pPr>
+        <w:numPr>
+          <w:ilvl w:val="0"/>
+          <w:numId w:val="35"/>
+        </w:numPr>
+        <w:rPr>
+          <w:b/>
+          <w:bCs/>
+        </w:rPr>
+      </w:pPr>
+      <w:r>
+        <w:rPr>
+          <w:b/>
+          <w:bCs/>
+        </w:rPr>
+        <w:t>Use limit or post-only orders to reduce taker fees and slippage.</w:t>
+      </w:r>
+    </w:p>
+    <w:p>
+      <w:pPr>
+        <w:numPr>
+          <w:ilvl w:val="0"/>
+          <w:numId w:val="35"/>
+        </w:numPr>
+        <w:rPr>
+          <w:b/>
+          <w:bCs/>
+        </w:rPr>
+      </w:pPr>
+      <w:r>
+        <w:rPr>
+          <w:b/>
+          <w:bCs/>
+        </w:rPr>
+        <w:t>Monitor bid-ask spread and order book depth before placing trades.</w:t>
+      </w:r>
+    </w:p>
+    <w:p>
+      <w:pPr>
+        <w:numPr>
+          <w:ilvl w:val="0"/>
+          <w:numId w:val="35"/>
+        </w:numPr>
+        <w:rPr>
+          <w:b/>
+          <w:bCs/>
+        </w:rPr>
+      </w:pPr>
+      <w:r>
+        <w:rPr>
+          <w:b/>
+          <w:bCs/>
+        </w:rPr>
+        <w:t>Cancel unfilled entries if spread mean-reverts pre-fill.</w:t>
+      </w:r>
+    </w:p>
+    <w:p>
+      <w:pPr>
+        <w:rPr>
+          <w:b/>
+          <w:bCs/>
+        </w:rPr>
+      </w:pPr>
+      <w:r>
+        <w:rPr>
+          <w:b/>
+          <w:bCs/>
+        </w:rPr>
+        <w:t xml:space="preserve">6. </w:t>
+      </w:r>
+      <w:proofErr w:type="spellStart"/>
+      <w:r>
+        <w:rPr>
+          <w:b/>
+          <w:bCs/>
+        </w:rPr>
+        <w:t>Backtesting</w:t>
+      </w:r>
+      <w:proofErr w:type="spellEnd"/>
+      <w:r>
+        <w:rPr>
+          <w:b/>
+          <w:bCs/>
+        </w:rPr>
+        <w:t xml:space="preserve"> &amp; Evaluation</w:t>
+      </w:r>
+    </w:p>
+    <w:p>
+      <w:pPr>
+        <w:numPr>
+          <w:ilvl w:val="0"/>
+          <w:numId w:val="36"/>
+        </w:numPr>
+        <w:rPr>
+          <w:b/>
+          <w:bCs/>
+        </w:rPr>
+      </w:pPr>
+      <w:r>
+        <w:rPr>
+          <w:b/>
+          <w:bCs/>
+        </w:rPr>
+        <w:t xml:space="preserve">Run </w:t>
+      </w:r>
+      <w:proofErr w:type="spellStart"/>
+      <w:r>
+        <w:rPr>
+          <w:b/>
+          <w:bCs/>
+        </w:rPr>
+        <w:t>backtests</w:t>
+      </w:r>
+      <w:proofErr w:type="spellEnd"/>
+      <w:r>
+        <w:rPr>
+          <w:b/>
+          <w:bCs/>
+        </w:rPr>
+        <w:t xml:space="preserve"> on 1-min or tick data with full costs:</w:t>
+      </w:r>
+    </w:p>
+    <w:p>
+      <w:pPr>
         <w:numPr>
           <w:ilvl w:val="1"/>
-          <w:numId w:val="25"/>
+          <w:numId w:val="36"/>
         </w:numPr>
-      </w:pPr>
-      <w:r>
-        <w:t>Funding rate and its volatility</w:t>
+        <w:rPr>
+          <w:b/>
+          <w:bCs/>
+        </w:rPr>
+      </w:pPr>
+      <w:r>
+        <w:rPr>
+          <w:b/>
+          <w:bCs/>
+        </w:rPr>
+        <w:t>Fees (maker/taker)</w:t>
       </w:r>
     </w:p>
     <w:p>
       <w:pPr>
         <w:numPr>
           <w:ilvl w:val="1"/>
-          <w:numId w:val="25"/>
+          <w:numId w:val="36"/>
         </w:numPr>
-      </w:pPr>
-      <w:r>
-        <w:t>Regime signals (from step 4)</w:t>
+        <w:rPr>
+          <w:b/>
+          <w:bCs/>
+        </w:rPr>
+      </w:pPr>
+      <w:r>
+        <w:rPr>
+          <w:b/>
+          <w:bCs/>
+        </w:rPr>
+        <w:t>Slippage (based on order book depth model)</w:t>
       </w:r>
     </w:p>
     <w:p>
       <w:pPr>
         <w:numPr>
-          <w:ilvl w:val="0"/>
-          <w:numId w:val="25"/>
+          <w:ilvl w:val="1"/>
+          <w:numId w:val="36"/>
         </w:numPr>
         <w:rPr>
           <w:b/>
@@ -352,25 +1177,33 @@
           <w:b/>
           <w:bCs/>
         </w:rPr>
-        <w:t>Train an ML model (e.g., LSTM, Random Forest, or Gradient Boosting) to predict:</w:t>
+        <w:t>Latency assumptions</w:t>
       </w:r>
     </w:p>
     <w:p>
       <w:pPr>
         <w:numPr>
-          <w:ilvl w:val="1"/>
-          <w:numId w:val="25"/>
+          <w:ilvl w:val="0"/>
+          <w:numId w:val="36"/>
         </w:numPr>
-      </w:pPr>
-      <w:r>
-        <w:t>Probability of spread mean reversion within N bars (classification + probabilistic output)</w:t>
+        <w:rPr>
+          <w:b/>
+          <w:bCs/>
+        </w:rPr>
+      </w:pPr>
+      <w:r>
+        <w:rPr>
+          <w:b/>
+          <w:bCs/>
+        </w:rPr>
+        <w:t>Evaluate:</w:t>
       </w:r>
     </w:p>
     <w:p>
       <w:pPr>
         <w:numPr>
-          <w:ilvl w:val="0"/>
-          <w:numId w:val="25"/>
+          <w:ilvl w:val="1"/>
+          <w:numId w:val="36"/>
         </w:numPr>
         <w:rPr>
           <w:b/>
@@ -382,30 +1215,33 @@
           <w:b/>
           <w:bCs/>
         </w:rPr>
-        <w:lastRenderedPageBreak/>
-        <w:t>Model explicitly incorporates regime-awareness</w:t>
+        <w:t>Sharpe &amp; Sortino</w:t>
       </w:r>
     </w:p>
     <w:p>
       <w:pPr>
-        <w:rPr>
-          <w:b/>
-          <w:bCs/>
-        </w:rPr>
-      </w:pPr>
-      <w:r>
-        <w:rPr>
-          <w:b/>
-          <w:bCs/>
-        </w:rPr>
-        <w:t>4. Regime Detection &amp; Strategy Adaptation</w:t>
+        <w:numPr>
+          <w:ilvl w:val="1"/>
+          <w:numId w:val="36"/>
+        </w:numPr>
+        <w:rPr>
+          <w:b/>
+          <w:bCs/>
+        </w:rPr>
+      </w:pPr>
+      <w:r>
+        <w:rPr>
+          <w:b/>
+          <w:bCs/>
+        </w:rPr>
+        <w:t>Max drawdown</w:t>
       </w:r>
     </w:p>
     <w:p>
       <w:pPr>
         <w:numPr>
-          <w:ilvl w:val="0"/>
-          <w:numId w:val="26"/>
+          <w:ilvl w:val="1"/>
+          <w:numId w:val="36"/>
         </w:numPr>
         <w:rPr>
           <w:b/>
@@ -417,36 +1253,68 @@
           <w:b/>
           <w:bCs/>
         </w:rPr>
-        <w:t>Use clustering or Hidden Markov Models on volatility, returns, and funding rate data to identify regimes:</w:t>
+        <w:t>Hit rate</w:t>
       </w:r>
     </w:p>
     <w:p>
       <w:pPr>
         <w:numPr>
           <w:ilvl w:val="1"/>
-          <w:numId w:val="26"/>
+          <w:numId w:val="36"/>
         </w:numPr>
-      </w:pPr>
-      <w:r>
-        <w:t>Low vs high volatility</w:t>
+        <w:rPr>
+          <w:b/>
+          <w:bCs/>
+        </w:rPr>
+      </w:pPr>
+      <w:r>
+        <w:rPr>
+          <w:b/>
+          <w:bCs/>
+        </w:rPr>
+        <w:t xml:space="preserve">Trade </w:t>
+      </w:r>
+      <w:proofErr w:type="spellStart"/>
+      <w:r>
+        <w:rPr>
+          <w:b/>
+          <w:bCs/>
+        </w:rPr>
+        <w:t>PnL</w:t>
+      </w:r>
+      <w:proofErr w:type="spellEnd"/>
+      <w:r>
+        <w:rPr>
+          <w:b/>
+          <w:bCs/>
+        </w:rPr>
+        <w:t xml:space="preserve"> distribution</w:t>
       </w:r>
     </w:p>
     <w:p>
       <w:pPr>
         <w:numPr>
           <w:ilvl w:val="1"/>
-          <w:numId w:val="26"/>
+          <w:numId w:val="36"/>
         </w:numPr>
-      </w:pPr>
-      <w:r>
-        <w:t>Trending vs mean-reverting markets</w:t>
+        <w:rPr>
+          <w:b/>
+          <w:bCs/>
+        </w:rPr>
+      </w:pPr>
+      <w:r>
+        <w:rPr>
+          <w:b/>
+          <w:bCs/>
+        </w:rPr>
+        <w:t>Rolling performance by volatility regime</w:t>
       </w:r>
     </w:p>
     <w:p>
       <w:pPr>
         <w:numPr>
           <w:ilvl w:val="0"/>
-          <w:numId w:val="26"/>
+          <w:numId w:val="36"/>
         </w:numPr>
         <w:rPr>
           <w:b/>
@@ -458,449 +1326,150 @@
           <w:b/>
           <w:bCs/>
         </w:rPr>
-        <w:t>Use regime signals to dynamically:</w:t>
+        <w:t>Perform walk-forward analysis and Monte Carlo stress testing</w:t>
       </w:r>
     </w:p>
     <w:p>
       <w:pPr>
+        <w:rPr>
+          <w:b/>
+          <w:bCs/>
+        </w:rPr>
+      </w:pPr>
+      <w:r>
+        <w:rPr>
+          <w:b/>
+          <w:bCs/>
+        </w:rPr>
+        <w:t>7. Optional Visual Dashboard</w:t>
+      </w:r>
+    </w:p>
+    <w:p>
+      <w:pPr>
+        <w:numPr>
+          <w:ilvl w:val="0"/>
+          <w:numId w:val="37"/>
+        </w:numPr>
+        <w:rPr>
+          <w:b/>
+          <w:bCs/>
+        </w:rPr>
+      </w:pPr>
+      <w:r>
+        <w:rPr>
+          <w:b/>
+          <w:bCs/>
+        </w:rPr>
+        <w:t xml:space="preserve">Minimal dashboard (e.g. </w:t>
+      </w:r>
+      <w:proofErr w:type="spellStart"/>
+      <w:r>
+        <w:rPr>
+          <w:b/>
+          <w:bCs/>
+        </w:rPr>
+        <w:t>Streamlit</w:t>
+      </w:r>
+      <w:proofErr w:type="spellEnd"/>
+      <w:r>
+        <w:rPr>
+          <w:b/>
+          <w:bCs/>
+        </w:rPr>
+        <w:t xml:space="preserve"> or lightweight HTML) for:</w:t>
+      </w:r>
+    </w:p>
+    <w:p>
+      <w:pPr>
         <w:numPr>
           <w:ilvl w:val="1"/>
-          <w:numId w:val="26"/>
+          <w:numId w:val="37"/>
         </w:numPr>
-      </w:pPr>
-      <w:r>
-        <w:t>Adjust trading thresholds</w:t>
+        <w:rPr>
+          <w:b/>
+          <w:bCs/>
+        </w:rPr>
+      </w:pPr>
+      <w:r>
+        <w:rPr>
+          <w:b/>
+          <w:bCs/>
+        </w:rPr>
+        <w:t>Live signal tracking</w:t>
       </w:r>
     </w:p>
     <w:p>
       <w:pPr>
         <w:numPr>
           <w:ilvl w:val="1"/>
-          <w:numId w:val="26"/>
+          <w:numId w:val="37"/>
         </w:numPr>
-      </w:pPr>
-      <w:r>
-        <w:t>Inform ML model inputs</w:t>
+        <w:rPr>
+          <w:b/>
+          <w:bCs/>
+        </w:rPr>
+      </w:pPr>
+      <w:r>
+        <w:rPr>
+          <w:b/>
+          <w:bCs/>
+        </w:rPr>
+        <w:t xml:space="preserve">Historical </w:t>
+      </w:r>
+      <w:proofErr w:type="spellStart"/>
+      <w:r>
+        <w:rPr>
+          <w:b/>
+          <w:bCs/>
+        </w:rPr>
+        <w:t>PnL</w:t>
+      </w:r>
+      <w:proofErr w:type="spellEnd"/>
+      <w:r>
+        <w:rPr>
+          <w:b/>
+          <w:bCs/>
+        </w:rPr>
+        <w:t xml:space="preserve"> &amp; spread z-score charts</w:t>
       </w:r>
     </w:p>
     <w:p>
       <w:pPr>
         <w:numPr>
           <w:ilvl w:val="1"/>
-          <w:numId w:val="26"/>
+          <w:numId w:val="37"/>
         </w:numPr>
-      </w:pPr>
-      <w:r>
-        <w:t>Enable/disable trading or vary position sizing</w:t>
+        <w:rPr>
+          <w:b/>
+          <w:bCs/>
+        </w:rPr>
+      </w:pPr>
+      <w:r>
+        <w:rPr>
+          <w:b/>
+          <w:bCs/>
+        </w:rPr>
+        <w:lastRenderedPageBreak/>
+        <w:t>Pair whitelist management</w:t>
       </w:r>
     </w:p>
     <w:p>
       <w:pPr>
-        <w:rPr>
-          <w:b/>
-          <w:bCs/>
-        </w:rPr>
-      </w:pPr>
-      <w:r>
-        <w:rPr>
-          <w:b/>
-          <w:bCs/>
-        </w:rPr>
-        <w:t>5. Trading Logic &amp; Execution</w:t>
-      </w:r>
-    </w:p>
-    <w:p>
-      <w:pPr>
-        <w:numPr>
-          <w:ilvl w:val="0"/>
-          <w:numId w:val="27"/>
-        </w:numPr>
-        <w:rPr>
-          <w:b/>
-          <w:bCs/>
-        </w:rPr>
-      </w:pPr>
-      <w:r>
-        <w:rPr>
-          <w:b/>
-          <w:bCs/>
-        </w:rPr>
-        <w:t>Open long/short positions when:</w:t>
-      </w:r>
-    </w:p>
-    <w:p>
-      <w:pPr>
         <w:numPr>
           <w:ilvl w:val="1"/>
-          <w:numId w:val="27"/>
+          <w:numId w:val="37"/>
         </w:numPr>
-      </w:pPr>
-      <w:r>
-        <w:t>Spread divergence exceeds a dynamic threshold AND</w:t>
-      </w:r>
-    </w:p>
-    <w:p>
-      <w:pPr>
-        <w:numPr>
-          <w:ilvl w:val="1"/>
-          <w:numId w:val="27"/>
-        </w:numPr>
-      </w:pPr>
-      <w:r>
-        <w:t>ML model predicts high probability of mean reversion</w:t>
-      </w:r>
-    </w:p>
-    <w:p>
-      <w:pPr>
-        <w:numPr>
-          <w:ilvl w:val="0"/>
-          <w:numId w:val="27"/>
-        </w:numPr>
-        <w:rPr>
-          <w:b/>
-          <w:bCs/>
-        </w:rPr>
-      </w:pPr>
-      <w:r>
-        <w:rPr>
-          <w:b/>
-          <w:bCs/>
-        </w:rPr>
-        <w:t>Position sizing based on:</w:t>
-      </w:r>
-    </w:p>
-    <w:p>
-      <w:pPr>
-        <w:numPr>
-          <w:ilvl w:val="1"/>
-          <w:numId w:val="27"/>
-        </w:numPr>
-      </w:pPr>
-      <w:r>
-        <w:t>Signal confidence</w:t>
-      </w:r>
-    </w:p>
-    <w:p>
-      <w:pPr>
-        <w:numPr>
-          <w:ilvl w:val="1"/>
-          <w:numId w:val="27"/>
-        </w:numPr>
-      </w:pPr>
-      <w:r>
-        <w:t>Real-time volatility targeting (exposure scaled inversely with realized volatility)</w:t>
-      </w:r>
-    </w:p>
-    <w:p>
-      <w:pPr>
-        <w:numPr>
-          <w:ilvl w:val="1"/>
-          <w:numId w:val="27"/>
-        </w:numPr>
-      </w:pPr>
-      <w:r>
-        <w:t>Liquidity considerations (bid-ask spread, volume)</w:t>
-      </w:r>
-    </w:p>
-    <w:p>
-      <w:pPr>
-        <w:numPr>
-          <w:ilvl w:val="0"/>
-          <w:numId w:val="27"/>
-        </w:numPr>
-        <w:rPr>
-          <w:b/>
-          <w:bCs/>
-        </w:rPr>
-      </w:pPr>
-      <w:r>
-        <w:rPr>
-          <w:b/>
-          <w:bCs/>
-        </w:rPr>
-        <w:t>Implement stop loss and profit taking rules based on spread movement or time limits</w:t>
-      </w:r>
-    </w:p>
-    <w:p>
-      <w:pPr>
-        <w:numPr>
-          <w:ilvl w:val="0"/>
-          <w:numId w:val="27"/>
-        </w:numPr>
-        <w:rPr>
-          <w:b/>
-          <w:bCs/>
-        </w:rPr>
-      </w:pPr>
-      <w:r>
-        <w:rPr>
-          <w:b/>
-          <w:bCs/>
-        </w:rPr>
-        <w:t>Simulate realistic trading costs: slippage, fees, latency</w:t>
-      </w:r>
-    </w:p>
-    <w:p>
-      <w:pPr>
-        <w:numPr>
-          <w:ilvl w:val="0"/>
-          <w:numId w:val="27"/>
-        </w:numPr>
-        <w:rPr>
-          <w:b/>
-          <w:bCs/>
-        </w:rPr>
-      </w:pPr>
-      <w:r>
-        <w:rPr>
-          <w:b/>
-          <w:bCs/>
-        </w:rPr>
-        <w:t>Optional: add market-making elements with adaptive inventory control quoting around predicted fair spreads</w:t>
-      </w:r>
-    </w:p>
-    <w:p>
-      <w:pPr>
-        <w:rPr>
-          <w:b/>
-          <w:bCs/>
-        </w:rPr>
-      </w:pPr>
-      <w:r>
-        <w:rPr>
-          <w:b/>
-          <w:bCs/>
-        </w:rPr>
-        <w:t xml:space="preserve">6. </w:t>
-      </w:r>
-      <w:proofErr w:type="spellStart"/>
-      <w:r>
-        <w:rPr>
-          <w:b/>
-          <w:bCs/>
-        </w:rPr>
-        <w:t>Backtesting</w:t>
-      </w:r>
-      <w:proofErr w:type="spellEnd"/>
-      <w:r>
-        <w:rPr>
-          <w:b/>
-          <w:bCs/>
-        </w:rPr>
-        <w:t xml:space="preserve"> &amp; Performance Analysis</w:t>
-      </w:r>
-    </w:p>
-    <w:p>
-      <w:pPr>
-        <w:numPr>
-          <w:ilvl w:val="0"/>
-          <w:numId w:val="28"/>
-        </w:numPr>
-        <w:rPr>
-          <w:b/>
-          <w:bCs/>
-        </w:rPr>
-      </w:pPr>
-      <w:proofErr w:type="spellStart"/>
-      <w:r>
-        <w:rPr>
-          <w:b/>
-          <w:bCs/>
-        </w:rPr>
-        <w:t>Backtest</w:t>
-      </w:r>
-      <w:proofErr w:type="spellEnd"/>
-      <w:r>
-        <w:rPr>
-          <w:b/>
-          <w:bCs/>
-        </w:rPr>
-        <w:t xml:space="preserve"> on high-frequency data (1-min or tick level if possible) with realistic cost assumptions</w:t>
-      </w:r>
-    </w:p>
-    <w:p>
-      <w:pPr>
-        <w:numPr>
-          <w:ilvl w:val="0"/>
-          <w:numId w:val="28"/>
-        </w:numPr>
-        <w:rPr>
-          <w:b/>
-          <w:bCs/>
-        </w:rPr>
-      </w:pPr>
-      <w:r>
-        <w:rPr>
-          <w:b/>
-          <w:bCs/>
-        </w:rPr>
-        <w:t>Evaluate key metrics:</w:t>
-      </w:r>
-    </w:p>
-    <w:p>
-      <w:pPr>
-        <w:numPr>
-          <w:ilvl w:val="1"/>
-          <w:numId w:val="28"/>
-        </w:numPr>
-      </w:pPr>
-      <w:r>
-        <w:t>Sharpe and Sortino ratios</w:t>
-      </w:r>
-    </w:p>
-    <w:p>
-      <w:pPr>
-        <w:numPr>
-          <w:ilvl w:val="1"/>
-          <w:numId w:val="28"/>
-        </w:numPr>
-      </w:pPr>
-      <w:r>
-        <w:t>Maximum drawdown</w:t>
-      </w:r>
-    </w:p>
-    <w:p>
-      <w:pPr>
-        <w:numPr>
-          <w:ilvl w:val="1"/>
-          <w:numId w:val="28"/>
-        </w:numPr>
-      </w:pPr>
-      <w:r>
-        <w:t xml:space="preserve">Hit rate and trade-level </w:t>
-      </w:r>
-      <w:proofErr w:type="spellStart"/>
-      <w:r>
-        <w:t>PnL</w:t>
-      </w:r>
-      <w:proofErr w:type="spellEnd"/>
-      <w:r>
-        <w:t xml:space="preserve"> distribution</w:t>
-      </w:r>
-    </w:p>
-    <w:p>
-      <w:pPr>
-        <w:numPr>
-          <w:ilvl w:val="1"/>
-          <w:numId w:val="28"/>
-        </w:numPr>
-      </w:pPr>
-      <w:r>
-        <w:t>Rolling performance by regime (to verify robustness)</w:t>
-      </w:r>
-    </w:p>
-    <w:p>
-      <w:pPr>
-        <w:numPr>
-          <w:ilvl w:val="1"/>
-          <w:numId w:val="28"/>
-        </w:numPr>
-      </w:pPr>
-      <w:r>
-        <w:t>ML model diagnostics (confusion matrix, ROC-AUC)</w:t>
-      </w:r>
-    </w:p>
-    <w:p>
-      <w:pPr>
-        <w:numPr>
-          <w:ilvl w:val="0"/>
-          <w:numId w:val="28"/>
-        </w:numPr>
-        <w:rPr>
-          <w:b/>
-          <w:bCs/>
-        </w:rPr>
-      </w:pPr>
-      <w:r>
-        <w:rPr>
-          <w:b/>
-          <w:bCs/>
-        </w:rPr>
-        <w:lastRenderedPageBreak/>
-        <w:t>Stress test using Monte Carlo simulations across varying volatility and regime scenarios</w:t>
-      </w:r>
-    </w:p>
-    <w:p>
-      <w:pPr>
-        <w:rPr>
-          <w:b/>
-          <w:bCs/>
-        </w:rPr>
-      </w:pPr>
-      <w:r>
-        <w:rPr>
-          <w:b/>
-          <w:bCs/>
-        </w:rPr>
-        <w:t>7. Optional GUI / Dashboard</w:t>
-      </w:r>
-    </w:p>
-    <w:p>
-      <w:pPr>
-        <w:numPr>
-          <w:ilvl w:val="0"/>
-          <w:numId w:val="29"/>
-        </w:numPr>
-        <w:rPr>
-          <w:b/>
-          <w:bCs/>
-        </w:rPr>
-      </w:pPr>
-      <w:r>
-        <w:rPr>
-          <w:b/>
-          <w:bCs/>
-        </w:rPr>
-        <w:t>Interactive interface to:</w:t>
-      </w:r>
-    </w:p>
-    <w:p>
-      <w:pPr>
-        <w:numPr>
-          <w:ilvl w:val="1"/>
-          <w:numId w:val="29"/>
-        </w:numPr>
-      </w:pPr>
-      <w:r>
-        <w:t>Select asset pairs/clusters and adjust strategy parameters</w:t>
-      </w:r>
-    </w:p>
-    <w:p>
-      <w:pPr>
-        <w:numPr>
-          <w:ilvl w:val="1"/>
-          <w:numId w:val="29"/>
-        </w:numPr>
-      </w:pPr>
-      <w:r>
-        <w:t xml:space="preserve">Visualize live &amp; historical spreads, signals, trades, and </w:t>
-      </w:r>
-      <w:proofErr w:type="spellStart"/>
-      <w:r>
-        <w:t>PnL</w:t>
-      </w:r>
-      <w:proofErr w:type="spellEnd"/>
-    </w:p>
-    <w:p>
-      <w:pPr>
-        <w:numPr>
-          <w:ilvl w:val="1"/>
-          <w:numId w:val="29"/>
-        </w:numPr>
-      </w:pPr>
-      <w:r>
-        <w:t>Toggle ML and regime filters on/off for experimentation</w:t>
-      </w:r>
-    </w:p>
-    <w:p>
-      <w:pPr>
-        <w:numPr>
-          <w:ilvl w:val="1"/>
-          <w:numId w:val="29"/>
-        </w:numPr>
-      </w:pPr>
-      <w:r>
-        <w:t>Monitor real-time risk and execution metrics</w:t>
+        <w:rPr>
+          <w:b/>
+          <w:bCs/>
+        </w:rPr>
+      </w:pPr>
+      <w:r>
+        <w:rPr>
+          <w:b/>
+          <w:bCs/>
+        </w:rPr>
+        <w:t>Parameter toggling &amp; live risk metrics</w:t>
       </w:r>
     </w:p>
     <w:p/>
@@ -1513,6 +2082,155 @@
     </w:lvl>
   </w:abstractNum>
   <w:abstractNum w:abstractNumId="4" w15:restartNumberingAfterBreak="0">
+    <w:nsid w:val="16667FA9"/>
+    <w:multiLevelType w:val="multilevel"/>
+    <w:tmpl w:val="B9F69206"/>
+    <w:lvl w:ilvl="0">
+      <w:start w:val="1"/>
+      <w:numFmt w:val="bullet"/>
+      <w:lvlText w:val=""/>
+      <w:lvlJc w:val="left"/>
+      <w:pPr>
+        <w:tabs>
+          <w:tab w:val="num" w:pos="720"/>
+        </w:tabs>
+        <w:ind w:left="720" w:hanging="360"/>
+      </w:pPr>
+      <w:rPr>
+        <w:rFonts w:ascii="Symbol" w:hAnsi="Symbol" w:hint="default"/>
+        <w:sz w:val="20"/>
+      </w:rPr>
+    </w:lvl>
+    <w:lvl w:ilvl="1">
+      <w:start w:val="1"/>
+      <w:numFmt w:val="bullet"/>
+      <w:lvlText w:val="o"/>
+      <w:lvlJc w:val="left"/>
+      <w:pPr>
+        <w:tabs>
+          <w:tab w:val="num" w:pos="1440"/>
+        </w:tabs>
+        <w:ind w:left="1440" w:hanging="360"/>
+      </w:pPr>
+      <w:rPr>
+        <w:rFonts w:ascii="Courier New" w:hAnsi="Courier New" w:hint="default"/>
+        <w:sz w:val="20"/>
+      </w:rPr>
+    </w:lvl>
+    <w:lvl w:ilvl="2" w:tentative="1">
+      <w:start w:val="1"/>
+      <w:numFmt w:val="bullet"/>
+      <w:lvlText w:val=""/>
+      <w:lvlJc w:val="left"/>
+      <w:pPr>
+        <w:tabs>
+          <w:tab w:val="num" w:pos="2160"/>
+        </w:tabs>
+        <w:ind w:left="2160" w:hanging="360"/>
+      </w:pPr>
+      <w:rPr>
+        <w:rFonts w:ascii="Wingdings" w:hAnsi="Wingdings" w:hint="default"/>
+        <w:sz w:val="20"/>
+      </w:rPr>
+    </w:lvl>
+    <w:lvl w:ilvl="3" w:tentative="1">
+      <w:start w:val="1"/>
+      <w:numFmt w:val="bullet"/>
+      <w:lvlText w:val=""/>
+      <w:lvlJc w:val="left"/>
+      <w:pPr>
+        <w:tabs>
+          <w:tab w:val="num" w:pos="2880"/>
+        </w:tabs>
+        <w:ind w:left="2880" w:hanging="360"/>
+      </w:pPr>
+      <w:rPr>
+        <w:rFonts w:ascii="Wingdings" w:hAnsi="Wingdings" w:hint="default"/>
+        <w:sz w:val="20"/>
+      </w:rPr>
+    </w:lvl>
+    <w:lvl w:ilvl="4" w:tentative="1">
+      <w:start w:val="1"/>
+      <w:numFmt w:val="bullet"/>
+      <w:lvlText w:val=""/>
+      <w:lvlJc w:val="left"/>
+      <w:pPr>
+        <w:tabs>
+          <w:tab w:val="num" w:pos="3600"/>
+        </w:tabs>
+        <w:ind w:left="3600" w:hanging="360"/>
+      </w:pPr>
+      <w:rPr>
+        <w:rFonts w:ascii="Wingdings" w:hAnsi="Wingdings" w:hint="default"/>
+        <w:sz w:val="20"/>
+      </w:rPr>
+    </w:lvl>
+    <w:lvl w:ilvl="5" w:tentative="1">
+      <w:start w:val="1"/>
+      <w:numFmt w:val="bullet"/>
+      <w:lvlText w:val=""/>
+      <w:lvlJc w:val="left"/>
+      <w:pPr>
+        <w:tabs>
+          <w:tab w:val="num" w:pos="4320"/>
+        </w:tabs>
+        <w:ind w:left="4320" w:hanging="360"/>
+      </w:pPr>
+      <w:rPr>
+        <w:rFonts w:ascii="Wingdings" w:hAnsi="Wingdings" w:hint="default"/>
+        <w:sz w:val="20"/>
+      </w:rPr>
+    </w:lvl>
+    <w:lvl w:ilvl="6" w:tentative="1">
+      <w:start w:val="1"/>
+      <w:numFmt w:val="bullet"/>
+      <w:lvlText w:val=""/>
+      <w:lvlJc w:val="left"/>
+      <w:pPr>
+        <w:tabs>
+          <w:tab w:val="num" w:pos="5040"/>
+        </w:tabs>
+        <w:ind w:left="5040" w:hanging="360"/>
+      </w:pPr>
+      <w:rPr>
+        <w:rFonts w:ascii="Wingdings" w:hAnsi="Wingdings" w:hint="default"/>
+        <w:sz w:val="20"/>
+      </w:rPr>
+    </w:lvl>
+    <w:lvl w:ilvl="7" w:tentative="1">
+      <w:start w:val="1"/>
+      <w:numFmt w:val="bullet"/>
+      <w:lvlText w:val=""/>
+      <w:lvlJc w:val="left"/>
+      <w:pPr>
+        <w:tabs>
+          <w:tab w:val="num" w:pos="5760"/>
+        </w:tabs>
+        <w:ind w:left="5760" w:hanging="360"/>
+      </w:pPr>
+      <w:rPr>
+        <w:rFonts w:ascii="Wingdings" w:hAnsi="Wingdings" w:hint="default"/>
+        <w:sz w:val="20"/>
+      </w:rPr>
+    </w:lvl>
+    <w:lvl w:ilvl="8" w:tentative="1">
+      <w:start w:val="1"/>
+      <w:numFmt w:val="bullet"/>
+      <w:lvlText w:val=""/>
+      <w:lvlJc w:val="left"/>
+      <w:pPr>
+        <w:tabs>
+          <w:tab w:val="num" w:pos="6480"/>
+        </w:tabs>
+        <w:ind w:left="6480" w:hanging="360"/>
+      </w:pPr>
+      <w:rPr>
+        <w:rFonts w:ascii="Wingdings" w:hAnsi="Wingdings" w:hint="default"/>
+        <w:sz w:val="20"/>
+      </w:rPr>
+    </w:lvl>
+  </w:abstractNum>
+  <w:abstractNum w:abstractNumId="5" w15:restartNumberingAfterBreak="0">
     <w:nsid w:val="1F7C024B"/>
     <w:multiLevelType w:val="multilevel"/>
     <w:tmpl w:val="56682FE4"/>
@@ -1661,7 +2379,305 @@
       </w:rPr>
     </w:lvl>
   </w:abstractNum>
-  <w:abstractNum w:abstractNumId="5" w15:restartNumberingAfterBreak="0">
+  <w:abstractNum w:abstractNumId="6" w15:restartNumberingAfterBreak="0">
+    <w:nsid w:val="205B7BE3"/>
+    <w:multiLevelType w:val="multilevel"/>
+    <w:tmpl w:val="FDBA58D6"/>
+    <w:lvl w:ilvl="0">
+      <w:start w:val="1"/>
+      <w:numFmt w:val="bullet"/>
+      <w:lvlText w:val=""/>
+      <w:lvlJc w:val="left"/>
+      <w:pPr>
+        <w:tabs>
+          <w:tab w:val="num" w:pos="720"/>
+        </w:tabs>
+        <w:ind w:left="720" w:hanging="360"/>
+      </w:pPr>
+      <w:rPr>
+        <w:rFonts w:ascii="Symbol" w:hAnsi="Symbol" w:hint="default"/>
+        <w:sz w:val="20"/>
+      </w:rPr>
+    </w:lvl>
+    <w:lvl w:ilvl="1">
+      <w:start w:val="1"/>
+      <w:numFmt w:val="bullet"/>
+      <w:lvlText w:val="o"/>
+      <w:lvlJc w:val="left"/>
+      <w:pPr>
+        <w:tabs>
+          <w:tab w:val="num" w:pos="1440"/>
+        </w:tabs>
+        <w:ind w:left="1440" w:hanging="360"/>
+      </w:pPr>
+      <w:rPr>
+        <w:rFonts w:ascii="Courier New" w:hAnsi="Courier New" w:hint="default"/>
+        <w:sz w:val="20"/>
+      </w:rPr>
+    </w:lvl>
+    <w:lvl w:ilvl="2" w:tentative="1">
+      <w:start w:val="1"/>
+      <w:numFmt w:val="bullet"/>
+      <w:lvlText w:val=""/>
+      <w:lvlJc w:val="left"/>
+      <w:pPr>
+        <w:tabs>
+          <w:tab w:val="num" w:pos="2160"/>
+        </w:tabs>
+        <w:ind w:left="2160" w:hanging="360"/>
+      </w:pPr>
+      <w:rPr>
+        <w:rFonts w:ascii="Wingdings" w:hAnsi="Wingdings" w:hint="default"/>
+        <w:sz w:val="20"/>
+      </w:rPr>
+    </w:lvl>
+    <w:lvl w:ilvl="3" w:tentative="1">
+      <w:start w:val="1"/>
+      <w:numFmt w:val="bullet"/>
+      <w:lvlText w:val=""/>
+      <w:lvlJc w:val="left"/>
+      <w:pPr>
+        <w:tabs>
+          <w:tab w:val="num" w:pos="2880"/>
+        </w:tabs>
+        <w:ind w:left="2880" w:hanging="360"/>
+      </w:pPr>
+      <w:rPr>
+        <w:rFonts w:ascii="Wingdings" w:hAnsi="Wingdings" w:hint="default"/>
+        <w:sz w:val="20"/>
+      </w:rPr>
+    </w:lvl>
+    <w:lvl w:ilvl="4" w:tentative="1">
+      <w:start w:val="1"/>
+      <w:numFmt w:val="bullet"/>
+      <w:lvlText w:val=""/>
+      <w:lvlJc w:val="left"/>
+      <w:pPr>
+        <w:tabs>
+          <w:tab w:val="num" w:pos="3600"/>
+        </w:tabs>
+        <w:ind w:left="3600" w:hanging="360"/>
+      </w:pPr>
+      <w:rPr>
+        <w:rFonts w:ascii="Wingdings" w:hAnsi="Wingdings" w:hint="default"/>
+        <w:sz w:val="20"/>
+      </w:rPr>
+    </w:lvl>
+    <w:lvl w:ilvl="5" w:tentative="1">
+      <w:start w:val="1"/>
+      <w:numFmt w:val="bullet"/>
+      <w:lvlText w:val=""/>
+      <w:lvlJc w:val="left"/>
+      <w:pPr>
+        <w:tabs>
+          <w:tab w:val="num" w:pos="4320"/>
+        </w:tabs>
+        <w:ind w:left="4320" w:hanging="360"/>
+      </w:pPr>
+      <w:rPr>
+        <w:rFonts w:ascii="Wingdings" w:hAnsi="Wingdings" w:hint="default"/>
+        <w:sz w:val="20"/>
+      </w:rPr>
+    </w:lvl>
+    <w:lvl w:ilvl="6" w:tentative="1">
+      <w:start w:val="1"/>
+      <w:numFmt w:val="bullet"/>
+      <w:lvlText w:val=""/>
+      <w:lvlJc w:val="left"/>
+      <w:pPr>
+        <w:tabs>
+          <w:tab w:val="num" w:pos="5040"/>
+        </w:tabs>
+        <w:ind w:left="5040" w:hanging="360"/>
+      </w:pPr>
+      <w:rPr>
+        <w:rFonts w:ascii="Wingdings" w:hAnsi="Wingdings" w:hint="default"/>
+        <w:sz w:val="20"/>
+      </w:rPr>
+    </w:lvl>
+    <w:lvl w:ilvl="7" w:tentative="1">
+      <w:start w:val="1"/>
+      <w:numFmt w:val="bullet"/>
+      <w:lvlText w:val=""/>
+      <w:lvlJc w:val="left"/>
+      <w:pPr>
+        <w:tabs>
+          <w:tab w:val="num" w:pos="5760"/>
+        </w:tabs>
+        <w:ind w:left="5760" w:hanging="360"/>
+      </w:pPr>
+      <w:rPr>
+        <w:rFonts w:ascii="Wingdings" w:hAnsi="Wingdings" w:hint="default"/>
+        <w:sz w:val="20"/>
+      </w:rPr>
+    </w:lvl>
+    <w:lvl w:ilvl="8" w:tentative="1">
+      <w:start w:val="1"/>
+      <w:numFmt w:val="bullet"/>
+      <w:lvlText w:val=""/>
+      <w:lvlJc w:val="left"/>
+      <w:pPr>
+        <w:tabs>
+          <w:tab w:val="num" w:pos="6480"/>
+        </w:tabs>
+        <w:ind w:left="6480" w:hanging="360"/>
+      </w:pPr>
+      <w:rPr>
+        <w:rFonts w:ascii="Wingdings" w:hAnsi="Wingdings" w:hint="default"/>
+        <w:sz w:val="20"/>
+      </w:rPr>
+    </w:lvl>
+  </w:abstractNum>
+  <w:abstractNum w:abstractNumId="7" w15:restartNumberingAfterBreak="0">
+    <w:nsid w:val="20F92321"/>
+    <w:multiLevelType w:val="multilevel"/>
+    <w:tmpl w:val="D0248CD6"/>
+    <w:lvl w:ilvl="0">
+      <w:start w:val="1"/>
+      <w:numFmt w:val="bullet"/>
+      <w:lvlText w:val=""/>
+      <w:lvlJc w:val="left"/>
+      <w:pPr>
+        <w:tabs>
+          <w:tab w:val="num" w:pos="720"/>
+        </w:tabs>
+        <w:ind w:left="720" w:hanging="360"/>
+      </w:pPr>
+      <w:rPr>
+        <w:rFonts w:ascii="Symbol" w:hAnsi="Symbol" w:hint="default"/>
+        <w:sz w:val="20"/>
+      </w:rPr>
+    </w:lvl>
+    <w:lvl w:ilvl="1">
+      <w:start w:val="1"/>
+      <w:numFmt w:val="bullet"/>
+      <w:lvlText w:val="o"/>
+      <w:lvlJc w:val="left"/>
+      <w:pPr>
+        <w:tabs>
+          <w:tab w:val="num" w:pos="1440"/>
+        </w:tabs>
+        <w:ind w:left="1440" w:hanging="360"/>
+      </w:pPr>
+      <w:rPr>
+        <w:rFonts w:ascii="Courier New" w:hAnsi="Courier New" w:hint="default"/>
+        <w:sz w:val="20"/>
+      </w:rPr>
+    </w:lvl>
+    <w:lvl w:ilvl="2" w:tentative="1">
+      <w:start w:val="1"/>
+      <w:numFmt w:val="bullet"/>
+      <w:lvlText w:val=""/>
+      <w:lvlJc w:val="left"/>
+      <w:pPr>
+        <w:tabs>
+          <w:tab w:val="num" w:pos="2160"/>
+        </w:tabs>
+        <w:ind w:left="2160" w:hanging="360"/>
+      </w:pPr>
+      <w:rPr>
+        <w:rFonts w:ascii="Wingdings" w:hAnsi="Wingdings" w:hint="default"/>
+        <w:sz w:val="20"/>
+      </w:rPr>
+    </w:lvl>
+    <w:lvl w:ilvl="3" w:tentative="1">
+      <w:start w:val="1"/>
+      <w:numFmt w:val="bullet"/>
+      <w:lvlText w:val=""/>
+      <w:lvlJc w:val="left"/>
+      <w:pPr>
+        <w:tabs>
+          <w:tab w:val="num" w:pos="2880"/>
+        </w:tabs>
+        <w:ind w:left="2880" w:hanging="360"/>
+      </w:pPr>
+      <w:rPr>
+        <w:rFonts w:ascii="Wingdings" w:hAnsi="Wingdings" w:hint="default"/>
+        <w:sz w:val="20"/>
+      </w:rPr>
+    </w:lvl>
+    <w:lvl w:ilvl="4" w:tentative="1">
+      <w:start w:val="1"/>
+      <w:numFmt w:val="bullet"/>
+      <w:lvlText w:val=""/>
+      <w:lvlJc w:val="left"/>
+      <w:pPr>
+        <w:tabs>
+          <w:tab w:val="num" w:pos="3600"/>
+        </w:tabs>
+        <w:ind w:left="3600" w:hanging="360"/>
+      </w:pPr>
+      <w:rPr>
+        <w:rFonts w:ascii="Wingdings" w:hAnsi="Wingdings" w:hint="default"/>
+        <w:sz w:val="20"/>
+      </w:rPr>
+    </w:lvl>
+    <w:lvl w:ilvl="5" w:tentative="1">
+      <w:start w:val="1"/>
+      <w:numFmt w:val="bullet"/>
+      <w:lvlText w:val=""/>
+      <w:lvlJc w:val="left"/>
+      <w:pPr>
+        <w:tabs>
+          <w:tab w:val="num" w:pos="4320"/>
+        </w:tabs>
+        <w:ind w:left="4320" w:hanging="360"/>
+      </w:pPr>
+      <w:rPr>
+        <w:rFonts w:ascii="Wingdings" w:hAnsi="Wingdings" w:hint="default"/>
+        <w:sz w:val="20"/>
+      </w:rPr>
+    </w:lvl>
+    <w:lvl w:ilvl="6" w:tentative="1">
+      <w:start w:val="1"/>
+      <w:numFmt w:val="bullet"/>
+      <w:lvlText w:val=""/>
+      <w:lvlJc w:val="left"/>
+      <w:pPr>
+        <w:tabs>
+          <w:tab w:val="num" w:pos="5040"/>
+        </w:tabs>
+        <w:ind w:left="5040" w:hanging="360"/>
+      </w:pPr>
+      <w:rPr>
+        <w:rFonts w:ascii="Wingdings" w:hAnsi="Wingdings" w:hint="default"/>
+        <w:sz w:val="20"/>
+      </w:rPr>
+    </w:lvl>
+    <w:lvl w:ilvl="7" w:tentative="1">
+      <w:start w:val="1"/>
+      <w:numFmt w:val="bullet"/>
+      <w:lvlText w:val=""/>
+      <w:lvlJc w:val="left"/>
+      <w:pPr>
+        <w:tabs>
+          <w:tab w:val="num" w:pos="5760"/>
+        </w:tabs>
+        <w:ind w:left="5760" w:hanging="360"/>
+      </w:pPr>
+      <w:rPr>
+        <w:rFonts w:ascii="Wingdings" w:hAnsi="Wingdings" w:hint="default"/>
+        <w:sz w:val="20"/>
+      </w:rPr>
+    </w:lvl>
+    <w:lvl w:ilvl="8" w:tentative="1">
+      <w:start w:val="1"/>
+      <w:numFmt w:val="bullet"/>
+      <w:lvlText w:val=""/>
+      <w:lvlJc w:val="left"/>
+      <w:pPr>
+        <w:tabs>
+          <w:tab w:val="num" w:pos="6480"/>
+        </w:tabs>
+        <w:ind w:left="6480" w:hanging="360"/>
+      </w:pPr>
+      <w:rPr>
+        <w:rFonts w:ascii="Wingdings" w:hAnsi="Wingdings" w:hint="default"/>
+        <w:sz w:val="20"/>
+      </w:rPr>
+    </w:lvl>
+  </w:abstractNum>
+  <w:abstractNum w:abstractNumId="8" w15:restartNumberingAfterBreak="0">
     <w:nsid w:val="232A4088"/>
     <w:multiLevelType w:val="multilevel"/>
     <w:tmpl w:val="B70CFD36"/>
@@ -1810,7 +2826,305 @@
       </w:rPr>
     </w:lvl>
   </w:abstractNum>
-  <w:abstractNum w:abstractNumId="6" w15:restartNumberingAfterBreak="0">
+  <w:abstractNum w:abstractNumId="9" w15:restartNumberingAfterBreak="0">
+    <w:nsid w:val="24A220CF"/>
+    <w:multiLevelType w:val="multilevel"/>
+    <w:tmpl w:val="CCE62E48"/>
+    <w:lvl w:ilvl="0">
+      <w:start w:val="1"/>
+      <w:numFmt w:val="bullet"/>
+      <w:lvlText w:val=""/>
+      <w:lvlJc w:val="left"/>
+      <w:pPr>
+        <w:tabs>
+          <w:tab w:val="num" w:pos="720"/>
+        </w:tabs>
+        <w:ind w:left="720" w:hanging="360"/>
+      </w:pPr>
+      <w:rPr>
+        <w:rFonts w:ascii="Symbol" w:hAnsi="Symbol" w:hint="default"/>
+        <w:sz w:val="20"/>
+      </w:rPr>
+    </w:lvl>
+    <w:lvl w:ilvl="1" w:tentative="1">
+      <w:start w:val="1"/>
+      <w:numFmt w:val="bullet"/>
+      <w:lvlText w:val="o"/>
+      <w:lvlJc w:val="left"/>
+      <w:pPr>
+        <w:tabs>
+          <w:tab w:val="num" w:pos="1440"/>
+        </w:tabs>
+        <w:ind w:left="1440" w:hanging="360"/>
+      </w:pPr>
+      <w:rPr>
+        <w:rFonts w:ascii="Courier New" w:hAnsi="Courier New" w:hint="default"/>
+        <w:sz w:val="20"/>
+      </w:rPr>
+    </w:lvl>
+    <w:lvl w:ilvl="2" w:tentative="1">
+      <w:start w:val="1"/>
+      <w:numFmt w:val="bullet"/>
+      <w:lvlText w:val=""/>
+      <w:lvlJc w:val="left"/>
+      <w:pPr>
+        <w:tabs>
+          <w:tab w:val="num" w:pos="2160"/>
+        </w:tabs>
+        <w:ind w:left="2160" w:hanging="360"/>
+      </w:pPr>
+      <w:rPr>
+        <w:rFonts w:ascii="Wingdings" w:hAnsi="Wingdings" w:hint="default"/>
+        <w:sz w:val="20"/>
+      </w:rPr>
+    </w:lvl>
+    <w:lvl w:ilvl="3" w:tentative="1">
+      <w:start w:val="1"/>
+      <w:numFmt w:val="bullet"/>
+      <w:lvlText w:val=""/>
+      <w:lvlJc w:val="left"/>
+      <w:pPr>
+        <w:tabs>
+          <w:tab w:val="num" w:pos="2880"/>
+        </w:tabs>
+        <w:ind w:left="2880" w:hanging="360"/>
+      </w:pPr>
+      <w:rPr>
+        <w:rFonts w:ascii="Wingdings" w:hAnsi="Wingdings" w:hint="default"/>
+        <w:sz w:val="20"/>
+      </w:rPr>
+    </w:lvl>
+    <w:lvl w:ilvl="4" w:tentative="1">
+      <w:start w:val="1"/>
+      <w:numFmt w:val="bullet"/>
+      <w:lvlText w:val=""/>
+      <w:lvlJc w:val="left"/>
+      <w:pPr>
+        <w:tabs>
+          <w:tab w:val="num" w:pos="3600"/>
+        </w:tabs>
+        <w:ind w:left="3600" w:hanging="360"/>
+      </w:pPr>
+      <w:rPr>
+        <w:rFonts w:ascii="Wingdings" w:hAnsi="Wingdings" w:hint="default"/>
+        <w:sz w:val="20"/>
+      </w:rPr>
+    </w:lvl>
+    <w:lvl w:ilvl="5" w:tentative="1">
+      <w:start w:val="1"/>
+      <w:numFmt w:val="bullet"/>
+      <w:lvlText w:val=""/>
+      <w:lvlJc w:val="left"/>
+      <w:pPr>
+        <w:tabs>
+          <w:tab w:val="num" w:pos="4320"/>
+        </w:tabs>
+        <w:ind w:left="4320" w:hanging="360"/>
+      </w:pPr>
+      <w:rPr>
+        <w:rFonts w:ascii="Wingdings" w:hAnsi="Wingdings" w:hint="default"/>
+        <w:sz w:val="20"/>
+      </w:rPr>
+    </w:lvl>
+    <w:lvl w:ilvl="6" w:tentative="1">
+      <w:start w:val="1"/>
+      <w:numFmt w:val="bullet"/>
+      <w:lvlText w:val=""/>
+      <w:lvlJc w:val="left"/>
+      <w:pPr>
+        <w:tabs>
+          <w:tab w:val="num" w:pos="5040"/>
+        </w:tabs>
+        <w:ind w:left="5040" w:hanging="360"/>
+      </w:pPr>
+      <w:rPr>
+        <w:rFonts w:ascii="Wingdings" w:hAnsi="Wingdings" w:hint="default"/>
+        <w:sz w:val="20"/>
+      </w:rPr>
+    </w:lvl>
+    <w:lvl w:ilvl="7" w:tentative="1">
+      <w:start w:val="1"/>
+      <w:numFmt w:val="bullet"/>
+      <w:lvlText w:val=""/>
+      <w:lvlJc w:val="left"/>
+      <w:pPr>
+        <w:tabs>
+          <w:tab w:val="num" w:pos="5760"/>
+        </w:tabs>
+        <w:ind w:left="5760" w:hanging="360"/>
+      </w:pPr>
+      <w:rPr>
+        <w:rFonts w:ascii="Wingdings" w:hAnsi="Wingdings" w:hint="default"/>
+        <w:sz w:val="20"/>
+      </w:rPr>
+    </w:lvl>
+    <w:lvl w:ilvl="8" w:tentative="1">
+      <w:start w:val="1"/>
+      <w:numFmt w:val="bullet"/>
+      <w:lvlText w:val=""/>
+      <w:lvlJc w:val="left"/>
+      <w:pPr>
+        <w:tabs>
+          <w:tab w:val="num" w:pos="6480"/>
+        </w:tabs>
+        <w:ind w:left="6480" w:hanging="360"/>
+      </w:pPr>
+      <w:rPr>
+        <w:rFonts w:ascii="Wingdings" w:hAnsi="Wingdings" w:hint="default"/>
+        <w:sz w:val="20"/>
+      </w:rPr>
+    </w:lvl>
+  </w:abstractNum>
+  <w:abstractNum w:abstractNumId="10" w15:restartNumberingAfterBreak="0">
+    <w:nsid w:val="266537E1"/>
+    <w:multiLevelType w:val="multilevel"/>
+    <w:tmpl w:val="DBD4CEE2"/>
+    <w:lvl w:ilvl="0">
+      <w:start w:val="1"/>
+      <w:numFmt w:val="bullet"/>
+      <w:lvlText w:val=""/>
+      <w:lvlJc w:val="left"/>
+      <w:pPr>
+        <w:tabs>
+          <w:tab w:val="num" w:pos="720"/>
+        </w:tabs>
+        <w:ind w:left="720" w:hanging="360"/>
+      </w:pPr>
+      <w:rPr>
+        <w:rFonts w:ascii="Symbol" w:hAnsi="Symbol" w:hint="default"/>
+        <w:sz w:val="20"/>
+      </w:rPr>
+    </w:lvl>
+    <w:lvl w:ilvl="1" w:tentative="1">
+      <w:start w:val="1"/>
+      <w:numFmt w:val="bullet"/>
+      <w:lvlText w:val="o"/>
+      <w:lvlJc w:val="left"/>
+      <w:pPr>
+        <w:tabs>
+          <w:tab w:val="num" w:pos="1440"/>
+        </w:tabs>
+        <w:ind w:left="1440" w:hanging="360"/>
+      </w:pPr>
+      <w:rPr>
+        <w:rFonts w:ascii="Courier New" w:hAnsi="Courier New" w:hint="default"/>
+        <w:sz w:val="20"/>
+      </w:rPr>
+    </w:lvl>
+    <w:lvl w:ilvl="2" w:tentative="1">
+      <w:start w:val="1"/>
+      <w:numFmt w:val="bullet"/>
+      <w:lvlText w:val=""/>
+      <w:lvlJc w:val="left"/>
+      <w:pPr>
+        <w:tabs>
+          <w:tab w:val="num" w:pos="2160"/>
+        </w:tabs>
+        <w:ind w:left="2160" w:hanging="360"/>
+      </w:pPr>
+      <w:rPr>
+        <w:rFonts w:ascii="Wingdings" w:hAnsi="Wingdings" w:hint="default"/>
+        <w:sz w:val="20"/>
+      </w:rPr>
+    </w:lvl>
+    <w:lvl w:ilvl="3" w:tentative="1">
+      <w:start w:val="1"/>
+      <w:numFmt w:val="bullet"/>
+      <w:lvlText w:val=""/>
+      <w:lvlJc w:val="left"/>
+      <w:pPr>
+        <w:tabs>
+          <w:tab w:val="num" w:pos="2880"/>
+        </w:tabs>
+        <w:ind w:left="2880" w:hanging="360"/>
+      </w:pPr>
+      <w:rPr>
+        <w:rFonts w:ascii="Wingdings" w:hAnsi="Wingdings" w:hint="default"/>
+        <w:sz w:val="20"/>
+      </w:rPr>
+    </w:lvl>
+    <w:lvl w:ilvl="4" w:tentative="1">
+      <w:start w:val="1"/>
+      <w:numFmt w:val="bullet"/>
+      <w:lvlText w:val=""/>
+      <w:lvlJc w:val="left"/>
+      <w:pPr>
+        <w:tabs>
+          <w:tab w:val="num" w:pos="3600"/>
+        </w:tabs>
+        <w:ind w:left="3600" w:hanging="360"/>
+      </w:pPr>
+      <w:rPr>
+        <w:rFonts w:ascii="Wingdings" w:hAnsi="Wingdings" w:hint="default"/>
+        <w:sz w:val="20"/>
+      </w:rPr>
+    </w:lvl>
+    <w:lvl w:ilvl="5" w:tentative="1">
+      <w:start w:val="1"/>
+      <w:numFmt w:val="bullet"/>
+      <w:lvlText w:val=""/>
+      <w:lvlJc w:val="left"/>
+      <w:pPr>
+        <w:tabs>
+          <w:tab w:val="num" w:pos="4320"/>
+        </w:tabs>
+        <w:ind w:left="4320" w:hanging="360"/>
+      </w:pPr>
+      <w:rPr>
+        <w:rFonts w:ascii="Wingdings" w:hAnsi="Wingdings" w:hint="default"/>
+        <w:sz w:val="20"/>
+      </w:rPr>
+    </w:lvl>
+    <w:lvl w:ilvl="6" w:tentative="1">
+      <w:start w:val="1"/>
+      <w:numFmt w:val="bullet"/>
+      <w:lvlText w:val=""/>
+      <w:lvlJc w:val="left"/>
+      <w:pPr>
+        <w:tabs>
+          <w:tab w:val="num" w:pos="5040"/>
+        </w:tabs>
+        <w:ind w:left="5040" w:hanging="360"/>
+      </w:pPr>
+      <w:rPr>
+        <w:rFonts w:ascii="Wingdings" w:hAnsi="Wingdings" w:hint="default"/>
+        <w:sz w:val="20"/>
+      </w:rPr>
+    </w:lvl>
+    <w:lvl w:ilvl="7" w:tentative="1">
+      <w:start w:val="1"/>
+      <w:numFmt w:val="bullet"/>
+      <w:lvlText w:val=""/>
+      <w:lvlJc w:val="left"/>
+      <w:pPr>
+        <w:tabs>
+          <w:tab w:val="num" w:pos="5760"/>
+        </w:tabs>
+        <w:ind w:left="5760" w:hanging="360"/>
+      </w:pPr>
+      <w:rPr>
+        <w:rFonts w:ascii="Wingdings" w:hAnsi="Wingdings" w:hint="default"/>
+        <w:sz w:val="20"/>
+      </w:rPr>
+    </w:lvl>
+    <w:lvl w:ilvl="8" w:tentative="1">
+      <w:start w:val="1"/>
+      <w:numFmt w:val="bullet"/>
+      <w:lvlText w:val=""/>
+      <w:lvlJc w:val="left"/>
+      <w:pPr>
+        <w:tabs>
+          <w:tab w:val="num" w:pos="6480"/>
+        </w:tabs>
+        <w:ind w:left="6480" w:hanging="360"/>
+      </w:pPr>
+      <w:rPr>
+        <w:rFonts w:ascii="Wingdings" w:hAnsi="Wingdings" w:hint="default"/>
+        <w:sz w:val="20"/>
+      </w:rPr>
+    </w:lvl>
+  </w:abstractNum>
+  <w:abstractNum w:abstractNumId="11" w15:restartNumberingAfterBreak="0">
     <w:nsid w:val="27092EEF"/>
     <w:multiLevelType w:val="multilevel"/>
     <w:tmpl w:val="9DF41ECA"/>
@@ -1959,7 +3273,7 @@
       </w:rPr>
     </w:lvl>
   </w:abstractNum>
-  <w:abstractNum w:abstractNumId="7" w15:restartNumberingAfterBreak="0">
+  <w:abstractNum w:abstractNumId="12" w15:restartNumberingAfterBreak="0">
     <w:nsid w:val="2756410B"/>
     <w:multiLevelType w:val="multilevel"/>
     <w:tmpl w:val="1D2C826C"/>
@@ -2108,7 +3422,7 @@
       </w:rPr>
     </w:lvl>
   </w:abstractNum>
-  <w:abstractNum w:abstractNumId="8" w15:restartNumberingAfterBreak="0">
+  <w:abstractNum w:abstractNumId="13" w15:restartNumberingAfterBreak="0">
     <w:nsid w:val="28145465"/>
     <w:multiLevelType w:val="multilevel"/>
     <w:tmpl w:val="EF680C36"/>
@@ -2257,7 +3571,7 @@
       </w:rPr>
     </w:lvl>
   </w:abstractNum>
-  <w:abstractNum w:abstractNumId="9" w15:restartNumberingAfterBreak="0">
+  <w:abstractNum w:abstractNumId="14" w15:restartNumberingAfterBreak="0">
     <w:nsid w:val="2BF22B79"/>
     <w:multiLevelType w:val="multilevel"/>
     <w:tmpl w:val="0ABC2D2E"/>
@@ -2406,7 +3720,7 @@
       </w:rPr>
     </w:lvl>
   </w:abstractNum>
-  <w:abstractNum w:abstractNumId="10" w15:restartNumberingAfterBreak="0">
+  <w:abstractNum w:abstractNumId="15" w15:restartNumberingAfterBreak="0">
     <w:nsid w:val="2C777D9E"/>
     <w:multiLevelType w:val="multilevel"/>
     <w:tmpl w:val="E34EBDDE"/>
@@ -2555,7 +3869,7 @@
       </w:rPr>
     </w:lvl>
   </w:abstractNum>
-  <w:abstractNum w:abstractNumId="11" w15:restartNumberingAfterBreak="0">
+  <w:abstractNum w:abstractNumId="16" w15:restartNumberingAfterBreak="0">
     <w:nsid w:val="2F8D7B3A"/>
     <w:multiLevelType w:val="multilevel"/>
     <w:tmpl w:val="56D0E5F0"/>
@@ -2704,7 +4018,7 @@
       </w:rPr>
     </w:lvl>
   </w:abstractNum>
-  <w:abstractNum w:abstractNumId="12" w15:restartNumberingAfterBreak="0">
+  <w:abstractNum w:abstractNumId="17" w15:restartNumberingAfterBreak="0">
     <w:nsid w:val="329C484F"/>
     <w:multiLevelType w:val="multilevel"/>
     <w:tmpl w:val="7974B97A"/>
@@ -2853,7 +4167,7 @@
       </w:rPr>
     </w:lvl>
   </w:abstractNum>
-  <w:abstractNum w:abstractNumId="13" w15:restartNumberingAfterBreak="0">
+  <w:abstractNum w:abstractNumId="18" w15:restartNumberingAfterBreak="0">
     <w:nsid w:val="36FC317F"/>
     <w:multiLevelType w:val="hybridMultilevel"/>
     <w:tmpl w:val="2AC4FE7C"/>
@@ -2966,7 +4280,7 @@
       </w:rPr>
     </w:lvl>
   </w:abstractNum>
-  <w:abstractNum w:abstractNumId="14" w15:restartNumberingAfterBreak="0">
+  <w:abstractNum w:abstractNumId="19" w15:restartNumberingAfterBreak="0">
     <w:nsid w:val="37F97CB0"/>
     <w:multiLevelType w:val="multilevel"/>
     <w:tmpl w:val="8B80370C"/>
@@ -3115,7 +4429,7 @@
       </w:rPr>
     </w:lvl>
   </w:abstractNum>
-  <w:abstractNum w:abstractNumId="15" w15:restartNumberingAfterBreak="0">
+  <w:abstractNum w:abstractNumId="20" w15:restartNumberingAfterBreak="0">
     <w:nsid w:val="3D6F7F50"/>
     <w:multiLevelType w:val="multilevel"/>
     <w:tmpl w:val="0000406A"/>
@@ -3264,7 +4578,7 @@
       </w:rPr>
     </w:lvl>
   </w:abstractNum>
-  <w:abstractNum w:abstractNumId="16" w15:restartNumberingAfterBreak="0">
+  <w:abstractNum w:abstractNumId="21" w15:restartNumberingAfterBreak="0">
     <w:nsid w:val="40DC7CEB"/>
     <w:multiLevelType w:val="multilevel"/>
     <w:tmpl w:val="477E09B4"/>
@@ -3413,7 +4727,7 @@
       </w:rPr>
     </w:lvl>
   </w:abstractNum>
-  <w:abstractNum w:abstractNumId="17" w15:restartNumberingAfterBreak="0">
+  <w:abstractNum w:abstractNumId="22" w15:restartNumberingAfterBreak="0">
     <w:nsid w:val="46DE791A"/>
     <w:multiLevelType w:val="multilevel"/>
     <w:tmpl w:val="3F0C23D4"/>
@@ -3562,7 +4876,7 @@
       </w:rPr>
     </w:lvl>
   </w:abstractNum>
-  <w:abstractNum w:abstractNumId="18" w15:restartNumberingAfterBreak="0">
+  <w:abstractNum w:abstractNumId="23" w15:restartNumberingAfterBreak="0">
     <w:nsid w:val="504938EE"/>
     <w:multiLevelType w:val="multilevel"/>
     <w:tmpl w:val="5F244234"/>
@@ -3711,7 +5025,156 @@
       </w:rPr>
     </w:lvl>
   </w:abstractNum>
-  <w:abstractNum w:abstractNumId="19" w15:restartNumberingAfterBreak="0">
+  <w:abstractNum w:abstractNumId="24" w15:restartNumberingAfterBreak="0">
+    <w:nsid w:val="50BE46EF"/>
+    <w:multiLevelType w:val="multilevel"/>
+    <w:tmpl w:val="14F8AF36"/>
+    <w:lvl w:ilvl="0">
+      <w:start w:val="1"/>
+      <w:numFmt w:val="bullet"/>
+      <w:lvlText w:val=""/>
+      <w:lvlJc w:val="left"/>
+      <w:pPr>
+        <w:tabs>
+          <w:tab w:val="num" w:pos="720"/>
+        </w:tabs>
+        <w:ind w:left="720" w:hanging="360"/>
+      </w:pPr>
+      <w:rPr>
+        <w:rFonts w:ascii="Symbol" w:hAnsi="Symbol" w:hint="default"/>
+        <w:sz w:val="20"/>
+      </w:rPr>
+    </w:lvl>
+    <w:lvl w:ilvl="1" w:tentative="1">
+      <w:start w:val="1"/>
+      <w:numFmt w:val="bullet"/>
+      <w:lvlText w:val="o"/>
+      <w:lvlJc w:val="left"/>
+      <w:pPr>
+        <w:tabs>
+          <w:tab w:val="num" w:pos="1440"/>
+        </w:tabs>
+        <w:ind w:left="1440" w:hanging="360"/>
+      </w:pPr>
+      <w:rPr>
+        <w:rFonts w:ascii="Courier New" w:hAnsi="Courier New" w:hint="default"/>
+        <w:sz w:val="20"/>
+      </w:rPr>
+    </w:lvl>
+    <w:lvl w:ilvl="2" w:tentative="1">
+      <w:start w:val="1"/>
+      <w:numFmt w:val="bullet"/>
+      <w:lvlText w:val=""/>
+      <w:lvlJc w:val="left"/>
+      <w:pPr>
+        <w:tabs>
+          <w:tab w:val="num" w:pos="2160"/>
+        </w:tabs>
+        <w:ind w:left="2160" w:hanging="360"/>
+      </w:pPr>
+      <w:rPr>
+        <w:rFonts w:ascii="Wingdings" w:hAnsi="Wingdings" w:hint="default"/>
+        <w:sz w:val="20"/>
+      </w:rPr>
+    </w:lvl>
+    <w:lvl w:ilvl="3" w:tentative="1">
+      <w:start w:val="1"/>
+      <w:numFmt w:val="bullet"/>
+      <w:lvlText w:val=""/>
+      <w:lvlJc w:val="left"/>
+      <w:pPr>
+        <w:tabs>
+          <w:tab w:val="num" w:pos="2880"/>
+        </w:tabs>
+        <w:ind w:left="2880" w:hanging="360"/>
+      </w:pPr>
+      <w:rPr>
+        <w:rFonts w:ascii="Wingdings" w:hAnsi="Wingdings" w:hint="default"/>
+        <w:sz w:val="20"/>
+      </w:rPr>
+    </w:lvl>
+    <w:lvl w:ilvl="4" w:tentative="1">
+      <w:start w:val="1"/>
+      <w:numFmt w:val="bullet"/>
+      <w:lvlText w:val=""/>
+      <w:lvlJc w:val="left"/>
+      <w:pPr>
+        <w:tabs>
+          <w:tab w:val="num" w:pos="3600"/>
+        </w:tabs>
+        <w:ind w:left="3600" w:hanging="360"/>
+      </w:pPr>
+      <w:rPr>
+        <w:rFonts w:ascii="Wingdings" w:hAnsi="Wingdings" w:hint="default"/>
+        <w:sz w:val="20"/>
+      </w:rPr>
+    </w:lvl>
+    <w:lvl w:ilvl="5" w:tentative="1">
+      <w:start w:val="1"/>
+      <w:numFmt w:val="bullet"/>
+      <w:lvlText w:val=""/>
+      <w:lvlJc w:val="left"/>
+      <w:pPr>
+        <w:tabs>
+          <w:tab w:val="num" w:pos="4320"/>
+        </w:tabs>
+        <w:ind w:left="4320" w:hanging="360"/>
+      </w:pPr>
+      <w:rPr>
+        <w:rFonts w:ascii="Wingdings" w:hAnsi="Wingdings" w:hint="default"/>
+        <w:sz w:val="20"/>
+      </w:rPr>
+    </w:lvl>
+    <w:lvl w:ilvl="6" w:tentative="1">
+      <w:start w:val="1"/>
+      <w:numFmt w:val="bullet"/>
+      <w:lvlText w:val=""/>
+      <w:lvlJc w:val="left"/>
+      <w:pPr>
+        <w:tabs>
+          <w:tab w:val="num" w:pos="5040"/>
+        </w:tabs>
+        <w:ind w:left="5040" w:hanging="360"/>
+      </w:pPr>
+      <w:rPr>
+        <w:rFonts w:ascii="Wingdings" w:hAnsi="Wingdings" w:hint="default"/>
+        <w:sz w:val="20"/>
+      </w:rPr>
+    </w:lvl>
+    <w:lvl w:ilvl="7" w:tentative="1">
+      <w:start w:val="1"/>
+      <w:numFmt w:val="bullet"/>
+      <w:lvlText w:val=""/>
+      <w:lvlJc w:val="left"/>
+      <w:pPr>
+        <w:tabs>
+          <w:tab w:val="num" w:pos="5760"/>
+        </w:tabs>
+        <w:ind w:left="5760" w:hanging="360"/>
+      </w:pPr>
+      <w:rPr>
+        <w:rFonts w:ascii="Wingdings" w:hAnsi="Wingdings" w:hint="default"/>
+        <w:sz w:val="20"/>
+      </w:rPr>
+    </w:lvl>
+    <w:lvl w:ilvl="8" w:tentative="1">
+      <w:start w:val="1"/>
+      <w:numFmt w:val="bullet"/>
+      <w:lvlText w:val=""/>
+      <w:lvlJc w:val="left"/>
+      <w:pPr>
+        <w:tabs>
+          <w:tab w:val="num" w:pos="6480"/>
+        </w:tabs>
+        <w:ind w:left="6480" w:hanging="360"/>
+      </w:pPr>
+      <w:rPr>
+        <w:rFonts w:ascii="Wingdings" w:hAnsi="Wingdings" w:hint="default"/>
+        <w:sz w:val="20"/>
+      </w:rPr>
+    </w:lvl>
+  </w:abstractNum>
+  <w:abstractNum w:abstractNumId="25" w15:restartNumberingAfterBreak="0">
     <w:nsid w:val="57034BEE"/>
     <w:multiLevelType w:val="hybridMultilevel"/>
     <w:tmpl w:val="1BA87B8E"/>
@@ -3823,7 +5286,7 @@
       </w:rPr>
     </w:lvl>
   </w:abstractNum>
-  <w:abstractNum w:abstractNumId="20" w15:restartNumberingAfterBreak="0">
+  <w:abstractNum w:abstractNumId="26" w15:restartNumberingAfterBreak="0">
     <w:nsid w:val="59E15A93"/>
     <w:multiLevelType w:val="hybridMultilevel"/>
     <w:tmpl w:val="0138FE0C"/>
@@ -3936,7 +5399,7 @@
       </w:rPr>
     </w:lvl>
   </w:abstractNum>
-  <w:abstractNum w:abstractNumId="21" w15:restartNumberingAfterBreak="0">
+  <w:abstractNum w:abstractNumId="27" w15:restartNumberingAfterBreak="0">
     <w:nsid w:val="5AEA0430"/>
     <w:multiLevelType w:val="multilevel"/>
     <w:tmpl w:val="C088DD34"/>
@@ -4085,7 +5548,7 @@
       </w:rPr>
     </w:lvl>
   </w:abstractNum>
-  <w:abstractNum w:abstractNumId="22" w15:restartNumberingAfterBreak="0">
+  <w:abstractNum w:abstractNumId="28" w15:restartNumberingAfterBreak="0">
     <w:nsid w:val="5BED6763"/>
     <w:multiLevelType w:val="multilevel"/>
     <w:tmpl w:val="3CB8CDFC"/>
@@ -4234,7 +5697,7 @@
       </w:rPr>
     </w:lvl>
   </w:abstractNum>
-  <w:abstractNum w:abstractNumId="23" w15:restartNumberingAfterBreak="0">
+  <w:abstractNum w:abstractNumId="29" w15:restartNumberingAfterBreak="0">
     <w:nsid w:val="657458F7"/>
     <w:multiLevelType w:val="multilevel"/>
     <w:tmpl w:val="7FCAEA60"/>
@@ -4383,7 +5846,305 @@
       </w:rPr>
     </w:lvl>
   </w:abstractNum>
-  <w:abstractNum w:abstractNumId="24" w15:restartNumberingAfterBreak="0">
+  <w:abstractNum w:abstractNumId="30" w15:restartNumberingAfterBreak="0">
+    <w:nsid w:val="674A6145"/>
+    <w:multiLevelType w:val="multilevel"/>
+    <w:tmpl w:val="D80E487A"/>
+    <w:lvl w:ilvl="0">
+      <w:start w:val="1"/>
+      <w:numFmt w:val="bullet"/>
+      <w:lvlText w:val=""/>
+      <w:lvlJc w:val="left"/>
+      <w:pPr>
+        <w:tabs>
+          <w:tab w:val="num" w:pos="720"/>
+        </w:tabs>
+        <w:ind w:left="720" w:hanging="360"/>
+      </w:pPr>
+      <w:rPr>
+        <w:rFonts w:ascii="Symbol" w:hAnsi="Symbol" w:hint="default"/>
+        <w:sz w:val="20"/>
+      </w:rPr>
+    </w:lvl>
+    <w:lvl w:ilvl="1">
+      <w:start w:val="1"/>
+      <w:numFmt w:val="bullet"/>
+      <w:lvlText w:val="o"/>
+      <w:lvlJc w:val="left"/>
+      <w:pPr>
+        <w:tabs>
+          <w:tab w:val="num" w:pos="1440"/>
+        </w:tabs>
+        <w:ind w:left="1440" w:hanging="360"/>
+      </w:pPr>
+      <w:rPr>
+        <w:rFonts w:ascii="Courier New" w:hAnsi="Courier New" w:hint="default"/>
+        <w:sz w:val="20"/>
+      </w:rPr>
+    </w:lvl>
+    <w:lvl w:ilvl="2" w:tentative="1">
+      <w:start w:val="1"/>
+      <w:numFmt w:val="bullet"/>
+      <w:lvlText w:val=""/>
+      <w:lvlJc w:val="left"/>
+      <w:pPr>
+        <w:tabs>
+          <w:tab w:val="num" w:pos="2160"/>
+        </w:tabs>
+        <w:ind w:left="2160" w:hanging="360"/>
+      </w:pPr>
+      <w:rPr>
+        <w:rFonts w:ascii="Wingdings" w:hAnsi="Wingdings" w:hint="default"/>
+        <w:sz w:val="20"/>
+      </w:rPr>
+    </w:lvl>
+    <w:lvl w:ilvl="3" w:tentative="1">
+      <w:start w:val="1"/>
+      <w:numFmt w:val="bullet"/>
+      <w:lvlText w:val=""/>
+      <w:lvlJc w:val="left"/>
+      <w:pPr>
+        <w:tabs>
+          <w:tab w:val="num" w:pos="2880"/>
+        </w:tabs>
+        <w:ind w:left="2880" w:hanging="360"/>
+      </w:pPr>
+      <w:rPr>
+        <w:rFonts w:ascii="Wingdings" w:hAnsi="Wingdings" w:hint="default"/>
+        <w:sz w:val="20"/>
+      </w:rPr>
+    </w:lvl>
+    <w:lvl w:ilvl="4" w:tentative="1">
+      <w:start w:val="1"/>
+      <w:numFmt w:val="bullet"/>
+      <w:lvlText w:val=""/>
+      <w:lvlJc w:val="left"/>
+      <w:pPr>
+        <w:tabs>
+          <w:tab w:val="num" w:pos="3600"/>
+        </w:tabs>
+        <w:ind w:left="3600" w:hanging="360"/>
+      </w:pPr>
+      <w:rPr>
+        <w:rFonts w:ascii="Wingdings" w:hAnsi="Wingdings" w:hint="default"/>
+        <w:sz w:val="20"/>
+      </w:rPr>
+    </w:lvl>
+    <w:lvl w:ilvl="5" w:tentative="1">
+      <w:start w:val="1"/>
+      <w:numFmt w:val="bullet"/>
+      <w:lvlText w:val=""/>
+      <w:lvlJc w:val="left"/>
+      <w:pPr>
+        <w:tabs>
+          <w:tab w:val="num" w:pos="4320"/>
+        </w:tabs>
+        <w:ind w:left="4320" w:hanging="360"/>
+      </w:pPr>
+      <w:rPr>
+        <w:rFonts w:ascii="Wingdings" w:hAnsi="Wingdings" w:hint="default"/>
+        <w:sz w:val="20"/>
+      </w:rPr>
+    </w:lvl>
+    <w:lvl w:ilvl="6" w:tentative="1">
+      <w:start w:val="1"/>
+      <w:numFmt w:val="bullet"/>
+      <w:lvlText w:val=""/>
+      <w:lvlJc w:val="left"/>
+      <w:pPr>
+        <w:tabs>
+          <w:tab w:val="num" w:pos="5040"/>
+        </w:tabs>
+        <w:ind w:left="5040" w:hanging="360"/>
+      </w:pPr>
+      <w:rPr>
+        <w:rFonts w:ascii="Wingdings" w:hAnsi="Wingdings" w:hint="default"/>
+        <w:sz w:val="20"/>
+      </w:rPr>
+    </w:lvl>
+    <w:lvl w:ilvl="7" w:tentative="1">
+      <w:start w:val="1"/>
+      <w:numFmt w:val="bullet"/>
+      <w:lvlText w:val=""/>
+      <w:lvlJc w:val="left"/>
+      <w:pPr>
+        <w:tabs>
+          <w:tab w:val="num" w:pos="5760"/>
+        </w:tabs>
+        <w:ind w:left="5760" w:hanging="360"/>
+      </w:pPr>
+      <w:rPr>
+        <w:rFonts w:ascii="Wingdings" w:hAnsi="Wingdings" w:hint="default"/>
+        <w:sz w:val="20"/>
+      </w:rPr>
+    </w:lvl>
+    <w:lvl w:ilvl="8" w:tentative="1">
+      <w:start w:val="1"/>
+      <w:numFmt w:val="bullet"/>
+      <w:lvlText w:val=""/>
+      <w:lvlJc w:val="left"/>
+      <w:pPr>
+        <w:tabs>
+          <w:tab w:val="num" w:pos="6480"/>
+        </w:tabs>
+        <w:ind w:left="6480" w:hanging="360"/>
+      </w:pPr>
+      <w:rPr>
+        <w:rFonts w:ascii="Wingdings" w:hAnsi="Wingdings" w:hint="default"/>
+        <w:sz w:val="20"/>
+      </w:rPr>
+    </w:lvl>
+  </w:abstractNum>
+  <w:abstractNum w:abstractNumId="31" w15:restartNumberingAfterBreak="0">
+    <w:nsid w:val="6C8F0B8F"/>
+    <w:multiLevelType w:val="multilevel"/>
+    <w:tmpl w:val="4E7C4BA8"/>
+    <w:lvl w:ilvl="0">
+      <w:start w:val="1"/>
+      <w:numFmt w:val="bullet"/>
+      <w:lvlText w:val=""/>
+      <w:lvlJc w:val="left"/>
+      <w:pPr>
+        <w:tabs>
+          <w:tab w:val="num" w:pos="720"/>
+        </w:tabs>
+        <w:ind w:left="720" w:hanging="360"/>
+      </w:pPr>
+      <w:rPr>
+        <w:rFonts w:ascii="Symbol" w:hAnsi="Symbol" w:hint="default"/>
+        <w:sz w:val="20"/>
+      </w:rPr>
+    </w:lvl>
+    <w:lvl w:ilvl="1">
+      <w:start w:val="1"/>
+      <w:numFmt w:val="bullet"/>
+      <w:lvlText w:val="o"/>
+      <w:lvlJc w:val="left"/>
+      <w:pPr>
+        <w:tabs>
+          <w:tab w:val="num" w:pos="1440"/>
+        </w:tabs>
+        <w:ind w:left="1440" w:hanging="360"/>
+      </w:pPr>
+      <w:rPr>
+        <w:rFonts w:ascii="Courier New" w:hAnsi="Courier New" w:hint="default"/>
+        <w:sz w:val="20"/>
+      </w:rPr>
+    </w:lvl>
+    <w:lvl w:ilvl="2" w:tentative="1">
+      <w:start w:val="1"/>
+      <w:numFmt w:val="bullet"/>
+      <w:lvlText w:val=""/>
+      <w:lvlJc w:val="left"/>
+      <w:pPr>
+        <w:tabs>
+          <w:tab w:val="num" w:pos="2160"/>
+        </w:tabs>
+        <w:ind w:left="2160" w:hanging="360"/>
+      </w:pPr>
+      <w:rPr>
+        <w:rFonts w:ascii="Wingdings" w:hAnsi="Wingdings" w:hint="default"/>
+        <w:sz w:val="20"/>
+      </w:rPr>
+    </w:lvl>
+    <w:lvl w:ilvl="3" w:tentative="1">
+      <w:start w:val="1"/>
+      <w:numFmt w:val="bullet"/>
+      <w:lvlText w:val=""/>
+      <w:lvlJc w:val="left"/>
+      <w:pPr>
+        <w:tabs>
+          <w:tab w:val="num" w:pos="2880"/>
+        </w:tabs>
+        <w:ind w:left="2880" w:hanging="360"/>
+      </w:pPr>
+      <w:rPr>
+        <w:rFonts w:ascii="Wingdings" w:hAnsi="Wingdings" w:hint="default"/>
+        <w:sz w:val="20"/>
+      </w:rPr>
+    </w:lvl>
+    <w:lvl w:ilvl="4" w:tentative="1">
+      <w:start w:val="1"/>
+      <w:numFmt w:val="bullet"/>
+      <w:lvlText w:val=""/>
+      <w:lvlJc w:val="left"/>
+      <w:pPr>
+        <w:tabs>
+          <w:tab w:val="num" w:pos="3600"/>
+        </w:tabs>
+        <w:ind w:left="3600" w:hanging="360"/>
+      </w:pPr>
+      <w:rPr>
+        <w:rFonts w:ascii="Wingdings" w:hAnsi="Wingdings" w:hint="default"/>
+        <w:sz w:val="20"/>
+      </w:rPr>
+    </w:lvl>
+    <w:lvl w:ilvl="5" w:tentative="1">
+      <w:start w:val="1"/>
+      <w:numFmt w:val="bullet"/>
+      <w:lvlText w:val=""/>
+      <w:lvlJc w:val="left"/>
+      <w:pPr>
+        <w:tabs>
+          <w:tab w:val="num" w:pos="4320"/>
+        </w:tabs>
+        <w:ind w:left="4320" w:hanging="360"/>
+      </w:pPr>
+      <w:rPr>
+        <w:rFonts w:ascii="Wingdings" w:hAnsi="Wingdings" w:hint="default"/>
+        <w:sz w:val="20"/>
+      </w:rPr>
+    </w:lvl>
+    <w:lvl w:ilvl="6" w:tentative="1">
+      <w:start w:val="1"/>
+      <w:numFmt w:val="bullet"/>
+      <w:lvlText w:val=""/>
+      <w:lvlJc w:val="left"/>
+      <w:pPr>
+        <w:tabs>
+          <w:tab w:val="num" w:pos="5040"/>
+        </w:tabs>
+        <w:ind w:left="5040" w:hanging="360"/>
+      </w:pPr>
+      <w:rPr>
+        <w:rFonts w:ascii="Wingdings" w:hAnsi="Wingdings" w:hint="default"/>
+        <w:sz w:val="20"/>
+      </w:rPr>
+    </w:lvl>
+    <w:lvl w:ilvl="7" w:tentative="1">
+      <w:start w:val="1"/>
+      <w:numFmt w:val="bullet"/>
+      <w:lvlText w:val=""/>
+      <w:lvlJc w:val="left"/>
+      <w:pPr>
+        <w:tabs>
+          <w:tab w:val="num" w:pos="5760"/>
+        </w:tabs>
+        <w:ind w:left="5760" w:hanging="360"/>
+      </w:pPr>
+      <w:rPr>
+        <w:rFonts w:ascii="Wingdings" w:hAnsi="Wingdings" w:hint="default"/>
+        <w:sz w:val="20"/>
+      </w:rPr>
+    </w:lvl>
+    <w:lvl w:ilvl="8" w:tentative="1">
+      <w:start w:val="1"/>
+      <w:numFmt w:val="bullet"/>
+      <w:lvlText w:val=""/>
+      <w:lvlJc w:val="left"/>
+      <w:pPr>
+        <w:tabs>
+          <w:tab w:val="num" w:pos="6480"/>
+        </w:tabs>
+        <w:ind w:left="6480" w:hanging="360"/>
+      </w:pPr>
+      <w:rPr>
+        <w:rFonts w:ascii="Wingdings" w:hAnsi="Wingdings" w:hint="default"/>
+        <w:sz w:val="20"/>
+      </w:rPr>
+    </w:lvl>
+  </w:abstractNum>
+  <w:abstractNum w:abstractNumId="32" w15:restartNumberingAfterBreak="0">
     <w:nsid w:val="71A51B79"/>
     <w:multiLevelType w:val="multilevel"/>
     <w:tmpl w:val="64324BA6"/>
@@ -4532,7 +6293,7 @@
       </w:rPr>
     </w:lvl>
   </w:abstractNum>
-  <w:abstractNum w:abstractNumId="25" w15:restartNumberingAfterBreak="0">
+  <w:abstractNum w:abstractNumId="33" w15:restartNumberingAfterBreak="0">
     <w:nsid w:val="73E14B01"/>
     <w:multiLevelType w:val="hybridMultilevel"/>
     <w:tmpl w:val="476C838E"/>
@@ -4645,7 +6406,7 @@
       </w:rPr>
     </w:lvl>
   </w:abstractNum>
-  <w:abstractNum w:abstractNumId="26" w15:restartNumberingAfterBreak="0">
+  <w:abstractNum w:abstractNumId="34" w15:restartNumberingAfterBreak="0">
     <w:nsid w:val="74466DE5"/>
     <w:multiLevelType w:val="multilevel"/>
     <w:tmpl w:val="97B6C7FE"/>
@@ -4794,7 +6555,7 @@
       </w:rPr>
     </w:lvl>
   </w:abstractNum>
-  <w:abstractNum w:abstractNumId="27" w15:restartNumberingAfterBreak="0">
+  <w:abstractNum w:abstractNumId="35" w15:restartNumberingAfterBreak="0">
     <w:nsid w:val="786874A7"/>
     <w:multiLevelType w:val="multilevel"/>
     <w:tmpl w:val="FF5AA596"/>
@@ -4943,7 +6704,7 @@
       </w:rPr>
     </w:lvl>
   </w:abstractNum>
-  <w:abstractNum w:abstractNumId="28" w15:restartNumberingAfterBreak="0">
+  <w:abstractNum w:abstractNumId="36" w15:restartNumberingAfterBreak="0">
     <w:nsid w:val="7C702F7F"/>
     <w:multiLevelType w:val="multilevel"/>
     <w:tmpl w:val="CB262646"/>
@@ -5093,19 +6854,19 @@
     </w:lvl>
   </w:abstractNum>
   <w:num w:numId="1" w16cid:durableId="2124423249">
+    <w:abstractNumId w:val="33"/>
+  </w:num>
+  <w:num w:numId="2" w16cid:durableId="574164904">
     <w:abstractNumId w:val="25"/>
   </w:num>
-  <w:num w:numId="2" w16cid:durableId="574164904">
-    <w:abstractNumId w:val="19"/>
-  </w:num>
   <w:num w:numId="3" w16cid:durableId="951745128">
-    <w:abstractNumId w:val="13"/>
+    <w:abstractNumId w:val="18"/>
   </w:num>
   <w:num w:numId="4" w16cid:durableId="2064719165">
-    <w:abstractNumId w:val="20"/>
+    <w:abstractNumId w:val="26"/>
   </w:num>
   <w:num w:numId="5" w16cid:durableId="1278372981">
-    <w:abstractNumId w:val="5"/>
+    <w:abstractNumId w:val="8"/>
   </w:num>
   <w:num w:numId="6" w16cid:durableId="1906641747">
     <w:abstractNumId w:val="0"/>
@@ -5114,70 +6875,94 @@
     <w:abstractNumId w:val="3"/>
   </w:num>
   <w:num w:numId="8" w16cid:durableId="2029597046">
-    <w:abstractNumId w:val="26"/>
+    <w:abstractNumId w:val="34"/>
   </w:num>
   <w:num w:numId="9" w16cid:durableId="1758868887">
+    <w:abstractNumId w:val="16"/>
+  </w:num>
+  <w:num w:numId="10" w16cid:durableId="1054356377">
     <w:abstractNumId w:val="11"/>
   </w:num>
-  <w:num w:numId="10" w16cid:durableId="1054356377">
-    <w:abstractNumId w:val="6"/>
-  </w:num>
   <w:num w:numId="11" w16cid:durableId="168257102">
-    <w:abstractNumId w:val="14"/>
+    <w:abstractNumId w:val="19"/>
   </w:num>
   <w:num w:numId="12" w16cid:durableId="404232260">
     <w:abstractNumId w:val="2"/>
   </w:num>
   <w:num w:numId="13" w16cid:durableId="143357822">
-    <w:abstractNumId w:val="7"/>
+    <w:abstractNumId w:val="12"/>
   </w:num>
   <w:num w:numId="14" w16cid:durableId="1983388251">
-    <w:abstractNumId w:val="27"/>
+    <w:abstractNumId w:val="35"/>
   </w:num>
   <w:num w:numId="15" w16cid:durableId="216163024">
-    <w:abstractNumId w:val="18"/>
+    <w:abstractNumId w:val="23"/>
   </w:num>
   <w:num w:numId="16" w16cid:durableId="748580865">
     <w:abstractNumId w:val="1"/>
   </w:num>
   <w:num w:numId="17" w16cid:durableId="1667635622">
-    <w:abstractNumId w:val="8"/>
+    <w:abstractNumId w:val="13"/>
   </w:num>
   <w:num w:numId="18" w16cid:durableId="1655714519">
+    <w:abstractNumId w:val="5"/>
+  </w:num>
+  <w:num w:numId="19" w16cid:durableId="117452607">
+    <w:abstractNumId w:val="17"/>
+  </w:num>
+  <w:num w:numId="20" w16cid:durableId="1540587163">
+    <w:abstractNumId w:val="21"/>
+  </w:num>
+  <w:num w:numId="21" w16cid:durableId="1430468020">
+    <w:abstractNumId w:val="27"/>
+  </w:num>
+  <w:num w:numId="22" w16cid:durableId="1362127164">
+    <w:abstractNumId w:val="14"/>
+  </w:num>
+  <w:num w:numId="23" w16cid:durableId="314070721">
+    <w:abstractNumId w:val="29"/>
+  </w:num>
+  <w:num w:numId="24" w16cid:durableId="984553688">
+    <w:abstractNumId w:val="32"/>
+  </w:num>
+  <w:num w:numId="25" w16cid:durableId="2122530398">
+    <w:abstractNumId w:val="22"/>
+  </w:num>
+  <w:num w:numId="26" w16cid:durableId="1782341559">
+    <w:abstractNumId w:val="28"/>
+  </w:num>
+  <w:num w:numId="27" w16cid:durableId="1357072529">
+    <w:abstractNumId w:val="20"/>
+  </w:num>
+  <w:num w:numId="28" w16cid:durableId="1014303700">
+    <w:abstractNumId w:val="15"/>
+  </w:num>
+  <w:num w:numId="29" w16cid:durableId="1536040196">
+    <w:abstractNumId w:val="36"/>
+  </w:num>
+  <w:num w:numId="30" w16cid:durableId="1052845639">
     <w:abstractNumId w:val="4"/>
   </w:num>
-  <w:num w:numId="19" w16cid:durableId="117452607">
-    <w:abstractNumId w:val="12"/>
-  </w:num>
-  <w:num w:numId="20" w16cid:durableId="1540587163">
-    <w:abstractNumId w:val="16"/>
-  </w:num>
-  <w:num w:numId="21" w16cid:durableId="1430468020">
-    <w:abstractNumId w:val="21"/>
-  </w:num>
-  <w:num w:numId="22" w16cid:durableId="1362127164">
+  <w:num w:numId="31" w16cid:durableId="1667897309">
     <w:abstractNumId w:val="9"/>
   </w:num>
-  <w:num w:numId="23" w16cid:durableId="314070721">
-    <w:abstractNumId w:val="23"/>
+  <w:num w:numId="32" w16cid:durableId="899897737">
+    <w:abstractNumId w:val="6"/>
   </w:num>
-  <w:num w:numId="24" w16cid:durableId="984553688">
+  <w:num w:numId="33" w16cid:durableId="1159888292">
+    <w:abstractNumId w:val="7"/>
+  </w:num>
+  <w:num w:numId="34" w16cid:durableId="512576938">
     <w:abstractNumId w:val="24"/>
   </w:num>
-  <w:num w:numId="25" w16cid:durableId="2122530398">
-    <w:abstractNumId w:val="17"/>
-  </w:num>
-  <w:num w:numId="26" w16cid:durableId="1782341559">
-    <w:abstractNumId w:val="22"/>
-  </w:num>
-  <w:num w:numId="27" w16cid:durableId="1357072529">
-    <w:abstractNumId w:val="15"/>
-  </w:num>
-  <w:num w:numId="28" w16cid:durableId="1014303700">
+  <w:num w:numId="35" w16cid:durableId="367680870">
     <w:abstractNumId w:val="10"/>
   </w:num>
-  <w:num w:numId="29" w16cid:durableId="1536040196">
-    <w:abstractNumId w:val="28"/>
+  <w:num w:numId="36" w16cid:durableId="1884780641">
+    <w:abstractNumId w:val="30"/>
+  </w:num>
+  <w:num w:numId="37" w16cid:durableId="1775785826">
+    <w:abstractNumId w:val="31"/>
   </w:num>
 </w:numbering>
 </file>
@@ -6098,6 +7883,16 @@
       <w:spacing w:val="5"/>
     </w:rPr>
   </w:style>
+  <w:style w:type="character" w:styleId="PlaceholderText">
+    <w:name w:val="Placeholder Text"/>
+    <w:basedOn w:val="DefaultParagraphFont"/>
+    <w:uiPriority w:val="99"/>
+    <w:semiHidden/>
+    <w:rsid w:val="004F4D3A"/>
+    <w:rPr>
+      <w:color w:val="666666"/>
+    </w:rPr>
+  </w:style>
 </w:styles>
 </file>
 

</xml_diff>